<commit_message>
minor edits was done
</commit_message>
<xml_diff>
--- a/stand/docs/Инструкция по монтажу.docx
+++ b/stand/docs/Инструкция по монтажу.docx
@@ -2162,7 +2162,7 @@
                 <w:noProof/>
                 <w:webHidden/>
               </w:rPr>
-              <w:t>10</w:t>
+              <w:t>13</w:t>
             </w:r>
             <w:r>
               <w:rPr>
@@ -2244,7 +2244,7 @@
                 <w:noProof/>
                 <w:webHidden/>
               </w:rPr>
-              <w:t>12</w:t>
+              <w:t>14</w:t>
             </w:r>
             <w:r>
               <w:rPr>
@@ -2318,7 +2318,7 @@
                 <w:noProof/>
                 <w:webHidden/>
               </w:rPr>
-              <w:t>13</w:t>
+              <w:t>15</w:t>
             </w:r>
             <w:r>
               <w:rPr>
@@ -2392,7 +2392,7 @@
                 <w:noProof/>
                 <w:webHidden/>
               </w:rPr>
-              <w:t>13</w:t>
+              <w:t>16</w:t>
             </w:r>
             <w:r>
               <w:rPr>
@@ -2466,7 +2466,7 @@
                 <w:noProof/>
                 <w:webHidden/>
               </w:rPr>
-              <w:t>13</w:t>
+              <w:t>16</w:t>
             </w:r>
             <w:r>
               <w:rPr>
@@ -2540,7 +2540,7 @@
                 <w:noProof/>
                 <w:webHidden/>
               </w:rPr>
-              <w:t>14</w:t>
+              <w:t>16</w:t>
             </w:r>
             <w:r>
               <w:rPr>
@@ -2614,7 +2614,7 @@
                 <w:noProof/>
                 <w:webHidden/>
               </w:rPr>
-              <w:t>15</w:t>
+              <w:t>18</w:t>
             </w:r>
             <w:r>
               <w:rPr>
@@ -2696,7 +2696,7 @@
                 <w:noProof/>
                 <w:webHidden/>
               </w:rPr>
-              <w:t>16</w:t>
+              <w:t>19</w:t>
             </w:r>
             <w:r>
               <w:rPr>
@@ -2778,7 +2778,7 @@
                 <w:noProof/>
                 <w:webHidden/>
               </w:rPr>
-              <w:t>17</w:t>
+              <w:t>20</w:t>
             </w:r>
             <w:r>
               <w:rPr>
@@ -2860,7 +2860,7 @@
                 <w:noProof/>
                 <w:webHidden/>
               </w:rPr>
-              <w:t>19</w:t>
+              <w:t>22</w:t>
             </w:r>
             <w:r>
               <w:rPr>
@@ -3118,16 +3118,17 @@
         </w:rPr>
         <w:fldChar w:fldCharType="separate"/>
       </w:r>
-      <w:r>
-        <w:rPr>
-          <w:lang w:val="ru-RU"/>
-        </w:rPr>
-        <w:t xml:space="preserve">Таблица </w:t>
+      <w:proofErr w:type="spellStart"/>
+      <w:r>
+        <w:t>Таблица</w:t>
+      </w:r>
+      <w:proofErr w:type="spellEnd"/>
+      <w:r>
+        <w:t xml:space="preserve"> </w:t>
       </w:r>
       <w:r>
         <w:rPr>
           <w:noProof/>
-          <w:lang w:val="ru-RU"/>
         </w:rPr>
         <w:t>1</w:t>
       </w:r>
@@ -3158,8 +3159,13 @@
         </w:rPr>
       </w:pPr>
       <w:bookmarkStart w:id="1" w:name="_Ref115546318"/>
-      <w:r>
-        <w:t xml:space="preserve">Таблица </w:t>
+      <w:proofErr w:type="spellStart"/>
+      <w:r>
+        <w:t>Таблица</w:t>
+      </w:r>
+      <w:proofErr w:type="spellEnd"/>
+      <w:r>
+        <w:t xml:space="preserve"> </w:t>
       </w:r>
       <w:r>
         <w:fldChar w:fldCharType="begin"/>
@@ -3833,6 +3839,7 @@
                 <w:lang w:val="ru-RU"/>
               </w:rPr>
             </w:pPr>
+            <w:proofErr w:type="spellStart"/>
             <w:r>
               <w:rPr>
                 <w:sz w:val="20"/>
@@ -3841,6 +3848,7 @@
               </w:rPr>
               <w:t>энкодер</w:t>
             </w:r>
+            <w:proofErr w:type="spellEnd"/>
           </w:p>
         </w:tc>
         <w:tc>
@@ -4220,8 +4228,18 @@
                 <w:szCs w:val="20"/>
                 <w:lang w:val="ru-RU"/>
               </w:rPr>
-              <w:t>датчик дальности ультрозвуковой</w:t>
-            </w:r>
+              <w:t xml:space="preserve">датчик дальности </w:t>
+            </w:r>
+            <w:proofErr w:type="spellStart"/>
+            <w:r>
+              <w:rPr>
+                <w:sz w:val="20"/>
+                <w:szCs w:val="20"/>
+                <w:lang w:val="ru-RU"/>
+              </w:rPr>
+              <w:t>ультрозвуковой</w:t>
+            </w:r>
+            <w:proofErr w:type="spellEnd"/>
           </w:p>
         </w:tc>
         <w:tc>
@@ -5546,15 +5564,7 @@
                 <w:szCs w:val="20"/>
                 <w:lang w:val="ru-RU"/>
               </w:rPr>
-              <w:t>монтаж</w:t>
-            </w:r>
-            <w:r>
-              <w:rPr>
-                <w:sz w:val="20"/>
-                <w:szCs w:val="20"/>
-                <w:lang w:val="ru-RU"/>
-              </w:rPr>
-              <w:t xml:space="preserve"> кабеля</w:t>
+              <w:t>монтаж кабеля</w:t>
             </w:r>
           </w:p>
         </w:tc>
@@ -6173,15 +6183,7 @@
                 <w:szCs w:val="20"/>
                 <w:lang w:val="ru-RU"/>
               </w:rPr>
-              <w:t xml:space="preserve">для </w:t>
-            </w:r>
-            <w:r>
-              <w:rPr>
-                <w:sz w:val="20"/>
-                <w:szCs w:val="20"/>
-                <w:lang w:val="ru-RU"/>
-              </w:rPr>
-              <w:t>драйвера шагового двигателя</w:t>
+              <w:t>для драйвера шагового двигателя</w:t>
             </w:r>
           </w:p>
         </w:tc>
@@ -7511,13 +7513,7 @@
         <w:rPr>
           <w:lang w:val="ru-RU"/>
         </w:rPr>
-        <w:t xml:space="preserve">Разъем должен располагаться </w:t>
-      </w:r>
-      <w:r>
-        <w:rPr>
-          <w:lang w:val="ru-RU"/>
-        </w:rPr>
-        <w:t xml:space="preserve">с обратной стороны от антенны. </w:t>
+        <w:t xml:space="preserve">Разъем должен располагаться с обратной стороны от антенны. </w:t>
       </w:r>
     </w:p>
     <w:p>
@@ -7611,13 +7607,7 @@
         <w:rPr>
           <w:lang w:val="ru-RU"/>
         </w:rPr>
-        <w:t xml:space="preserve"> </w:t>
-      </w:r>
-      <w:r>
-        <w:rPr>
-          <w:lang w:val="ru-RU"/>
-        </w:rPr>
-        <w:t>в соответствии с рисунком:</w:t>
+        <w:t xml:space="preserve"> в соответствии с рисунком:</w:t>
       </w:r>
     </w:p>
     <w:p>
@@ -7788,13 +7778,7 @@
         <w:rPr>
           <w:lang w:val="ru-RU"/>
         </w:rPr>
-        <w:t>датчика цвета TCS34725</w:t>
-      </w:r>
-      <w:r>
-        <w:rPr>
-          <w:lang w:val="ru-RU"/>
-        </w:rPr>
-        <w:t xml:space="preserve"> </w:t>
+        <w:t xml:space="preserve">датчика цвета TCS34725 </w:t>
       </w:r>
       <w:r>
         <w:rPr>
@@ -7890,19 +7874,7 @@
         <w:rPr>
           <w:lang w:val="ru-RU"/>
         </w:rPr>
-        <w:t xml:space="preserve">Разъем должен располагаться с обратной стороны от микросхем </w:t>
-      </w:r>
-      <w:r>
-        <w:rPr>
-          <w:lang w:val="ru-RU"/>
-        </w:rPr>
-        <w:t>датчика</w:t>
-      </w:r>
-      <w:r>
-        <w:rPr>
-          <w:lang w:val="ru-RU"/>
-        </w:rPr>
-        <w:t>.</w:t>
+        <w:t>Разъем должен располагаться с обратной стороны от микросхем датчика.</w:t>
       </w:r>
     </w:p>
     <w:p>
@@ -8092,19 +8064,7 @@
         <w:rPr>
           <w:lang w:val="ru-RU"/>
         </w:rPr>
-        <w:t xml:space="preserve">Разъем должен располагаться с обратной стороны от микросхем </w:t>
-      </w:r>
-      <w:r>
-        <w:rPr>
-          <w:lang w:val="ru-RU"/>
-        </w:rPr>
-        <w:t>модуля</w:t>
-      </w:r>
-      <w:r>
-        <w:rPr>
-          <w:lang w:val="ru-RU"/>
-        </w:rPr>
-        <w:t>.</w:t>
+        <w:t>Разъем должен располагаться с обратной стороны от микросхем модуля.</w:t>
       </w:r>
     </w:p>
     <w:p>
@@ -8374,19 +8334,7 @@
         <w:rPr>
           <w:lang w:val="ru-RU"/>
         </w:rPr>
-        <w:t>Приложение</w:t>
-      </w:r>
-      <w:r>
-        <w:rPr>
-          <w:lang w:val="ru-RU"/>
-        </w:rPr>
-        <w:t xml:space="preserve"> 1</w:t>
-      </w:r>
-      <w:r>
-        <w:rPr>
-          <w:lang w:val="ru-RU"/>
-        </w:rPr>
-        <w:t>. Перечень компонентов для кабелей</w:t>
+        <w:t>Приложение 1. Перечень компонентов для кабелей</w:t>
       </w:r>
       <w:r>
         <w:rPr>
@@ -8689,10 +8637,10 @@
             <v:path o:extrusionok="f" gradientshapeok="t" o:connecttype="rect"/>
             <o:lock v:ext="edit" aspectratio="t"/>
           </v:shapetype>
-          <v:shape id="_x0000_i1236" type="#_x0000_t75" style="width:362.25pt;height:260.25pt" o:ole="">
+          <v:shape id="_x0000_i1025" type="#_x0000_t75" style="width:362.25pt;height:260.25pt" o:ole="">
             <v:imagedata r:id="rId29" o:title=""/>
           </v:shape>
-          <o:OLEObject Type="Embed" ProgID="Visio.Drawing.15" ShapeID="_x0000_i1236" DrawAspect="Content" ObjectID="_1726167467" r:id="rId30"/>
+          <o:OLEObject Type="Embed" ProgID="Visio.Drawing.15" ShapeID="_x0000_i1025" DrawAspect="Content" ObjectID="_1726169963" r:id="rId30"/>
         </w:object>
       </w:r>
     </w:p>
@@ -8937,13 +8885,7 @@
         <w:rPr>
           <w:lang w:val="ru-RU"/>
         </w:rPr>
-        <w:t xml:space="preserve"> </w:t>
-      </w:r>
-      <w:r>
-        <w:rPr>
-          <w:lang w:val="ru-RU"/>
-        </w:rPr>
-        <w:t xml:space="preserve">модуля </w:t>
+        <w:t xml:space="preserve"> модуля </w:t>
       </w:r>
       <w:r>
         <w:rPr>
@@ -9106,10 +9048,10 @@
       </w:pPr>
       <w:r>
         <w:object w:dxaOrig="6375" w:dyaOrig="4156" w14:anchorId="1782F4E9">
-          <v:shape id="_x0000_i1239" type="#_x0000_t75" style="width:257.25pt;height:167.25pt" o:ole="">
+          <v:shape id="_x0000_i1026" type="#_x0000_t75" style="width:257.25pt;height:167.25pt" o:ole="">
             <v:imagedata r:id="rId31" o:title=""/>
           </v:shape>
-          <o:OLEObject Type="Embed" ProgID="Visio.Drawing.15" ShapeID="_x0000_i1239" DrawAspect="Content" ObjectID="_1726167468" r:id="rId32"/>
+          <o:OLEObject Type="Embed" ProgID="Visio.Drawing.15" ShapeID="_x0000_i1026" DrawAspect="Content" ObjectID="_1726169964" r:id="rId32"/>
         </w:object>
       </w:r>
     </w:p>
@@ -9137,19 +9079,7 @@
         <w:rPr>
           <w:lang w:val="ru-RU"/>
         </w:rPr>
-        <w:t xml:space="preserve">Итоговая длина кабеля должна составлять около </w:t>
-      </w:r>
-      <w:r>
-        <w:rPr>
-          <w:lang w:val="ru-RU"/>
-        </w:rPr>
-        <w:t>400</w:t>
-      </w:r>
-      <w:r>
-        <w:rPr>
-          <w:lang w:val="ru-RU"/>
-        </w:rPr>
-        <w:t xml:space="preserve"> мм.</w:t>
+        <w:t>Итоговая длина кабеля должна составлять около 400 мм.</w:t>
       </w:r>
     </w:p>
     <w:p>
@@ -9279,13 +9209,7 @@
         <w:rPr>
           <w:lang w:val="ru-RU"/>
         </w:rPr>
-        <w:t xml:space="preserve">Кабель для </w:t>
-      </w:r>
-      <w:r>
-        <w:rPr>
-          <w:lang w:val="ru-RU"/>
-        </w:rPr>
-        <w:t>9</w:t>
+        <w:t>Кабель для 9</w:t>
       </w:r>
       <w:r>
         <w:rPr>
@@ -9303,25 +9227,7 @@
         <w:rPr>
           <w:lang w:val="ru-RU"/>
         </w:rPr>
-        <w:t xml:space="preserve">используется для </w:t>
-      </w:r>
-      <w:r>
-        <w:rPr>
-          <w:lang w:val="ru-RU"/>
-        </w:rPr>
-        <w:t xml:space="preserve">подключения </w:t>
-      </w:r>
-      <w:r>
-        <w:rPr>
-          <w:lang w:val="ru-RU"/>
-        </w:rPr>
-        <w:t xml:space="preserve">модуля </w:t>
-      </w:r>
-      <w:r>
-        <w:rPr>
-          <w:lang w:val="ru-RU"/>
-        </w:rPr>
-        <w:t xml:space="preserve">9-осевого инерциального модуля </w:t>
+        <w:t xml:space="preserve">используется для подключения модуля 9-осевого инерциального модуля </w:t>
       </w:r>
       <w:r>
         <w:rPr>
@@ -9393,13 +9299,7 @@
         <w:rPr>
           <w:lang w:val="ru-RU"/>
         </w:rPr>
-        <w:t>,</w:t>
-      </w:r>
-      <w:r>
-        <w:rPr>
-          <w:lang w:val="ru-RU"/>
-        </w:rPr>
-        <w:t xml:space="preserve"> разъем </w:t>
+        <w:t xml:space="preserve">, разъем </w:t>
       </w:r>
       <w:r>
         <w:rPr>
@@ -9496,10 +9396,10 @@
       </w:pPr>
       <w:r>
         <w:object w:dxaOrig="6225" w:dyaOrig="3285" w14:anchorId="16A0EEFC">
-          <v:shape id="_x0000_i1238" type="#_x0000_t75" style="width:289.5pt;height:152.25pt" o:ole="">
+          <v:shape id="_x0000_i1027" type="#_x0000_t75" style="width:289.5pt;height:152.25pt" o:ole="">
             <v:imagedata r:id="rId33" o:title=""/>
           </v:shape>
-          <o:OLEObject Type="Embed" ProgID="Visio.Drawing.15" ShapeID="_x0000_i1238" DrawAspect="Content" ObjectID="_1726167469" r:id="rId34"/>
+          <o:OLEObject Type="Embed" ProgID="Visio.Drawing.15" ShapeID="_x0000_i1027" DrawAspect="Content" ObjectID="_1726169965" r:id="rId34"/>
         </w:object>
       </w:r>
     </w:p>
@@ -9627,19 +9527,7 @@
         <w:rPr>
           <w:lang w:val="ru-RU"/>
         </w:rPr>
-        <w:t xml:space="preserve"> </w:t>
-      </w:r>
-      <w:r>
-        <w:rPr>
-          <w:lang w:val="ru-RU"/>
-        </w:rPr>
-        <w:t xml:space="preserve">используется для подключения модуля </w:t>
-      </w:r>
-      <w:r>
-        <w:rPr>
-          <w:lang w:val="ru-RU"/>
-        </w:rPr>
-        <w:t>датчика цвета</w:t>
+        <w:t xml:space="preserve"> используется для подключения модуля датчика цвета</w:t>
       </w:r>
       <w:r>
         <w:rPr>
@@ -9802,10 +9690,10 @@
       </w:pPr>
       <w:r>
         <w:object w:dxaOrig="6225" w:dyaOrig="2595" w14:anchorId="15572B18">
-          <v:shape id="_x0000_i1237" type="#_x0000_t75" style="width:311.25pt;height:129.75pt" o:ole="">
+          <v:shape id="_x0000_i1028" type="#_x0000_t75" style="width:311.25pt;height:129.75pt" o:ole="">
             <v:imagedata r:id="rId35" o:title=""/>
           </v:shape>
-          <o:OLEObject Type="Embed" ProgID="Visio.Drawing.15" ShapeID="_x0000_i1237" DrawAspect="Content" ObjectID="_1726167470" r:id="rId36"/>
+          <o:OLEObject Type="Embed" ProgID="Visio.Drawing.15" ShapeID="_x0000_i1028" DrawAspect="Content" ObjectID="_1726169966" r:id="rId36"/>
         </w:object>
       </w:r>
     </w:p>
@@ -9945,13 +9833,7 @@
         <w:rPr>
           <w:lang w:val="ru-RU"/>
         </w:rPr>
-        <w:t xml:space="preserve"> </w:t>
-      </w:r>
-      <w:r>
-        <w:rPr>
-          <w:lang w:val="ru-RU"/>
-        </w:rPr>
-        <w:t xml:space="preserve">используется для подключения </w:t>
+        <w:t xml:space="preserve"> используется для подключения </w:t>
       </w:r>
       <w:r>
         <w:rPr>
@@ -10078,10 +9960,10 @@
       </w:pPr>
       <w:r>
         <w:object w:dxaOrig="6181" w:dyaOrig="1471" w14:anchorId="7CBBFE23">
-          <v:shape id="_x0000_i1240" type="#_x0000_t75" style="width:309pt;height:73.5pt" o:ole="">
+          <v:shape id="_x0000_i1029" type="#_x0000_t75" style="width:309pt;height:73.5pt" o:ole="">
             <v:imagedata r:id="rId37" o:title=""/>
           </v:shape>
-          <o:OLEObject Type="Embed" ProgID="Visio.Drawing.15" ShapeID="_x0000_i1240" DrawAspect="Content" ObjectID="_1726167471" r:id="rId38"/>
+          <o:OLEObject Type="Embed" ProgID="Visio.Drawing.15" ShapeID="_x0000_i1029" DrawAspect="Content" ObjectID="_1726169967" r:id="rId38"/>
         </w:object>
       </w:r>
     </w:p>
@@ -10294,19 +10176,7 @@
         <w:rPr>
           <w:lang w:val="ru-RU"/>
         </w:rPr>
-        <w:t>4</w:t>
-      </w:r>
-      <w:r>
-        <w:rPr>
-          <w:lang w:val="ru-RU"/>
-        </w:rPr>
-        <w:t xml:space="preserve"> (2 шт.), </w:t>
-      </w:r>
-      <w:r>
-        <w:rPr>
-          <w:lang w:val="ru-RU"/>
-        </w:rPr>
-        <w:t>плоский кабель 4 пина</w:t>
+        <w:t>4 (2 шт.), плоский кабель 4 пина</w:t>
       </w:r>
       <w:r>
         <w:rPr>
@@ -10361,10 +10231,10 @@
       </w:pPr>
       <w:r>
         <w:object w:dxaOrig="6181" w:dyaOrig="1921" w14:anchorId="670CF907">
-          <v:shape id="_x0000_i1241" type="#_x0000_t75" style="width:405.75pt;height:126pt" o:ole="">
+          <v:shape id="_x0000_i1030" type="#_x0000_t75" style="width:405.75pt;height:126pt" o:ole="">
             <v:imagedata r:id="rId39" o:title=""/>
           </v:shape>
-          <o:OLEObject Type="Embed" ProgID="Visio.Drawing.15" ShapeID="_x0000_i1241" DrawAspect="Content" ObjectID="_1726167472" r:id="rId40"/>
+          <o:OLEObject Type="Embed" ProgID="Visio.Drawing.15" ShapeID="_x0000_i1030" DrawAspect="Content" ObjectID="_1726169968" r:id="rId40"/>
         </w:object>
       </w:r>
     </w:p>
@@ -10695,19 +10565,7 @@
         <w:rPr>
           <w:lang w:val="ru-RU"/>
         </w:rPr>
-        <w:t xml:space="preserve">Приложение </w:t>
-      </w:r>
-      <w:r>
-        <w:rPr>
-          <w:lang w:val="ru-RU"/>
-        </w:rPr>
-        <w:t>2</w:t>
-      </w:r>
-      <w:r>
-        <w:rPr>
-          <w:lang w:val="ru-RU"/>
-        </w:rPr>
-        <w:t xml:space="preserve">. Перечень компонентов Коммутационной платы </w:t>
+        <w:t xml:space="preserve">Приложение 2. Перечень компонентов Коммутационной платы </w:t>
       </w:r>
       <w:r>
         <w:rPr>
@@ -10893,7 +10751,13 @@
         <w:rPr>
           <w:lang w:val="ru-RU"/>
         </w:rPr>
-        <w:t xml:space="preserve">Припаяйте разъемы </w:t>
+        <w:t>Припаять</w:t>
+      </w:r>
+      <w:r>
+        <w:rPr>
+          <w:lang w:val="ru-RU"/>
+        </w:rPr>
+        <w:t xml:space="preserve"> разъемы </w:t>
       </w:r>
       <w:r>
         <w:rPr>
@@ -10941,7 +10805,25 @@
         <w:rPr>
           <w:lang w:val="ru-RU"/>
         </w:rPr>
-        <w:t>согласно монтажной схеме п. 3.1.2</w:t>
+        <w:t>согласно монтажной схеме п. 3.</w:t>
+      </w:r>
+      <w:r>
+        <w:rPr>
+          <w:lang w:val="ru-RU"/>
+        </w:rPr>
+        <w:t>2</w:t>
+      </w:r>
+      <w:r>
+        <w:rPr>
+          <w:lang w:val="ru-RU"/>
+        </w:rPr>
+        <w:t>.</w:t>
+      </w:r>
+      <w:r>
+        <w:rPr>
+          <w:lang w:val="ru-RU"/>
+        </w:rPr>
+        <w:t>1</w:t>
       </w:r>
     </w:p>
     <w:p>
@@ -11147,6 +11029,7 @@
         </w:rPr>
         <w:t xml:space="preserve">Перед монтажом убедиться в наличии компонентов, указанных в </w:t>
       </w:r>
+      <w:proofErr w:type="gramStart"/>
       <w:r>
         <w:rPr>
           <w:lang w:val="ru-RU"/>
@@ -11174,19 +11057,7 @@
         <w:rPr>
           <w:lang w:val="ru-RU"/>
         </w:rPr>
-        <w:t>Приложение</w:t>
-      </w:r>
-      <w:r>
-        <w:rPr>
-          <w:lang w:val="ru-RU"/>
-        </w:rPr>
-        <w:t xml:space="preserve"> 1</w:t>
-      </w:r>
-      <w:r>
-        <w:rPr>
-          <w:lang w:val="ru-RU"/>
-        </w:rPr>
-        <w:t>. Перечень компонентов для кабелей</w:t>
+        <w:t>Приложение 1. Перечень компонентов для кабелей</w:t>
       </w:r>
     </w:p>
     <w:p>
@@ -12588,7 +12459,25 @@
                 <w:szCs w:val="20"/>
                 <w:lang w:val="ru-RU"/>
               </w:rPr>
-              <w:t xml:space="preserve">плоский кабель 40 пин на Кабель для </w:t>
+              <w:t xml:space="preserve">плоский кабель 40 </w:t>
+            </w:r>
+            <w:proofErr w:type="spellStart"/>
+            <w:r>
+              <w:rPr>
+                <w:sz w:val="20"/>
+                <w:szCs w:val="20"/>
+                <w:lang w:val="ru-RU"/>
+              </w:rPr>
+              <w:t>пин</w:t>
+            </w:r>
+            <w:proofErr w:type="spellEnd"/>
+            <w:r>
+              <w:rPr>
+                <w:sz w:val="20"/>
+                <w:szCs w:val="20"/>
+                <w:lang w:val="ru-RU"/>
+              </w:rPr>
+              <w:t xml:space="preserve"> на Кабель для </w:t>
             </w:r>
             <w:r>
               <w:rPr>
@@ -12729,7 +12618,25 @@
                 <w:szCs w:val="20"/>
                 <w:lang w:val="ru-RU"/>
               </w:rPr>
-              <w:t xml:space="preserve"> 10 пин на </w:t>
+              <w:t xml:space="preserve"> 10 </w:t>
+            </w:r>
+            <w:proofErr w:type="spellStart"/>
+            <w:r>
+              <w:rPr>
+                <w:sz w:val="20"/>
+                <w:szCs w:val="20"/>
+                <w:lang w:val="ru-RU"/>
+              </w:rPr>
+              <w:t>пин</w:t>
+            </w:r>
+            <w:proofErr w:type="spellEnd"/>
+            <w:r>
+              <w:rPr>
+                <w:sz w:val="20"/>
+                <w:szCs w:val="20"/>
+                <w:lang w:val="ru-RU"/>
+              </w:rPr>
+              <w:t xml:space="preserve"> на </w:t>
             </w:r>
             <w:r>
               <w:rPr>
@@ -12888,7 +12795,25 @@
                 <w:szCs w:val="20"/>
                 <w:lang w:val="ru-RU"/>
               </w:rPr>
-              <w:t xml:space="preserve"> 8 пин на </w:t>
+              <w:t xml:space="preserve"> 8 </w:t>
+            </w:r>
+            <w:proofErr w:type="spellStart"/>
+            <w:r>
+              <w:rPr>
+                <w:sz w:val="20"/>
+                <w:szCs w:val="20"/>
+                <w:lang w:val="ru-RU"/>
+              </w:rPr>
+              <w:t>пин</w:t>
+            </w:r>
+            <w:proofErr w:type="spellEnd"/>
+            <w:r>
+              <w:rPr>
+                <w:sz w:val="20"/>
+                <w:szCs w:val="20"/>
+                <w:lang w:val="ru-RU"/>
+              </w:rPr>
+              <w:t xml:space="preserve"> на </w:t>
             </w:r>
             <w:r>
               <w:rPr>
@@ -13038,7 +12963,25 @@
                 <w:szCs w:val="20"/>
                 <w:lang w:val="ru-RU"/>
               </w:rPr>
-              <w:t xml:space="preserve"> 6 пин на </w:t>
+              <w:t xml:space="preserve"> 6 </w:t>
+            </w:r>
+            <w:proofErr w:type="spellStart"/>
+            <w:r>
+              <w:rPr>
+                <w:sz w:val="20"/>
+                <w:szCs w:val="20"/>
+                <w:lang w:val="ru-RU"/>
+              </w:rPr>
+              <w:t>пин</w:t>
+            </w:r>
+            <w:proofErr w:type="spellEnd"/>
+            <w:r>
+              <w:rPr>
+                <w:sz w:val="20"/>
+                <w:szCs w:val="20"/>
+                <w:lang w:val="ru-RU"/>
+              </w:rPr>
+              <w:t xml:space="preserve"> на </w:t>
             </w:r>
             <w:r>
               <w:rPr>
@@ -13181,13 +13124,41 @@
               </w:rPr>
               <w:t xml:space="preserve">абель </w:t>
             </w:r>
-            <w:r>
-              <w:rPr>
-                <w:sz w:val="20"/>
-                <w:szCs w:val="20"/>
-                <w:lang w:val="ru-RU"/>
-              </w:rPr>
-              <w:t xml:space="preserve">крас./черн. на </w:t>
+            <w:proofErr w:type="spellStart"/>
+            <w:r>
+              <w:rPr>
+                <w:sz w:val="20"/>
+                <w:szCs w:val="20"/>
+                <w:lang w:val="ru-RU"/>
+              </w:rPr>
+              <w:t>крас</w:t>
+            </w:r>
+            <w:proofErr w:type="spellEnd"/>
+            <w:r>
+              <w:rPr>
+                <w:sz w:val="20"/>
+                <w:szCs w:val="20"/>
+                <w:lang w:val="ru-RU"/>
+              </w:rPr>
+              <w:t>./</w:t>
+            </w:r>
+            <w:proofErr w:type="spellStart"/>
+            <w:r>
+              <w:rPr>
+                <w:sz w:val="20"/>
+                <w:szCs w:val="20"/>
+                <w:lang w:val="ru-RU"/>
+              </w:rPr>
+              <w:t>черн</w:t>
+            </w:r>
+            <w:proofErr w:type="spellEnd"/>
+            <w:r>
+              <w:rPr>
+                <w:sz w:val="20"/>
+                <w:szCs w:val="20"/>
+                <w:lang w:val="ru-RU"/>
+              </w:rPr>
+              <w:t xml:space="preserve">. на </w:t>
             </w:r>
             <w:r>
               <w:rPr>
@@ -13356,13 +13327,23 @@
               </w:rPr>
               <w:t xml:space="preserve">плоский кабель 4 пина на </w:t>
             </w:r>
-            <w:r>
-              <w:rPr>
-                <w:sz w:val="20"/>
-                <w:szCs w:val="20"/>
-                <w:lang w:val="ru-RU"/>
-              </w:rPr>
-              <w:t>на Кабел</w:t>
+            <w:proofErr w:type="spellStart"/>
+            <w:r>
+              <w:rPr>
+                <w:sz w:val="20"/>
+                <w:szCs w:val="20"/>
+                <w:lang w:val="ru-RU"/>
+              </w:rPr>
+              <w:t>на</w:t>
+            </w:r>
+            <w:proofErr w:type="spellEnd"/>
+            <w:r>
+              <w:rPr>
+                <w:sz w:val="20"/>
+                <w:szCs w:val="20"/>
+                <w:lang w:val="ru-RU"/>
+              </w:rPr>
+              <w:t xml:space="preserve"> Кабел</w:t>
             </w:r>
             <w:r>
               <w:rPr>
@@ -13452,19 +13433,8 @@
         <w:rPr>
           <w:lang w:val="ru-RU"/>
         </w:rPr>
-        <w:t xml:space="preserve">Приложение </w:t>
-      </w:r>
-      <w:r>
-        <w:rPr>
-          <w:lang w:val="ru-RU"/>
-        </w:rPr>
-        <w:t>2</w:t>
-      </w:r>
-      <w:r>
-        <w:rPr>
-          <w:lang w:val="ru-RU"/>
-        </w:rPr>
-        <w:t xml:space="preserve">. Перечень компонентов Коммутационной платы </w:t>
+        <w:lastRenderedPageBreak/>
+        <w:t xml:space="preserve">Приложение 2. Перечень компонентов Коммутационной платы </w:t>
       </w:r>
       <w:r>
         <w:rPr>
@@ -14576,6 +14546,7 @@
         <w:rPr>
           <w:lang w:val="ru-RU"/>
         </w:rPr>
+        <w:lastRenderedPageBreak/>
         <w:t xml:space="preserve">Приложение 3. Перечень компонентов печатной платы </w:t>
       </w:r>
       <w:r>
@@ -14590,17 +14561,12 @@
         </w:rPr>
         <w:fldChar w:fldCharType="end"/>
       </w:r>
-      <w:r>
-        <w:rPr>
-          <w:lang w:val="ru-RU"/>
-        </w:rPr>
-        <w:t>»</w:t>
-      </w:r>
-      <w:r>
-        <w:rPr>
-          <w:lang w:val="ru-RU"/>
-        </w:rPr>
-        <w:t>.</w:t>
+      <w:proofErr w:type="gramEnd"/>
+      <w:r>
+        <w:rPr>
+          <w:lang w:val="ru-RU"/>
+        </w:rPr>
+        <w:t>».</w:t>
       </w:r>
     </w:p>
     <w:p>
@@ -14618,7 +14584,19 @@
         <w:rPr>
           <w:lang w:val="ru-RU"/>
         </w:rPr>
-        <w:t>Печатная плата подразумевает только односторонний монтаж.</w:t>
+        <w:t xml:space="preserve">Печатная плата </w:t>
+      </w:r>
+      <w:r>
+        <w:rPr>
+          <w:lang w:val="ru-RU"/>
+        </w:rPr>
+        <w:t>имеет</w:t>
+      </w:r>
+      <w:r>
+        <w:rPr>
+          <w:lang w:val="ru-RU"/>
+        </w:rPr>
+        <w:t xml:space="preserve"> только односторонний монтаж.</w:t>
       </w:r>
     </w:p>
     <w:p>
@@ -14872,9 +14850,9 @@
       </w:pPr>
       <w:r>
         <w:rPr>
-          <w:lang w:val="ru-RU"/>
-        </w:rPr>
-        <w:lastRenderedPageBreak/>
+          <w:noProof/>
+          <w:lang w:val="ru-RU"/>
+        </w:rPr>
         <w:drawing>
           <wp:inline distT="0" distB="0" distL="0" distR="0" wp14:anchorId="2C1705BF" wp14:editId="5623BAA6">
             <wp:extent cx="4789017" cy="3665551"/>
@@ -15014,13 +14992,7 @@
         <w:rPr>
           <w:lang w:val="ru-RU"/>
         </w:rPr>
-        <w:t>11</w:t>
-      </w:r>
-      <w:r>
-        <w:rPr>
-          <w:lang w:val="ru-RU"/>
-        </w:rPr>
-        <w:t xml:space="preserve">, </w:t>
+        <w:t xml:space="preserve">11, </w:t>
       </w:r>
       <w:r>
         <w:rPr>
@@ -15032,13 +15004,7 @@
         <w:rPr>
           <w:lang w:val="ru-RU"/>
         </w:rPr>
-        <w:t>2,</w:t>
-      </w:r>
-      <w:r>
-        <w:rPr>
-          <w:lang w:val="ru-RU"/>
-        </w:rPr>
-        <w:t xml:space="preserve"> </w:t>
+        <w:t xml:space="preserve">2, </w:t>
       </w:r>
       <w:r>
         <w:rPr>
@@ -15338,13 +15304,7 @@
         <w:rPr>
           <w:lang w:val="ru-RU"/>
         </w:rPr>
-        <w:t xml:space="preserve">в </w:t>
-      </w:r>
-      <w:r>
-        <w:rPr>
-          <w:lang w:val="ru-RU"/>
-        </w:rPr>
-        <w:t>«</w:t>
+        <w:t>в «</w:t>
       </w:r>
       <w:r>
         <w:rPr>
@@ -15356,25 +15316,7 @@
         <w:rPr>
           <w:lang w:val="ru-RU"/>
         </w:rPr>
-        <w:t>» (</w:t>
-      </w:r>
-      <w:r>
-        <w:rPr>
-          <w:lang w:val="ru-RU"/>
-        </w:rPr>
-        <w:t>вправо</w:t>
-      </w:r>
-      <w:r>
-        <w:rPr>
-          <w:lang w:val="ru-RU"/>
-        </w:rPr>
-        <w:t>)</w:t>
-      </w:r>
-      <w:r>
-        <w:rPr>
-          <w:lang w:val="ru-RU"/>
-        </w:rPr>
-        <w:t>.</w:t>
+        <w:t>» (вправо).</w:t>
       </w:r>
     </w:p>
     <w:p>
@@ -15500,6 +15442,7 @@
           <w:noProof/>
           <w:lang w:val="ru-RU"/>
         </w:rPr>
+        <w:lastRenderedPageBreak/>
         <w:drawing>
           <wp:inline distT="0" distB="0" distL="0" distR="0" wp14:anchorId="538DA50F" wp14:editId="61F353B4">
             <wp:extent cx="3792772" cy="2073865"/>
@@ -15581,13 +15524,7 @@
         <w:rPr>
           <w:lang w:val="ru-RU"/>
         </w:rPr>
-        <w:t xml:space="preserve"> и Кабель </w:t>
-      </w:r>
-      <w:r>
-        <w:rPr>
-          <w:lang w:val="ru-RU"/>
-        </w:rPr>
-        <w:t xml:space="preserve">питания </w:t>
+        <w:t xml:space="preserve"> и Кабель питания </w:t>
       </w:r>
       <w:r>
         <w:rPr>
@@ -15763,7 +15700,6 @@
         <w:rPr>
           <w:lang w:val="ru-RU"/>
         </w:rPr>
-        <w:lastRenderedPageBreak/>
         <w:t xml:space="preserve">Подать питание через </w:t>
       </w:r>
       <w:r>
@@ -15849,13 +15785,7 @@
         <w:rPr>
           <w:lang w:val="ru-RU"/>
         </w:rPr>
-        <w:t xml:space="preserve">Отключить питание </w:t>
-      </w:r>
-      <w:r>
-        <w:rPr>
-          <w:lang w:val="ru-RU"/>
-        </w:rPr>
-        <w:t xml:space="preserve">и Кабель питания </w:t>
+        <w:t xml:space="preserve">Отключить питание и Кабель питания </w:t>
       </w:r>
       <w:r>
         <w:rPr>
@@ -15994,19 +15924,7 @@
         <w:rPr>
           <w:lang w:val="ru-RU"/>
         </w:rPr>
-        <w:t>» (</w:t>
-      </w:r>
-      <w:r>
-        <w:rPr>
-          <w:lang w:val="ru-RU"/>
-        </w:rPr>
-        <w:t>влево</w:t>
-      </w:r>
-      <w:r>
-        <w:rPr>
-          <w:lang w:val="ru-RU"/>
-        </w:rPr>
-        <w:t>).</w:t>
+        <w:t>» (влево).</w:t>
       </w:r>
     </w:p>
     <w:p>
@@ -16087,13 +16005,7 @@
         <w:rPr>
           <w:lang w:val="ru-RU"/>
         </w:rPr>
-        <w:t>Включить питание</w:t>
-      </w:r>
-      <w:r>
-        <w:rPr>
-          <w:lang w:val="ru-RU"/>
-        </w:rPr>
-        <w:t>. Убедиться, что:</w:t>
+        <w:t>Включить питание. Убедиться, что:</w:t>
       </w:r>
     </w:p>
     <w:p>
@@ -16196,19 +16108,19 @@
         <w:rPr>
           <w:lang w:val="ru-RU"/>
         </w:rPr>
-        <w:t xml:space="preserve"> соответственно</w:t>
-      </w:r>
-      <w:r>
-        <w:rPr>
-          <w:lang w:val="ru-RU"/>
-        </w:rPr>
-        <w:t xml:space="preserve"> (см. п. 1.2.6)</w:t>
-      </w:r>
-      <w:r>
-        <w:rPr>
-          <w:lang w:val="ru-RU"/>
-        </w:rPr>
-        <w:t>.</w:t>
+        <w:t xml:space="preserve"> соответственно (см. п. </w:t>
+      </w:r>
+      <w:r>
+        <w:rPr>
+          <w:lang w:val="ru-RU"/>
+        </w:rPr>
+        <w:t>4</w:t>
+      </w:r>
+      <w:r>
+        <w:rPr>
+          <w:lang w:val="ru-RU"/>
+        </w:rPr>
+        <w:t>.2.6).</w:t>
       </w:r>
     </w:p>
     <w:p>
@@ -16300,19 +16212,7 @@
         <w:rPr>
           <w:lang w:val="ru-RU"/>
         </w:rPr>
-        <w:t xml:space="preserve">Отключить питание и кабели </w:t>
-      </w:r>
-      <w:r>
-        <w:rPr>
-          <w:lang w:val="ru-RU"/>
-        </w:rPr>
-        <w:t>питания</w:t>
-      </w:r>
-      <w:r>
-        <w:rPr>
-          <w:lang w:val="ru-RU"/>
-        </w:rPr>
-        <w:t xml:space="preserve"> от печатной платы.</w:t>
+        <w:t>Отключить питание и кабели питания от печатной платы.</w:t>
       </w:r>
     </w:p>
     <w:p>
@@ -16413,8 +16313,10 @@
       </w:pPr>
       <w:r>
         <w:rPr>
-          <w:lang w:val="ru-RU"/>
-        </w:rPr>
+          <w:noProof/>
+          <w:lang w:val="ru-RU"/>
+        </w:rPr>
+        <w:lastRenderedPageBreak/>
         <w:drawing>
           <wp:inline distT="0" distB="0" distL="0" distR="0" wp14:anchorId="048E816E" wp14:editId="01A669B9">
             <wp:extent cx="3419061" cy="3458284"/>
@@ -16716,7 +16618,6 @@
         <w:rPr>
           <w:lang w:val="ru-RU"/>
         </w:rPr>
-        <w:lastRenderedPageBreak/>
         <w:t>Убедиться, что в операционной системе появилось новое устройство, которое определяется как «</w:t>
       </w:r>
       <w:r>
@@ -17116,6 +17017,7 @@
         <w:rPr>
           <w:lang w:val="ru-RU"/>
         </w:rPr>
+        <w:lastRenderedPageBreak/>
         <w:t xml:space="preserve">Установка </w:t>
       </w:r>
       <w:r>
@@ -17186,7 +17088,6 @@
           <w:noProof/>
           <w:lang w:val="ru-RU"/>
         </w:rPr>
-        <w:lastRenderedPageBreak/>
         <w:drawing>
           <wp:inline distT="0" distB="0" distL="0" distR="0" wp14:anchorId="2F3C5433" wp14:editId="3876E5E5">
             <wp:extent cx="6108065" cy="4601210"/>
@@ -17545,7 +17446,25 @@
         <w:rPr>
           <w:lang w:val="ru-RU"/>
         </w:rPr>
-        <w:t>, посадочные места которых обозначены на рисунке п. 1.5.1.1 желтым цветом</w:t>
+        <w:t xml:space="preserve">, посадочные места которых обозначены на рисунке п. </w:t>
+      </w:r>
+      <w:r>
+        <w:rPr>
+          <w:lang w:val="ru-RU"/>
+        </w:rPr>
+        <w:t>4</w:t>
+      </w:r>
+      <w:r>
+        <w:rPr>
+          <w:lang w:val="ru-RU"/>
+        </w:rPr>
+        <w:t>.5.1.1 желтым цветом</w:t>
+      </w:r>
+      <w:r>
+        <w:rPr>
+          <w:lang w:val="ru-RU"/>
+        </w:rPr>
+        <w:t>,</w:t>
       </w:r>
       <w:r>
         <w:rPr>
@@ -17689,13 +17608,7 @@
         <w:rPr>
           <w:lang w:val="ru-RU"/>
         </w:rPr>
-        <w:t>4 стойки</w:t>
-      </w:r>
-      <w:r>
-        <w:rPr>
-          <w:lang w:val="ru-RU"/>
-        </w:rPr>
-        <w:t xml:space="preserve">, высота </w:t>
+        <w:t xml:space="preserve">4 стойки, высота </w:t>
       </w:r>
       <w:r>
         <w:rPr>
@@ -17761,6 +17674,7 @@
         <w:rPr>
           <w:lang w:val="en-US"/>
         </w:rPr>
+        <w:lastRenderedPageBreak/>
         <w:t xml:space="preserve">KEYBOARD COM-08654, </w:t>
       </w:r>
       <w:r>
@@ -17910,30 +17824,18 @@
           <w:lang w:val="ru-RU"/>
         </w:rPr>
       </w:pPr>
-      <w:bookmarkStart w:id="28" w:name="_Ref115530181"/>
-      <w:bookmarkStart w:id="29" w:name="_Ref115547210"/>
-      <w:bookmarkStart w:id="30" w:name="_Toc115554243"/>
+      <w:bookmarkStart w:id="28" w:name="_Ref115547210"/>
+      <w:bookmarkStart w:id="29" w:name="_Toc115554243"/>
+      <w:bookmarkStart w:id="30" w:name="_Ref115530181"/>
       <w:r>
         <w:rPr>
           <w:lang w:val="ru-RU"/>
         </w:rPr>
         <w:lastRenderedPageBreak/>
-        <w:t>Приложение</w:t>
-      </w:r>
-      <w:r>
-        <w:rPr>
-          <w:lang w:val="ru-RU"/>
-        </w:rPr>
-        <w:t xml:space="preserve"> 1</w:t>
-      </w:r>
-      <w:r>
-        <w:rPr>
-          <w:lang w:val="ru-RU"/>
-        </w:rPr>
-        <w:t>. Перечень компонентов для кабелей</w:t>
-      </w:r>
+        <w:t>Приложение 1. Перечень компонентов для кабелей</w:t>
+      </w:r>
+      <w:bookmarkEnd w:id="28"/>
       <w:bookmarkEnd w:id="29"/>
-      <w:bookmarkEnd w:id="30"/>
     </w:p>
     <w:p>
       <w:pPr>
@@ -19334,7 +19236,25 @@
                 <w:szCs w:val="20"/>
                 <w:lang w:val="ru-RU"/>
               </w:rPr>
-              <w:t xml:space="preserve">плоский кабель 40 пин на Кабель для </w:t>
+              <w:t xml:space="preserve">плоский кабель 40 </w:t>
+            </w:r>
+            <w:proofErr w:type="spellStart"/>
+            <w:r>
+              <w:rPr>
+                <w:sz w:val="20"/>
+                <w:szCs w:val="20"/>
+                <w:lang w:val="ru-RU"/>
+              </w:rPr>
+              <w:t>пин</w:t>
+            </w:r>
+            <w:proofErr w:type="spellEnd"/>
+            <w:r>
+              <w:rPr>
+                <w:sz w:val="20"/>
+                <w:szCs w:val="20"/>
+                <w:lang w:val="ru-RU"/>
+              </w:rPr>
+              <w:t xml:space="preserve"> на Кабель для </w:t>
             </w:r>
             <w:r>
               <w:rPr>
@@ -19475,7 +19395,25 @@
                 <w:szCs w:val="20"/>
                 <w:lang w:val="ru-RU"/>
               </w:rPr>
-              <w:t xml:space="preserve"> 10 пин на </w:t>
+              <w:t xml:space="preserve"> 10 </w:t>
+            </w:r>
+            <w:proofErr w:type="spellStart"/>
+            <w:r>
+              <w:rPr>
+                <w:sz w:val="20"/>
+                <w:szCs w:val="20"/>
+                <w:lang w:val="ru-RU"/>
+              </w:rPr>
+              <w:t>пин</w:t>
+            </w:r>
+            <w:proofErr w:type="spellEnd"/>
+            <w:r>
+              <w:rPr>
+                <w:sz w:val="20"/>
+                <w:szCs w:val="20"/>
+                <w:lang w:val="ru-RU"/>
+              </w:rPr>
+              <w:t xml:space="preserve"> на </w:t>
             </w:r>
             <w:r>
               <w:rPr>
@@ -19634,7 +19572,25 @@
                 <w:szCs w:val="20"/>
                 <w:lang w:val="ru-RU"/>
               </w:rPr>
-              <w:t xml:space="preserve"> 8 пин на </w:t>
+              <w:t xml:space="preserve"> 8 </w:t>
+            </w:r>
+            <w:proofErr w:type="spellStart"/>
+            <w:r>
+              <w:rPr>
+                <w:sz w:val="20"/>
+                <w:szCs w:val="20"/>
+                <w:lang w:val="ru-RU"/>
+              </w:rPr>
+              <w:t>пин</w:t>
+            </w:r>
+            <w:proofErr w:type="spellEnd"/>
+            <w:r>
+              <w:rPr>
+                <w:sz w:val="20"/>
+                <w:szCs w:val="20"/>
+                <w:lang w:val="ru-RU"/>
+              </w:rPr>
+              <w:t xml:space="preserve"> на </w:t>
             </w:r>
             <w:r>
               <w:rPr>
@@ -19784,7 +19740,25 @@
                 <w:szCs w:val="20"/>
                 <w:lang w:val="ru-RU"/>
               </w:rPr>
-              <w:t xml:space="preserve"> 6 пин на </w:t>
+              <w:t xml:space="preserve"> 6 </w:t>
+            </w:r>
+            <w:proofErr w:type="spellStart"/>
+            <w:r>
+              <w:rPr>
+                <w:sz w:val="20"/>
+                <w:szCs w:val="20"/>
+                <w:lang w:val="ru-RU"/>
+              </w:rPr>
+              <w:t>пин</w:t>
+            </w:r>
+            <w:proofErr w:type="spellEnd"/>
+            <w:r>
+              <w:rPr>
+                <w:sz w:val="20"/>
+                <w:szCs w:val="20"/>
+                <w:lang w:val="ru-RU"/>
+              </w:rPr>
+              <w:t xml:space="preserve"> на </w:t>
             </w:r>
             <w:r>
               <w:rPr>
@@ -19927,13 +19901,43 @@
               </w:rPr>
               <w:t xml:space="preserve">абель </w:t>
             </w:r>
-            <w:r>
-              <w:rPr>
-                <w:sz w:val="20"/>
-                <w:szCs w:val="20"/>
-                <w:lang w:val="ru-RU"/>
-              </w:rPr>
-              <w:t xml:space="preserve">крас./черн. на </w:t>
+            <w:proofErr w:type="spellStart"/>
+            <w:proofErr w:type="gramStart"/>
+            <w:r>
+              <w:rPr>
+                <w:sz w:val="20"/>
+                <w:szCs w:val="20"/>
+                <w:lang w:val="ru-RU"/>
+              </w:rPr>
+              <w:t>крас</w:t>
+            </w:r>
+            <w:proofErr w:type="spellEnd"/>
+            <w:r>
+              <w:rPr>
+                <w:sz w:val="20"/>
+                <w:szCs w:val="20"/>
+                <w:lang w:val="ru-RU"/>
+              </w:rPr>
+              <w:t>./</w:t>
+            </w:r>
+            <w:proofErr w:type="spellStart"/>
+            <w:proofErr w:type="gramEnd"/>
+            <w:r>
+              <w:rPr>
+                <w:sz w:val="20"/>
+                <w:szCs w:val="20"/>
+                <w:lang w:val="ru-RU"/>
+              </w:rPr>
+              <w:t>черн</w:t>
+            </w:r>
+            <w:proofErr w:type="spellEnd"/>
+            <w:r>
+              <w:rPr>
+                <w:sz w:val="20"/>
+                <w:szCs w:val="20"/>
+                <w:lang w:val="ru-RU"/>
+              </w:rPr>
+              <w:t xml:space="preserve">. на </w:t>
             </w:r>
             <w:r>
               <w:rPr>
@@ -20102,13 +20106,23 @@
               </w:rPr>
               <w:t xml:space="preserve">плоский кабель 4 пина на </w:t>
             </w:r>
-            <w:r>
-              <w:rPr>
-                <w:sz w:val="20"/>
-                <w:szCs w:val="20"/>
-                <w:lang w:val="ru-RU"/>
-              </w:rPr>
-              <w:t>на Кабел</w:t>
+            <w:proofErr w:type="spellStart"/>
+            <w:r>
+              <w:rPr>
+                <w:sz w:val="20"/>
+                <w:szCs w:val="20"/>
+                <w:lang w:val="ru-RU"/>
+              </w:rPr>
+              <w:t>на</w:t>
+            </w:r>
+            <w:proofErr w:type="spellEnd"/>
+            <w:r>
+              <w:rPr>
+                <w:sz w:val="20"/>
+                <w:szCs w:val="20"/>
+                <w:lang w:val="ru-RU"/>
+              </w:rPr>
+              <w:t xml:space="preserve"> Кабел</w:t>
             </w:r>
             <w:r>
               <w:rPr>
@@ -20201,19 +20215,7 @@
           <w:lang w:val="ru-RU"/>
         </w:rPr>
         <w:lastRenderedPageBreak/>
-        <w:t xml:space="preserve">Приложение </w:t>
-      </w:r>
-      <w:r>
-        <w:rPr>
-          <w:lang w:val="ru-RU"/>
-        </w:rPr>
-        <w:t>2</w:t>
-      </w:r>
-      <w:r>
-        <w:rPr>
-          <w:lang w:val="ru-RU"/>
-        </w:rPr>
-        <w:t xml:space="preserve">. Перечень компонентов Коммутационной платы </w:t>
+        <w:t xml:space="preserve">Приложение 2. Перечень компонентов Коммутационной платы </w:t>
       </w:r>
       <w:r>
         <w:rPr>
@@ -21317,7 +21319,7 @@
         <w:pStyle w:val="1"/>
         <w:ind w:firstLine="0"/>
         <w:rPr>
-          <w:lang w:val="en-US"/>
+          <w:lang w:val="ru-RU"/>
         </w:rPr>
       </w:pPr>
       <w:bookmarkStart w:id="33" w:name="_Toc115554245"/>
@@ -21346,13 +21348,13 @@
         </w:rPr>
         <w:t>standos</w:t>
       </w:r>
-      <w:bookmarkEnd w:id="28"/>
+      <w:bookmarkEnd w:id="30"/>
       <w:bookmarkEnd w:id="33"/>
     </w:p>
     <w:p>
       <w:pPr>
         <w:rPr>
-          <w:lang w:val="en-US"/>
+          <w:lang w:val="ru-RU"/>
         </w:rPr>
       </w:pPr>
     </w:p>
@@ -22046,15 +22048,7 @@
                 <w:szCs w:val="20"/>
                 <w:lang w:val="ru-RU"/>
               </w:rPr>
-              <w:t>конденсатор</w:t>
-            </w:r>
-            <w:r>
-              <w:rPr>
-                <w:sz w:val="20"/>
-                <w:szCs w:val="20"/>
-                <w:lang w:val="ru-RU"/>
-              </w:rPr>
-              <w:t xml:space="preserve"> выводной</w:t>
+              <w:t>конденсатор выводной</w:t>
             </w:r>
           </w:p>
         </w:tc>
@@ -22467,7 +22461,27 @@
                 <w:szCs w:val="20"/>
                 <w:lang w:val="ru-RU"/>
               </w:rPr>
-              <w:t xml:space="preserve"> тант.</w:t>
+              <w:t xml:space="preserve"> </w:t>
+            </w:r>
+            <w:proofErr w:type="spellStart"/>
+            <w:r>
+              <w:rPr>
+                <w:color w:val="000000"/>
+                <w:sz w:val="20"/>
+                <w:szCs w:val="20"/>
+                <w:lang w:val="ru-RU"/>
+              </w:rPr>
+              <w:t>тант</w:t>
+            </w:r>
+            <w:proofErr w:type="spellEnd"/>
+            <w:r>
+              <w:rPr>
+                <w:color w:val="000000"/>
+                <w:sz w:val="20"/>
+                <w:szCs w:val="20"/>
+                <w:lang w:val="ru-RU"/>
+              </w:rPr>
+              <w:t>.</w:t>
             </w:r>
             <w:r>
               <w:rPr>
@@ -22551,15 +22565,7 @@
                 <w:szCs w:val="20"/>
                 <w:lang w:val="ru-RU"/>
               </w:rPr>
-              <w:t>конденсатор чип</w:t>
-            </w:r>
-            <w:r>
-              <w:rPr>
-                <w:sz w:val="20"/>
-                <w:szCs w:val="20"/>
-                <w:lang w:val="ru-RU"/>
-              </w:rPr>
-              <w:t xml:space="preserve"> танталовый</w:t>
+              <w:t>конденсатор чип танталовый</w:t>
             </w:r>
           </w:p>
         </w:tc>
@@ -22941,14 +22947,25 @@
               </w:rPr>
               <w:t xml:space="preserve"> </w:t>
             </w:r>
-            <w:r>
-              <w:rPr>
-                <w:color w:val="000000"/>
-                <w:sz w:val="20"/>
-                <w:szCs w:val="20"/>
-                <w:lang w:val="ru-RU"/>
-              </w:rPr>
-              <w:t>тант.</w:t>
+            <w:proofErr w:type="spellStart"/>
+            <w:r>
+              <w:rPr>
+                <w:color w:val="000000"/>
+                <w:sz w:val="20"/>
+                <w:szCs w:val="20"/>
+                <w:lang w:val="ru-RU"/>
+              </w:rPr>
+              <w:t>тант</w:t>
+            </w:r>
+            <w:proofErr w:type="spellEnd"/>
+            <w:r>
+              <w:rPr>
+                <w:color w:val="000000"/>
+                <w:sz w:val="20"/>
+                <w:szCs w:val="20"/>
+                <w:lang w:val="ru-RU"/>
+              </w:rPr>
+              <w:t>.</w:t>
             </w:r>
             <w:r>
               <w:rPr>
@@ -23141,14 +23158,25 @@
               </w:rPr>
               <w:t xml:space="preserve"> </w:t>
             </w:r>
-            <w:r>
-              <w:rPr>
-                <w:color w:val="000000"/>
-                <w:sz w:val="20"/>
-                <w:szCs w:val="20"/>
-                <w:lang w:val="ru-RU"/>
-              </w:rPr>
-              <w:t>тант.</w:t>
+            <w:proofErr w:type="spellStart"/>
+            <w:r>
+              <w:rPr>
+                <w:color w:val="000000"/>
+                <w:sz w:val="20"/>
+                <w:szCs w:val="20"/>
+                <w:lang w:val="ru-RU"/>
+              </w:rPr>
+              <w:t>тант</w:t>
+            </w:r>
+            <w:proofErr w:type="spellEnd"/>
+            <w:r>
+              <w:rPr>
+                <w:color w:val="000000"/>
+                <w:sz w:val="20"/>
+                <w:szCs w:val="20"/>
+                <w:lang w:val="ru-RU"/>
+              </w:rPr>
+              <w:t>.</w:t>
             </w:r>
             <w:r>
               <w:rPr>
@@ -24090,25 +24118,7 @@
                 <w:szCs w:val="20"/>
                 <w:lang w:val="en-US"/>
               </w:rPr>
-              <w:t xml:space="preserve">FUSE SMD 1210 </w:t>
-            </w:r>
-            <w:r>
-              <w:rPr>
-                <w:color w:val="000000"/>
-                <w:sz w:val="20"/>
-                <w:szCs w:val="20"/>
-                <w:lang w:val="en-US"/>
-              </w:rPr>
-              <w:t>3.</w:t>
-            </w:r>
-            <w:r>
-              <w:rPr>
-                <w:color w:val="000000"/>
-                <w:sz w:val="20"/>
-                <w:szCs w:val="20"/>
-                <w:lang w:val="en-US"/>
-              </w:rPr>
-              <w:t>5A</w:t>
+              <w:t>FUSE SMD 1210 3.5A</w:t>
             </w:r>
           </w:p>
         </w:tc>
@@ -24267,25 +24277,7 @@
                 <w:szCs w:val="20"/>
                 <w:lang w:val="en-US"/>
               </w:rPr>
-              <w:t xml:space="preserve">FUSE SMD 1210 </w:t>
-            </w:r>
-            <w:r>
-              <w:rPr>
-                <w:color w:val="000000"/>
-                <w:sz w:val="20"/>
-                <w:szCs w:val="20"/>
-                <w:lang w:val="en-US"/>
-              </w:rPr>
-              <w:t>1</w:t>
-            </w:r>
-            <w:r>
-              <w:rPr>
-                <w:color w:val="000000"/>
-                <w:sz w:val="20"/>
-                <w:szCs w:val="20"/>
-                <w:lang w:val="en-US"/>
-              </w:rPr>
-              <w:t>A</w:t>
+              <w:t>FUSE SMD 1210 1A</w:t>
             </w:r>
           </w:p>
         </w:tc>
@@ -24696,8 +24688,19 @@
                 <w:szCs w:val="20"/>
                 <w:lang w:val="ru-RU"/>
               </w:rPr>
-              <w:t>диод Шоттки</w:t>
-            </w:r>
+              <w:t xml:space="preserve">диод </w:t>
+            </w:r>
+            <w:proofErr w:type="spellStart"/>
+            <w:r>
+              <w:rPr>
+                <w:color w:val="000000"/>
+                <w:sz w:val="20"/>
+                <w:szCs w:val="20"/>
+                <w:lang w:val="ru-RU"/>
+              </w:rPr>
+              <w:t>Шоттки</w:t>
+            </w:r>
+            <w:proofErr w:type="spellEnd"/>
           </w:p>
         </w:tc>
       </w:tr>
@@ -25022,16 +25025,7 @@
                 <w:szCs w:val="20"/>
                 <w:lang w:val="en-US"/>
               </w:rPr>
-              <w:t>USB-</w:t>
-            </w:r>
-            <w:r>
-              <w:rPr>
-                <w:color w:val="000000"/>
-                <w:sz w:val="20"/>
-                <w:szCs w:val="20"/>
-                <w:lang w:val="en-US"/>
-              </w:rPr>
-              <w:t>B</w:t>
+              <w:t>USB-B</w:t>
             </w:r>
           </w:p>
         </w:tc>
@@ -29639,16 +29633,7 @@
                 <w:szCs w:val="20"/>
                 <w:lang w:val="ru-RU"/>
               </w:rPr>
-              <w:t>светодиод</w:t>
-            </w:r>
-            <w:r>
-              <w:rPr>
-                <w:color w:val="000000"/>
-                <w:sz w:val="20"/>
-                <w:szCs w:val="20"/>
-                <w:lang w:val="ru-RU"/>
-              </w:rPr>
-              <w:t xml:space="preserve"> желтый</w:t>
+              <w:t>светодиод желтый</w:t>
             </w:r>
           </w:p>
         </w:tc>
@@ -29798,16 +29783,7 @@
                 <w:szCs w:val="20"/>
                 <w:lang w:val="ru-RU"/>
               </w:rPr>
-              <w:t>светодиод</w:t>
-            </w:r>
-            <w:r>
-              <w:rPr>
-                <w:color w:val="000000"/>
-                <w:sz w:val="20"/>
-                <w:szCs w:val="20"/>
-                <w:lang w:val="ru-RU"/>
-              </w:rPr>
-              <w:t xml:space="preserve"> зеленый</w:t>
+              <w:t>светодиод зеленый</w:t>
             </w:r>
           </w:p>
         </w:tc>
@@ -29957,16 +29933,7 @@
                 <w:szCs w:val="20"/>
                 <w:lang w:val="ru-RU"/>
               </w:rPr>
-              <w:t>светодиод</w:t>
-            </w:r>
-            <w:r>
-              <w:rPr>
-                <w:color w:val="000000"/>
-                <w:sz w:val="20"/>
-                <w:szCs w:val="20"/>
-                <w:lang w:val="ru-RU"/>
-              </w:rPr>
-              <w:t xml:space="preserve"> синий</w:t>
+              <w:t>светодиод синий</w:t>
             </w:r>
           </w:p>
         </w:tc>
@@ -30967,16 +30934,7 @@
                 <w:szCs w:val="20"/>
                 <w:lang w:val="en-US"/>
               </w:rPr>
-              <w:t>CN</w:t>
-            </w:r>
-            <w:r>
-              <w:rPr>
-                <w:color w:val="000000"/>
-                <w:sz w:val="20"/>
-                <w:szCs w:val="20"/>
-                <w:lang w:val="en-US"/>
-              </w:rPr>
-              <w:t>8</w:t>
+              <w:t>CN8</w:t>
             </w:r>
           </w:p>
         </w:tc>
@@ -31134,16 +31092,7 @@
                 <w:szCs w:val="20"/>
                 <w:lang w:val="en-US"/>
               </w:rPr>
-              <w:t>CN</w:t>
-            </w:r>
-            <w:r>
-              <w:rPr>
-                <w:color w:val="000000"/>
-                <w:sz w:val="20"/>
-                <w:szCs w:val="20"/>
-                <w:lang w:val="en-US"/>
-              </w:rPr>
-              <w:t>9</w:t>
+              <w:t>CN9</w:t>
             </w:r>
           </w:p>
         </w:tc>
@@ -31301,16 +31250,7 @@
                 <w:szCs w:val="20"/>
                 <w:lang w:val="en-US"/>
               </w:rPr>
-              <w:t>CN</w:t>
-            </w:r>
-            <w:r>
-              <w:rPr>
-                <w:color w:val="000000"/>
-                <w:sz w:val="20"/>
-                <w:szCs w:val="20"/>
-                <w:lang w:val="en-US"/>
-              </w:rPr>
-              <w:t>10</w:t>
+              <w:t>CN10</w:t>
             </w:r>
           </w:p>
         </w:tc>
@@ -31342,15 +31282,7 @@
                 <w:sz w:val="20"/>
                 <w:szCs w:val="20"/>
               </w:rPr>
-              <w:t>3</w:t>
-            </w:r>
-            <w:r>
-              <w:rPr>
-                <w:color w:val="000000"/>
-                <w:sz w:val="20"/>
-                <w:szCs w:val="20"/>
-              </w:rPr>
-              <w:t>4</w:t>
+              <w:t>34</w:t>
             </w:r>
           </w:p>
         </w:tc>
@@ -32065,16 +31997,7 @@
                 <w:szCs w:val="20"/>
                 <w:lang w:val="en-US"/>
               </w:rPr>
-              <w:t>KY-0</w:t>
-            </w:r>
-            <w:r>
-              <w:rPr>
-                <w:color w:val="000000"/>
-                <w:sz w:val="20"/>
-                <w:szCs w:val="20"/>
-                <w:lang w:val="en-US"/>
-              </w:rPr>
-              <w:t>38</w:t>
+              <w:t>KY-038</w:t>
             </w:r>
           </w:p>
         </w:tc>
@@ -32807,7 +32730,7 @@
         <w:pStyle w:val="1"/>
         <w:ind w:firstLine="0"/>
         <w:rPr>
-          <w:lang w:val="en-US"/>
+          <w:lang w:val="ru-RU"/>
         </w:rPr>
       </w:pPr>
       <w:bookmarkStart w:id="34" w:name="_Ref115547692"/>
@@ -32832,7 +32755,7 @@
       <w:pPr>
         <w:ind w:firstLine="0"/>
         <w:rPr>
-          <w:lang w:val="en-US"/>
+          <w:lang w:val="ru-RU"/>
         </w:rPr>
       </w:pPr>
     </w:p>

</xml_diff>

<commit_message>
Version v3 of standos was created
</commit_message>
<xml_diff>
--- a/stand/docs/Инструкция по монтажу.docx
+++ b/stand/docs/Инструкция по монтажу.docx
@@ -1,6 +1,6 @@
 
 <file path=word/document.xml><?xml version="1.0" encoding="utf-8"?>
-<w:document xmlns:wpc="http://schemas.microsoft.com/office/word/2010/wordprocessingCanvas" xmlns:cx="http://schemas.microsoft.com/office/drawing/2014/chartex" xmlns:cx1="http://schemas.microsoft.com/office/drawing/2015/9/8/chartex" xmlns:cx2="http://schemas.microsoft.com/office/drawing/2015/10/21/chartex" xmlns:cx3="http://schemas.microsoft.com/office/drawing/2016/5/9/chartex" xmlns:cx4="http://schemas.microsoft.com/office/drawing/2016/5/10/chartex" xmlns:cx5="http://schemas.microsoft.com/office/drawing/2016/5/11/chartex" xmlns:cx6="http://schemas.microsoft.com/office/drawing/2016/5/12/chartex" xmlns:cx7="http://schemas.microsoft.com/office/drawing/2016/5/13/chartex" xmlns:cx8="http://schemas.microsoft.com/office/drawing/2016/5/14/chartex" xmlns:mc="http://schemas.openxmlformats.org/markup-compatibility/2006" xmlns:aink="http://schemas.microsoft.com/office/drawing/2016/ink" xmlns:am3d="http://schemas.microsoft.com/office/drawing/2017/model3d" xmlns:o="urn:schemas-microsoft-com:office:office" xmlns:r="http://schemas.openxmlformats.org/officeDocument/2006/relationships" xmlns:m="http://schemas.openxmlformats.org/officeDocument/2006/math" xmlns:v="urn:schemas-microsoft-com:vml" xmlns:wp14="http://schemas.microsoft.com/office/word/2010/wordprocessingDrawing" xmlns:wp="http://schemas.openxmlformats.org/drawingml/2006/wordprocessingDrawing" xmlns:w10="urn:schemas-microsoft-com:office:word" xmlns:w="http://schemas.openxmlformats.org/wordprocessingml/2006/main" xmlns:w14="http://schemas.microsoft.com/office/word/2010/wordml" xmlns:w15="http://schemas.microsoft.com/office/word/2012/wordml" xmlns:w16cex="http://schemas.microsoft.com/office/word/2018/wordml/cex" xmlns:w16cid="http://schemas.microsoft.com/office/word/2016/wordml/cid" xmlns:w16="http://schemas.microsoft.com/office/word/2018/wordml" xmlns:w16sdtdh="http://schemas.microsoft.com/office/word/2020/wordml/sdtdatahash" xmlns:w16se="http://schemas.microsoft.com/office/word/2015/wordml/symex" xmlns:wpg="http://schemas.microsoft.com/office/word/2010/wordprocessingGroup" xmlns:wpi="http://schemas.microsoft.com/office/word/2010/wordprocessingInk" xmlns:wne="http://schemas.microsoft.com/office/word/2006/wordml" xmlns:wps="http://schemas.microsoft.com/office/word/2010/wordprocessingShape" mc:Ignorable="w14 w15 w16se w16cid w16 w16cex w16sdtdh wp14">
+<w:document xmlns:wpc="http://schemas.microsoft.com/office/word/2010/wordprocessingCanvas" xmlns:cx="http://schemas.microsoft.com/office/drawing/2014/chartex" xmlns:cx1="http://schemas.microsoft.com/office/drawing/2015/9/8/chartex" xmlns:cx2="http://schemas.microsoft.com/office/drawing/2015/10/21/chartex" xmlns:cx3="http://schemas.microsoft.com/office/drawing/2016/5/9/chartex" xmlns:cx4="http://schemas.microsoft.com/office/drawing/2016/5/10/chartex" xmlns:cx5="http://schemas.microsoft.com/office/drawing/2016/5/11/chartex" xmlns:cx6="http://schemas.microsoft.com/office/drawing/2016/5/12/chartex" xmlns:cx7="http://schemas.microsoft.com/office/drawing/2016/5/13/chartex" xmlns:cx8="http://schemas.microsoft.com/office/drawing/2016/5/14/chartex" xmlns:mc="http://schemas.openxmlformats.org/markup-compatibility/2006" xmlns:aink="http://schemas.microsoft.com/office/drawing/2016/ink" xmlns:am3d="http://schemas.microsoft.com/office/drawing/2017/model3d" xmlns:o="urn:schemas-microsoft-com:office:office" xmlns:r="http://schemas.openxmlformats.org/officeDocument/2006/relationships" xmlns:m="http://schemas.openxmlformats.org/officeDocument/2006/math" xmlns:v="urn:schemas-microsoft-com:vml" xmlns:wp14="http://schemas.microsoft.com/office/word/2010/wordprocessingDrawing" xmlns:wp="http://schemas.openxmlformats.org/drawingml/2006/wordprocessingDrawing" xmlns:w10="urn:schemas-microsoft-com:office:word" xmlns:w="http://schemas.openxmlformats.org/wordprocessingml/2006/main" xmlns:w14="http://schemas.microsoft.com/office/word/2010/wordml" xmlns:w15="http://schemas.microsoft.com/office/word/2012/wordml" xmlns:w16cid="http://schemas.microsoft.com/office/word/2016/wordml/cid" xmlns:w16se="http://schemas.microsoft.com/office/word/2015/wordml/symex" xmlns:wpg="http://schemas.microsoft.com/office/word/2010/wordprocessingGroup" xmlns:wpi="http://schemas.microsoft.com/office/word/2010/wordprocessingInk" xmlns:wne="http://schemas.microsoft.com/office/word/2006/wordml" xmlns:wps="http://schemas.microsoft.com/office/word/2010/wordprocessingShape" mc:Ignorable="w14 w15 w16se w16cid wp14">
   <w:body>
     <w:p>
       <w:pPr>
@@ -3118,17 +3118,16 @@
         </w:rPr>
         <w:fldChar w:fldCharType="separate"/>
       </w:r>
-      <w:proofErr w:type="spellStart"/>
-      <w:r>
-        <w:t>Таблица</w:t>
-      </w:r>
-      <w:proofErr w:type="spellEnd"/>
-      <w:r>
-        <w:t xml:space="preserve"> </w:t>
+      <w:r>
+        <w:rPr>
+          <w:lang w:val="ru-RU"/>
+        </w:rPr>
+        <w:t xml:space="preserve">Таблица </w:t>
       </w:r>
       <w:r>
         <w:rPr>
           <w:noProof/>
+          <w:lang w:val="ru-RU"/>
         </w:rPr>
         <w:t>1</w:t>
       </w:r>
@@ -3159,13 +3158,8 @@
         </w:rPr>
       </w:pPr>
       <w:bookmarkStart w:id="1" w:name="_Ref115546318"/>
-      <w:proofErr w:type="spellStart"/>
-      <w:r>
-        <w:t>Таблица</w:t>
-      </w:r>
-      <w:proofErr w:type="spellEnd"/>
-      <w:r>
-        <w:t xml:space="preserve"> </w:t>
+      <w:r>
+        <w:t xml:space="preserve">Таблица </w:t>
       </w:r>
       <w:r>
         <w:fldChar w:fldCharType="begin"/>
@@ -3839,7 +3833,6 @@
                 <w:lang w:val="ru-RU"/>
               </w:rPr>
             </w:pPr>
-            <w:proofErr w:type="spellStart"/>
             <w:r>
               <w:rPr>
                 <w:sz w:val="20"/>
@@ -3848,7 +3841,6 @@
               </w:rPr>
               <w:t>энкодер</w:t>
             </w:r>
-            <w:proofErr w:type="spellEnd"/>
           </w:p>
         </w:tc>
         <w:tc>
@@ -4228,18 +4220,8 @@
                 <w:szCs w:val="20"/>
                 <w:lang w:val="ru-RU"/>
               </w:rPr>
-              <w:t xml:space="preserve">датчик дальности </w:t>
-            </w:r>
-            <w:proofErr w:type="spellStart"/>
-            <w:r>
-              <w:rPr>
-                <w:sz w:val="20"/>
-                <w:szCs w:val="20"/>
-                <w:lang w:val="ru-RU"/>
-              </w:rPr>
-              <w:t>ультрозвуковой</w:t>
-            </w:r>
-            <w:proofErr w:type="spellEnd"/>
+              <w:t>датчик дальности ультрозвуковой</w:t>
+            </w:r>
           </w:p>
         </w:tc>
         <w:tc>
@@ -8637,10 +8619,10 @@
             <v:path o:extrusionok="f" gradientshapeok="t" o:connecttype="rect"/>
             <o:lock v:ext="edit" aspectratio="t"/>
           </v:shapetype>
-          <v:shape id="_x0000_i1025" type="#_x0000_t75" style="width:362.25pt;height:260.25pt" o:ole="">
+          <v:shape id="_x0000_i1025" type="#_x0000_t75" style="width:362.5pt;height:260.5pt" o:ole="">
             <v:imagedata r:id="rId29" o:title=""/>
           </v:shape>
-          <o:OLEObject Type="Embed" ProgID="Visio.Drawing.15" ShapeID="_x0000_i1025" DrawAspect="Content" ObjectID="_1726169963" r:id="rId30"/>
+          <o:OLEObject Type="Embed" ProgID="Visio.Drawing.15" ShapeID="_x0000_i1025" DrawAspect="Content" ObjectID="_1729417808" r:id="rId30"/>
         </w:object>
       </w:r>
     </w:p>
@@ -9048,10 +9030,10 @@
       </w:pPr>
       <w:r>
         <w:object w:dxaOrig="6375" w:dyaOrig="4156" w14:anchorId="1782F4E9">
-          <v:shape id="_x0000_i1026" type="#_x0000_t75" style="width:257.25pt;height:167.25pt" o:ole="">
+          <v:shape id="_x0000_i1026" type="#_x0000_t75" style="width:257pt;height:167.5pt" o:ole="">
             <v:imagedata r:id="rId31" o:title=""/>
           </v:shape>
-          <o:OLEObject Type="Embed" ProgID="Visio.Drawing.15" ShapeID="_x0000_i1026" DrawAspect="Content" ObjectID="_1726169964" r:id="rId32"/>
+          <o:OLEObject Type="Embed" ProgID="Visio.Drawing.15" ShapeID="_x0000_i1026" DrawAspect="Content" ObjectID="_1729417809" r:id="rId32"/>
         </w:object>
       </w:r>
     </w:p>
@@ -9396,10 +9378,10 @@
       </w:pPr>
       <w:r>
         <w:object w:dxaOrig="6225" w:dyaOrig="3285" w14:anchorId="16A0EEFC">
-          <v:shape id="_x0000_i1027" type="#_x0000_t75" style="width:289.5pt;height:152.25pt" o:ole="">
+          <v:shape id="_x0000_i1027" type="#_x0000_t75" style="width:289.5pt;height:152.5pt" o:ole="">
             <v:imagedata r:id="rId33" o:title=""/>
           </v:shape>
-          <o:OLEObject Type="Embed" ProgID="Visio.Drawing.15" ShapeID="_x0000_i1027" DrawAspect="Content" ObjectID="_1726169965" r:id="rId34"/>
+          <o:OLEObject Type="Embed" ProgID="Visio.Drawing.15" ShapeID="_x0000_i1027" DrawAspect="Content" ObjectID="_1729417810" r:id="rId34"/>
         </w:object>
       </w:r>
     </w:p>
@@ -9690,10 +9672,10 @@
       </w:pPr>
       <w:r>
         <w:object w:dxaOrig="6225" w:dyaOrig="2595" w14:anchorId="15572B18">
-          <v:shape id="_x0000_i1028" type="#_x0000_t75" style="width:311.25pt;height:129.75pt" o:ole="">
+          <v:shape id="_x0000_i1028" type="#_x0000_t75" style="width:311.5pt;height:130pt" o:ole="">
             <v:imagedata r:id="rId35" o:title=""/>
           </v:shape>
-          <o:OLEObject Type="Embed" ProgID="Visio.Drawing.15" ShapeID="_x0000_i1028" DrawAspect="Content" ObjectID="_1726169966" r:id="rId36"/>
+          <o:OLEObject Type="Embed" ProgID="Visio.Drawing.15" ShapeID="_x0000_i1028" DrawAspect="Content" ObjectID="_1729417811" r:id="rId36"/>
         </w:object>
       </w:r>
     </w:p>
@@ -9963,7 +9945,7 @@
           <v:shape id="_x0000_i1029" type="#_x0000_t75" style="width:309pt;height:73.5pt" o:ole="">
             <v:imagedata r:id="rId37" o:title=""/>
           </v:shape>
-          <o:OLEObject Type="Embed" ProgID="Visio.Drawing.15" ShapeID="_x0000_i1029" DrawAspect="Content" ObjectID="_1726169967" r:id="rId38"/>
+          <o:OLEObject Type="Embed" ProgID="Visio.Drawing.15" ShapeID="_x0000_i1029" DrawAspect="Content" ObjectID="_1729417812" r:id="rId38"/>
         </w:object>
       </w:r>
     </w:p>
@@ -10231,10 +10213,10 @@
       </w:pPr>
       <w:r>
         <w:object w:dxaOrig="6181" w:dyaOrig="1921" w14:anchorId="670CF907">
-          <v:shape id="_x0000_i1030" type="#_x0000_t75" style="width:405.75pt;height:126pt" o:ole="">
+          <v:shape id="_x0000_i1030" type="#_x0000_t75" style="width:406pt;height:126pt" o:ole="">
             <v:imagedata r:id="rId39" o:title=""/>
           </v:shape>
-          <o:OLEObject Type="Embed" ProgID="Visio.Drawing.15" ShapeID="_x0000_i1030" DrawAspect="Content" ObjectID="_1726169968" r:id="rId40"/>
+          <o:OLEObject Type="Embed" ProgID="Visio.Drawing.15" ShapeID="_x0000_i1030" DrawAspect="Content" ObjectID="_1729417813" r:id="rId40"/>
         </w:object>
       </w:r>
     </w:p>
@@ -11029,7 +11011,6 @@
         </w:rPr>
         <w:t xml:space="preserve">Перед монтажом убедиться в наличии компонентов, указанных в </w:t>
       </w:r>
-      <w:proofErr w:type="gramStart"/>
       <w:r>
         <w:rPr>
           <w:lang w:val="ru-RU"/>
@@ -12459,25 +12440,7 @@
                 <w:szCs w:val="20"/>
                 <w:lang w:val="ru-RU"/>
               </w:rPr>
-              <w:t xml:space="preserve">плоский кабель 40 </w:t>
-            </w:r>
-            <w:proofErr w:type="spellStart"/>
-            <w:r>
-              <w:rPr>
-                <w:sz w:val="20"/>
-                <w:szCs w:val="20"/>
-                <w:lang w:val="ru-RU"/>
-              </w:rPr>
-              <w:t>пин</w:t>
-            </w:r>
-            <w:proofErr w:type="spellEnd"/>
-            <w:r>
-              <w:rPr>
-                <w:sz w:val="20"/>
-                <w:szCs w:val="20"/>
-                <w:lang w:val="ru-RU"/>
-              </w:rPr>
-              <w:t xml:space="preserve"> на Кабель для </w:t>
+              <w:t xml:space="preserve">плоский кабель 40 пин на Кабель для </w:t>
             </w:r>
             <w:r>
               <w:rPr>
@@ -12618,25 +12581,7 @@
                 <w:szCs w:val="20"/>
                 <w:lang w:val="ru-RU"/>
               </w:rPr>
-              <w:t xml:space="preserve"> 10 </w:t>
-            </w:r>
-            <w:proofErr w:type="spellStart"/>
-            <w:r>
-              <w:rPr>
-                <w:sz w:val="20"/>
-                <w:szCs w:val="20"/>
-                <w:lang w:val="ru-RU"/>
-              </w:rPr>
-              <w:t>пин</w:t>
-            </w:r>
-            <w:proofErr w:type="spellEnd"/>
-            <w:r>
-              <w:rPr>
-                <w:sz w:val="20"/>
-                <w:szCs w:val="20"/>
-                <w:lang w:val="ru-RU"/>
-              </w:rPr>
-              <w:t xml:space="preserve"> на </w:t>
+              <w:t xml:space="preserve"> 10 пин на </w:t>
             </w:r>
             <w:r>
               <w:rPr>
@@ -12795,25 +12740,7 @@
                 <w:szCs w:val="20"/>
                 <w:lang w:val="ru-RU"/>
               </w:rPr>
-              <w:t xml:space="preserve"> 8 </w:t>
-            </w:r>
-            <w:proofErr w:type="spellStart"/>
-            <w:r>
-              <w:rPr>
-                <w:sz w:val="20"/>
-                <w:szCs w:val="20"/>
-                <w:lang w:val="ru-RU"/>
-              </w:rPr>
-              <w:t>пин</w:t>
-            </w:r>
-            <w:proofErr w:type="spellEnd"/>
-            <w:r>
-              <w:rPr>
-                <w:sz w:val="20"/>
-                <w:szCs w:val="20"/>
-                <w:lang w:val="ru-RU"/>
-              </w:rPr>
-              <w:t xml:space="preserve"> на </w:t>
+              <w:t xml:space="preserve"> 8 пин на </w:t>
             </w:r>
             <w:r>
               <w:rPr>
@@ -12963,25 +12890,7 @@
                 <w:szCs w:val="20"/>
                 <w:lang w:val="ru-RU"/>
               </w:rPr>
-              <w:t xml:space="preserve"> 6 </w:t>
-            </w:r>
-            <w:proofErr w:type="spellStart"/>
-            <w:r>
-              <w:rPr>
-                <w:sz w:val="20"/>
-                <w:szCs w:val="20"/>
-                <w:lang w:val="ru-RU"/>
-              </w:rPr>
-              <w:t>пин</w:t>
-            </w:r>
-            <w:proofErr w:type="spellEnd"/>
-            <w:r>
-              <w:rPr>
-                <w:sz w:val="20"/>
-                <w:szCs w:val="20"/>
-                <w:lang w:val="ru-RU"/>
-              </w:rPr>
-              <w:t xml:space="preserve"> на </w:t>
+              <w:t xml:space="preserve"> 6 пин на </w:t>
             </w:r>
             <w:r>
               <w:rPr>
@@ -13124,41 +13033,13 @@
               </w:rPr>
               <w:t xml:space="preserve">абель </w:t>
             </w:r>
-            <w:proofErr w:type="spellStart"/>
-            <w:r>
-              <w:rPr>
-                <w:sz w:val="20"/>
-                <w:szCs w:val="20"/>
-                <w:lang w:val="ru-RU"/>
-              </w:rPr>
-              <w:t>крас</w:t>
-            </w:r>
-            <w:proofErr w:type="spellEnd"/>
-            <w:r>
-              <w:rPr>
-                <w:sz w:val="20"/>
-                <w:szCs w:val="20"/>
-                <w:lang w:val="ru-RU"/>
-              </w:rPr>
-              <w:t>./</w:t>
-            </w:r>
-            <w:proofErr w:type="spellStart"/>
-            <w:r>
-              <w:rPr>
-                <w:sz w:val="20"/>
-                <w:szCs w:val="20"/>
-                <w:lang w:val="ru-RU"/>
-              </w:rPr>
-              <w:t>черн</w:t>
-            </w:r>
-            <w:proofErr w:type="spellEnd"/>
-            <w:r>
-              <w:rPr>
-                <w:sz w:val="20"/>
-                <w:szCs w:val="20"/>
-                <w:lang w:val="ru-RU"/>
-              </w:rPr>
-              <w:t xml:space="preserve">. на </w:t>
+            <w:r>
+              <w:rPr>
+                <w:sz w:val="20"/>
+                <w:szCs w:val="20"/>
+                <w:lang w:val="ru-RU"/>
+              </w:rPr>
+              <w:t xml:space="preserve">крас./черн. на </w:t>
             </w:r>
             <w:r>
               <w:rPr>
@@ -13327,23 +13208,13 @@
               </w:rPr>
               <w:t xml:space="preserve">плоский кабель 4 пина на </w:t>
             </w:r>
-            <w:proofErr w:type="spellStart"/>
-            <w:r>
-              <w:rPr>
-                <w:sz w:val="20"/>
-                <w:szCs w:val="20"/>
-                <w:lang w:val="ru-RU"/>
-              </w:rPr>
-              <w:t>на</w:t>
-            </w:r>
-            <w:proofErr w:type="spellEnd"/>
-            <w:r>
-              <w:rPr>
-                <w:sz w:val="20"/>
-                <w:szCs w:val="20"/>
-                <w:lang w:val="ru-RU"/>
-              </w:rPr>
-              <w:t xml:space="preserve"> Кабел</w:t>
+            <w:r>
+              <w:rPr>
+                <w:sz w:val="20"/>
+                <w:szCs w:val="20"/>
+                <w:lang w:val="ru-RU"/>
+              </w:rPr>
+              <w:t>на Кабел</w:t>
             </w:r>
             <w:r>
               <w:rPr>
@@ -14561,7 +14432,6 @@
         </w:rPr>
         <w:fldChar w:fldCharType="end"/>
       </w:r>
-      <w:proofErr w:type="gramEnd"/>
       <w:r>
         <w:rPr>
           <w:lang w:val="ru-RU"/>
@@ -19236,25 +19106,7 @@
                 <w:szCs w:val="20"/>
                 <w:lang w:val="ru-RU"/>
               </w:rPr>
-              <w:t xml:space="preserve">плоский кабель 40 </w:t>
-            </w:r>
-            <w:proofErr w:type="spellStart"/>
-            <w:r>
-              <w:rPr>
-                <w:sz w:val="20"/>
-                <w:szCs w:val="20"/>
-                <w:lang w:val="ru-RU"/>
-              </w:rPr>
-              <w:t>пин</w:t>
-            </w:r>
-            <w:proofErr w:type="spellEnd"/>
-            <w:r>
-              <w:rPr>
-                <w:sz w:val="20"/>
-                <w:szCs w:val="20"/>
-                <w:lang w:val="ru-RU"/>
-              </w:rPr>
-              <w:t xml:space="preserve"> на Кабель для </w:t>
+              <w:t xml:space="preserve">плоский кабель 40 пин на Кабель для </w:t>
             </w:r>
             <w:r>
               <w:rPr>
@@ -19395,25 +19247,7 @@
                 <w:szCs w:val="20"/>
                 <w:lang w:val="ru-RU"/>
               </w:rPr>
-              <w:t xml:space="preserve"> 10 </w:t>
-            </w:r>
-            <w:proofErr w:type="spellStart"/>
-            <w:r>
-              <w:rPr>
-                <w:sz w:val="20"/>
-                <w:szCs w:val="20"/>
-                <w:lang w:val="ru-RU"/>
-              </w:rPr>
-              <w:t>пин</w:t>
-            </w:r>
-            <w:proofErr w:type="spellEnd"/>
-            <w:r>
-              <w:rPr>
-                <w:sz w:val="20"/>
-                <w:szCs w:val="20"/>
-                <w:lang w:val="ru-RU"/>
-              </w:rPr>
-              <w:t xml:space="preserve"> на </w:t>
+              <w:t xml:space="preserve"> 10 пин на </w:t>
             </w:r>
             <w:r>
               <w:rPr>
@@ -19572,25 +19406,7 @@
                 <w:szCs w:val="20"/>
                 <w:lang w:val="ru-RU"/>
               </w:rPr>
-              <w:t xml:space="preserve"> 8 </w:t>
-            </w:r>
-            <w:proofErr w:type="spellStart"/>
-            <w:r>
-              <w:rPr>
-                <w:sz w:val="20"/>
-                <w:szCs w:val="20"/>
-                <w:lang w:val="ru-RU"/>
-              </w:rPr>
-              <w:t>пин</w:t>
-            </w:r>
-            <w:proofErr w:type="spellEnd"/>
-            <w:r>
-              <w:rPr>
-                <w:sz w:val="20"/>
-                <w:szCs w:val="20"/>
-                <w:lang w:val="ru-RU"/>
-              </w:rPr>
-              <w:t xml:space="preserve"> на </w:t>
+              <w:t xml:space="preserve"> 8 пин на </w:t>
             </w:r>
             <w:r>
               <w:rPr>
@@ -19740,25 +19556,7 @@
                 <w:szCs w:val="20"/>
                 <w:lang w:val="ru-RU"/>
               </w:rPr>
-              <w:t xml:space="preserve"> 6 </w:t>
-            </w:r>
-            <w:proofErr w:type="spellStart"/>
-            <w:r>
-              <w:rPr>
-                <w:sz w:val="20"/>
-                <w:szCs w:val="20"/>
-                <w:lang w:val="ru-RU"/>
-              </w:rPr>
-              <w:t>пин</w:t>
-            </w:r>
-            <w:proofErr w:type="spellEnd"/>
-            <w:r>
-              <w:rPr>
-                <w:sz w:val="20"/>
-                <w:szCs w:val="20"/>
-                <w:lang w:val="ru-RU"/>
-              </w:rPr>
-              <w:t xml:space="preserve"> на </w:t>
+              <w:t xml:space="preserve"> 6 пин на </w:t>
             </w:r>
             <w:r>
               <w:rPr>
@@ -19901,43 +19699,13 @@
               </w:rPr>
               <w:t xml:space="preserve">абель </w:t>
             </w:r>
-            <w:proofErr w:type="spellStart"/>
-            <w:proofErr w:type="gramStart"/>
-            <w:r>
-              <w:rPr>
-                <w:sz w:val="20"/>
-                <w:szCs w:val="20"/>
-                <w:lang w:val="ru-RU"/>
-              </w:rPr>
-              <w:t>крас</w:t>
-            </w:r>
-            <w:proofErr w:type="spellEnd"/>
-            <w:r>
-              <w:rPr>
-                <w:sz w:val="20"/>
-                <w:szCs w:val="20"/>
-                <w:lang w:val="ru-RU"/>
-              </w:rPr>
-              <w:t>./</w:t>
-            </w:r>
-            <w:proofErr w:type="spellStart"/>
-            <w:proofErr w:type="gramEnd"/>
-            <w:r>
-              <w:rPr>
-                <w:sz w:val="20"/>
-                <w:szCs w:val="20"/>
-                <w:lang w:val="ru-RU"/>
-              </w:rPr>
-              <w:t>черн</w:t>
-            </w:r>
-            <w:proofErr w:type="spellEnd"/>
-            <w:r>
-              <w:rPr>
-                <w:sz w:val="20"/>
-                <w:szCs w:val="20"/>
-                <w:lang w:val="ru-RU"/>
-              </w:rPr>
-              <w:t xml:space="preserve">. на </w:t>
+            <w:r>
+              <w:rPr>
+                <w:sz w:val="20"/>
+                <w:szCs w:val="20"/>
+                <w:lang w:val="ru-RU"/>
+              </w:rPr>
+              <w:t xml:space="preserve">крас./черн. на </w:t>
             </w:r>
             <w:r>
               <w:rPr>
@@ -20106,23 +19874,13 @@
               </w:rPr>
               <w:t xml:space="preserve">плоский кабель 4 пина на </w:t>
             </w:r>
-            <w:proofErr w:type="spellStart"/>
-            <w:r>
-              <w:rPr>
-                <w:sz w:val="20"/>
-                <w:szCs w:val="20"/>
-                <w:lang w:val="ru-RU"/>
-              </w:rPr>
-              <w:t>на</w:t>
-            </w:r>
-            <w:proofErr w:type="spellEnd"/>
-            <w:r>
-              <w:rPr>
-                <w:sz w:val="20"/>
-                <w:szCs w:val="20"/>
-                <w:lang w:val="ru-RU"/>
-              </w:rPr>
-              <w:t xml:space="preserve"> Кабел</w:t>
+            <w:r>
+              <w:rPr>
+                <w:sz w:val="20"/>
+                <w:szCs w:val="20"/>
+                <w:lang w:val="ru-RU"/>
+              </w:rPr>
+              <w:t>на Кабел</w:t>
             </w:r>
             <w:r>
               <w:rPr>
@@ -22461,27 +22219,7 @@
                 <w:szCs w:val="20"/>
                 <w:lang w:val="ru-RU"/>
               </w:rPr>
-              <w:t xml:space="preserve"> </w:t>
-            </w:r>
-            <w:proofErr w:type="spellStart"/>
-            <w:r>
-              <w:rPr>
-                <w:color w:val="000000"/>
-                <w:sz w:val="20"/>
-                <w:szCs w:val="20"/>
-                <w:lang w:val="ru-RU"/>
-              </w:rPr>
-              <w:t>тант</w:t>
-            </w:r>
-            <w:proofErr w:type="spellEnd"/>
-            <w:r>
-              <w:rPr>
-                <w:color w:val="000000"/>
-                <w:sz w:val="20"/>
-                <w:szCs w:val="20"/>
-                <w:lang w:val="ru-RU"/>
-              </w:rPr>
-              <w:t>.</w:t>
+              <w:t xml:space="preserve"> тант.</w:t>
             </w:r>
             <w:r>
               <w:rPr>
@@ -22945,27 +22683,7 @@
                 <w:szCs w:val="20"/>
                 <w:lang w:val="ru-RU"/>
               </w:rPr>
-              <w:t xml:space="preserve"> </w:t>
-            </w:r>
-            <w:proofErr w:type="spellStart"/>
-            <w:r>
-              <w:rPr>
-                <w:color w:val="000000"/>
-                <w:sz w:val="20"/>
-                <w:szCs w:val="20"/>
-                <w:lang w:val="ru-RU"/>
-              </w:rPr>
-              <w:t>тант</w:t>
-            </w:r>
-            <w:proofErr w:type="spellEnd"/>
-            <w:r>
-              <w:rPr>
-                <w:color w:val="000000"/>
-                <w:sz w:val="20"/>
-                <w:szCs w:val="20"/>
-                <w:lang w:val="ru-RU"/>
-              </w:rPr>
-              <w:t>.</w:t>
+              <w:t xml:space="preserve"> тант.</w:t>
             </w:r>
             <w:r>
               <w:rPr>
@@ -23156,27 +22874,7 @@
                 <w:szCs w:val="20"/>
                 <w:lang w:val="ru-RU"/>
               </w:rPr>
-              <w:t xml:space="preserve"> </w:t>
-            </w:r>
-            <w:proofErr w:type="spellStart"/>
-            <w:r>
-              <w:rPr>
-                <w:color w:val="000000"/>
-                <w:sz w:val="20"/>
-                <w:szCs w:val="20"/>
-                <w:lang w:val="ru-RU"/>
-              </w:rPr>
-              <w:t>тант</w:t>
-            </w:r>
-            <w:proofErr w:type="spellEnd"/>
-            <w:r>
-              <w:rPr>
-                <w:color w:val="000000"/>
-                <w:sz w:val="20"/>
-                <w:szCs w:val="20"/>
-                <w:lang w:val="ru-RU"/>
-              </w:rPr>
-              <w:t>.</w:t>
+              <w:t xml:space="preserve"> тант.</w:t>
             </w:r>
             <w:r>
               <w:rPr>
@@ -24688,19 +24386,8 @@
                 <w:szCs w:val="20"/>
                 <w:lang w:val="ru-RU"/>
               </w:rPr>
-              <w:t xml:space="preserve">диод </w:t>
-            </w:r>
-            <w:proofErr w:type="spellStart"/>
-            <w:r>
-              <w:rPr>
-                <w:color w:val="000000"/>
-                <w:sz w:val="20"/>
-                <w:szCs w:val="20"/>
-                <w:lang w:val="ru-RU"/>
-              </w:rPr>
-              <w:t>Шоттки</w:t>
-            </w:r>
-            <w:proofErr w:type="spellEnd"/>
+              <w:t>диод Шоттки</w:t>
+            </w:r>
           </w:p>
         </w:tc>
       </w:tr>
@@ -24940,7 +24627,7 @@
                 <w:sz w:val="20"/>
                 <w:szCs w:val="20"/>
               </w:rPr>
-              <w:t>USBB-1J</w:t>
+              <w:t>KLS1-233-0-0-1-T</w:t>
             </w:r>
           </w:p>
         </w:tc>
@@ -25025,8 +24712,19 @@
                 <w:szCs w:val="20"/>
                 <w:lang w:val="en-US"/>
               </w:rPr>
-              <w:t>USB-B</w:t>
-            </w:r>
+              <w:t>Mini-</w:t>
+            </w:r>
+            <w:r>
+              <w:rPr>
+                <w:color w:val="000000"/>
+                <w:sz w:val="20"/>
+                <w:szCs w:val="20"/>
+                <w:lang w:val="en-US"/>
+              </w:rPr>
+              <w:t>USB</w:t>
+            </w:r>
+            <w:bookmarkStart w:id="34" w:name="_GoBack"/>
+            <w:bookmarkEnd w:id="34"/>
           </w:p>
         </w:tc>
       </w:tr>
@@ -32733,8 +32431,8 @@
           <w:lang w:val="ru-RU"/>
         </w:rPr>
       </w:pPr>
-      <w:bookmarkStart w:id="34" w:name="_Ref115547692"/>
-      <w:bookmarkStart w:id="35" w:name="_Toc115554246"/>
+      <w:bookmarkStart w:id="35" w:name="_Ref115547692"/>
+      <w:bookmarkStart w:id="36" w:name="_Toc115554246"/>
       <w:r>
         <w:rPr>
           <w:lang w:val="ru-RU"/>
@@ -32748,8 +32446,8 @@
         </w:rPr>
         <w:t>standos</w:t>
       </w:r>
-      <w:bookmarkEnd w:id="34"/>
       <w:bookmarkEnd w:id="35"/>
+      <w:bookmarkEnd w:id="36"/>
     </w:p>
     <w:p>
       <w:pPr>
@@ -32834,7 +32532,7 @@
 </file>
 
 <file path=word/endnotes.xml><?xml version="1.0" encoding="utf-8"?>
-<w:endnotes xmlns:wpc="http://schemas.microsoft.com/office/word/2010/wordprocessingCanvas" xmlns:cx="http://schemas.microsoft.com/office/drawing/2014/chartex" xmlns:cx1="http://schemas.microsoft.com/office/drawing/2015/9/8/chartex" xmlns:cx2="http://schemas.microsoft.com/office/drawing/2015/10/21/chartex" xmlns:cx3="http://schemas.microsoft.com/office/drawing/2016/5/9/chartex" xmlns:cx4="http://schemas.microsoft.com/office/drawing/2016/5/10/chartex" xmlns:cx5="http://schemas.microsoft.com/office/drawing/2016/5/11/chartex" xmlns:cx6="http://schemas.microsoft.com/office/drawing/2016/5/12/chartex" xmlns:cx7="http://schemas.microsoft.com/office/drawing/2016/5/13/chartex" xmlns:cx8="http://schemas.microsoft.com/office/drawing/2016/5/14/chartex" xmlns:mc="http://schemas.openxmlformats.org/markup-compatibility/2006" xmlns:aink="http://schemas.microsoft.com/office/drawing/2016/ink" xmlns:am3d="http://schemas.microsoft.com/office/drawing/2017/model3d" xmlns:o="urn:schemas-microsoft-com:office:office" xmlns:r="http://schemas.openxmlformats.org/officeDocument/2006/relationships" xmlns:m="http://schemas.openxmlformats.org/officeDocument/2006/math" xmlns:v="urn:schemas-microsoft-com:vml" xmlns:wp14="http://schemas.microsoft.com/office/word/2010/wordprocessingDrawing" xmlns:wp="http://schemas.openxmlformats.org/drawingml/2006/wordprocessingDrawing" xmlns:w10="urn:schemas-microsoft-com:office:word" xmlns:w="http://schemas.openxmlformats.org/wordprocessingml/2006/main" xmlns:w14="http://schemas.microsoft.com/office/word/2010/wordml" xmlns:w15="http://schemas.microsoft.com/office/word/2012/wordml" xmlns:w16cex="http://schemas.microsoft.com/office/word/2018/wordml/cex" xmlns:w16cid="http://schemas.microsoft.com/office/word/2016/wordml/cid" xmlns:w16="http://schemas.microsoft.com/office/word/2018/wordml" xmlns:w16sdtdh="http://schemas.microsoft.com/office/word/2020/wordml/sdtdatahash" xmlns:w16se="http://schemas.microsoft.com/office/word/2015/wordml/symex" xmlns:wpg="http://schemas.microsoft.com/office/word/2010/wordprocessingGroup" xmlns:wpi="http://schemas.microsoft.com/office/word/2010/wordprocessingInk" xmlns:wne="http://schemas.microsoft.com/office/word/2006/wordml" xmlns:wps="http://schemas.microsoft.com/office/word/2010/wordprocessingShape" mc:Ignorable="w14 w15 w16se w16cid w16 w16cex w16sdtdh wp14">
+<w:endnotes xmlns:wpc="http://schemas.microsoft.com/office/word/2010/wordprocessingCanvas" xmlns:cx="http://schemas.microsoft.com/office/drawing/2014/chartex" xmlns:cx1="http://schemas.microsoft.com/office/drawing/2015/9/8/chartex" xmlns:cx2="http://schemas.microsoft.com/office/drawing/2015/10/21/chartex" xmlns:cx3="http://schemas.microsoft.com/office/drawing/2016/5/9/chartex" xmlns:cx4="http://schemas.microsoft.com/office/drawing/2016/5/10/chartex" xmlns:cx5="http://schemas.microsoft.com/office/drawing/2016/5/11/chartex" xmlns:cx6="http://schemas.microsoft.com/office/drawing/2016/5/12/chartex" xmlns:cx7="http://schemas.microsoft.com/office/drawing/2016/5/13/chartex" xmlns:cx8="http://schemas.microsoft.com/office/drawing/2016/5/14/chartex" xmlns:mc="http://schemas.openxmlformats.org/markup-compatibility/2006" xmlns:aink="http://schemas.microsoft.com/office/drawing/2016/ink" xmlns:am3d="http://schemas.microsoft.com/office/drawing/2017/model3d" xmlns:o="urn:schemas-microsoft-com:office:office" xmlns:r="http://schemas.openxmlformats.org/officeDocument/2006/relationships" xmlns:m="http://schemas.openxmlformats.org/officeDocument/2006/math" xmlns:v="urn:schemas-microsoft-com:vml" xmlns:wp14="http://schemas.microsoft.com/office/word/2010/wordprocessingDrawing" xmlns:wp="http://schemas.openxmlformats.org/drawingml/2006/wordprocessingDrawing" xmlns:w10="urn:schemas-microsoft-com:office:word" xmlns:w="http://schemas.openxmlformats.org/wordprocessingml/2006/main" xmlns:w14="http://schemas.microsoft.com/office/word/2010/wordml" xmlns:w15="http://schemas.microsoft.com/office/word/2012/wordml" xmlns:w16cid="http://schemas.microsoft.com/office/word/2016/wordml/cid" xmlns:w16se="http://schemas.microsoft.com/office/word/2015/wordml/symex" xmlns:wpg="http://schemas.microsoft.com/office/word/2010/wordprocessingGroup" xmlns:wpi="http://schemas.microsoft.com/office/word/2010/wordprocessingInk" xmlns:wne="http://schemas.microsoft.com/office/word/2006/wordml" xmlns:wps="http://schemas.microsoft.com/office/word/2010/wordprocessingShape" mc:Ignorable="w14 w15 w16se w16cid wp14">
   <w:endnote w:type="separator" w:id="-1">
     <w:p>
       <w:pPr>
@@ -32859,7 +32557,7 @@
 </file>
 
 <file path=word/footer1.xml><?xml version="1.0" encoding="utf-8"?>
-<w:ftr xmlns:wpc="http://schemas.microsoft.com/office/word/2010/wordprocessingCanvas" xmlns:cx="http://schemas.microsoft.com/office/drawing/2014/chartex" xmlns:cx1="http://schemas.microsoft.com/office/drawing/2015/9/8/chartex" xmlns:cx2="http://schemas.microsoft.com/office/drawing/2015/10/21/chartex" xmlns:cx3="http://schemas.microsoft.com/office/drawing/2016/5/9/chartex" xmlns:cx4="http://schemas.microsoft.com/office/drawing/2016/5/10/chartex" xmlns:cx5="http://schemas.microsoft.com/office/drawing/2016/5/11/chartex" xmlns:cx6="http://schemas.microsoft.com/office/drawing/2016/5/12/chartex" xmlns:cx7="http://schemas.microsoft.com/office/drawing/2016/5/13/chartex" xmlns:cx8="http://schemas.microsoft.com/office/drawing/2016/5/14/chartex" xmlns:mc="http://schemas.openxmlformats.org/markup-compatibility/2006" xmlns:aink="http://schemas.microsoft.com/office/drawing/2016/ink" xmlns:am3d="http://schemas.microsoft.com/office/drawing/2017/model3d" xmlns:o="urn:schemas-microsoft-com:office:office" xmlns:r="http://schemas.openxmlformats.org/officeDocument/2006/relationships" xmlns:m="http://schemas.openxmlformats.org/officeDocument/2006/math" xmlns:v="urn:schemas-microsoft-com:vml" xmlns:wp14="http://schemas.microsoft.com/office/word/2010/wordprocessingDrawing" xmlns:wp="http://schemas.openxmlformats.org/drawingml/2006/wordprocessingDrawing" xmlns:w10="urn:schemas-microsoft-com:office:word" xmlns:w="http://schemas.openxmlformats.org/wordprocessingml/2006/main" xmlns:w14="http://schemas.microsoft.com/office/word/2010/wordml" xmlns:w15="http://schemas.microsoft.com/office/word/2012/wordml" xmlns:w16cex="http://schemas.microsoft.com/office/word/2018/wordml/cex" xmlns:w16cid="http://schemas.microsoft.com/office/word/2016/wordml/cid" xmlns:w16="http://schemas.microsoft.com/office/word/2018/wordml" xmlns:w16sdtdh="http://schemas.microsoft.com/office/word/2020/wordml/sdtdatahash" xmlns:w16se="http://schemas.microsoft.com/office/word/2015/wordml/symex" xmlns:wpg="http://schemas.microsoft.com/office/word/2010/wordprocessingGroup" xmlns:wpi="http://schemas.microsoft.com/office/word/2010/wordprocessingInk" xmlns:wne="http://schemas.microsoft.com/office/word/2006/wordml" xmlns:wps="http://schemas.microsoft.com/office/word/2010/wordprocessingShape" mc:Ignorable="w14 w15 w16se w16cid w16 w16cex w16sdtdh wp14">
+<w:ftr xmlns:wpc="http://schemas.microsoft.com/office/word/2010/wordprocessingCanvas" xmlns:cx="http://schemas.microsoft.com/office/drawing/2014/chartex" xmlns:cx1="http://schemas.microsoft.com/office/drawing/2015/9/8/chartex" xmlns:cx2="http://schemas.microsoft.com/office/drawing/2015/10/21/chartex" xmlns:cx3="http://schemas.microsoft.com/office/drawing/2016/5/9/chartex" xmlns:cx4="http://schemas.microsoft.com/office/drawing/2016/5/10/chartex" xmlns:cx5="http://schemas.microsoft.com/office/drawing/2016/5/11/chartex" xmlns:cx6="http://schemas.microsoft.com/office/drawing/2016/5/12/chartex" xmlns:cx7="http://schemas.microsoft.com/office/drawing/2016/5/13/chartex" xmlns:cx8="http://schemas.microsoft.com/office/drawing/2016/5/14/chartex" xmlns:mc="http://schemas.openxmlformats.org/markup-compatibility/2006" xmlns:aink="http://schemas.microsoft.com/office/drawing/2016/ink" xmlns:am3d="http://schemas.microsoft.com/office/drawing/2017/model3d" xmlns:o="urn:schemas-microsoft-com:office:office" xmlns:r="http://schemas.openxmlformats.org/officeDocument/2006/relationships" xmlns:m="http://schemas.openxmlformats.org/officeDocument/2006/math" xmlns:v="urn:schemas-microsoft-com:vml" xmlns:wp14="http://schemas.microsoft.com/office/word/2010/wordprocessingDrawing" xmlns:wp="http://schemas.openxmlformats.org/drawingml/2006/wordprocessingDrawing" xmlns:w10="urn:schemas-microsoft-com:office:word" xmlns:w="http://schemas.openxmlformats.org/wordprocessingml/2006/main" xmlns:w14="http://schemas.microsoft.com/office/word/2010/wordml" xmlns:w15="http://schemas.microsoft.com/office/word/2012/wordml" xmlns:w16cid="http://schemas.microsoft.com/office/word/2016/wordml/cid" xmlns:w16se="http://schemas.microsoft.com/office/word/2015/wordml/symex" xmlns:wpg="http://schemas.microsoft.com/office/word/2010/wordprocessingGroup" xmlns:wpi="http://schemas.microsoft.com/office/word/2010/wordprocessingInk" xmlns:wne="http://schemas.microsoft.com/office/word/2006/wordml" xmlns:wps="http://schemas.microsoft.com/office/word/2010/wordprocessingShape" mc:Ignorable="w14 w15 w16se w16cid wp14">
   <w:sdt>
     <w:sdtPr>
       <w:id w:val="1954745924"/>
@@ -32905,7 +32603,7 @@
 </file>
 
 <file path=word/footnotes.xml><?xml version="1.0" encoding="utf-8"?>
-<w:footnotes xmlns:wpc="http://schemas.microsoft.com/office/word/2010/wordprocessingCanvas" xmlns:cx="http://schemas.microsoft.com/office/drawing/2014/chartex" xmlns:cx1="http://schemas.microsoft.com/office/drawing/2015/9/8/chartex" xmlns:cx2="http://schemas.microsoft.com/office/drawing/2015/10/21/chartex" xmlns:cx3="http://schemas.microsoft.com/office/drawing/2016/5/9/chartex" xmlns:cx4="http://schemas.microsoft.com/office/drawing/2016/5/10/chartex" xmlns:cx5="http://schemas.microsoft.com/office/drawing/2016/5/11/chartex" xmlns:cx6="http://schemas.microsoft.com/office/drawing/2016/5/12/chartex" xmlns:cx7="http://schemas.microsoft.com/office/drawing/2016/5/13/chartex" xmlns:cx8="http://schemas.microsoft.com/office/drawing/2016/5/14/chartex" xmlns:mc="http://schemas.openxmlformats.org/markup-compatibility/2006" xmlns:aink="http://schemas.microsoft.com/office/drawing/2016/ink" xmlns:am3d="http://schemas.microsoft.com/office/drawing/2017/model3d" xmlns:o="urn:schemas-microsoft-com:office:office" xmlns:r="http://schemas.openxmlformats.org/officeDocument/2006/relationships" xmlns:m="http://schemas.openxmlformats.org/officeDocument/2006/math" xmlns:v="urn:schemas-microsoft-com:vml" xmlns:wp14="http://schemas.microsoft.com/office/word/2010/wordprocessingDrawing" xmlns:wp="http://schemas.openxmlformats.org/drawingml/2006/wordprocessingDrawing" xmlns:w10="urn:schemas-microsoft-com:office:word" xmlns:w="http://schemas.openxmlformats.org/wordprocessingml/2006/main" xmlns:w14="http://schemas.microsoft.com/office/word/2010/wordml" xmlns:w15="http://schemas.microsoft.com/office/word/2012/wordml" xmlns:w16cex="http://schemas.microsoft.com/office/word/2018/wordml/cex" xmlns:w16cid="http://schemas.microsoft.com/office/word/2016/wordml/cid" xmlns:w16="http://schemas.microsoft.com/office/word/2018/wordml" xmlns:w16sdtdh="http://schemas.microsoft.com/office/word/2020/wordml/sdtdatahash" xmlns:w16se="http://schemas.microsoft.com/office/word/2015/wordml/symex" xmlns:wpg="http://schemas.microsoft.com/office/word/2010/wordprocessingGroup" xmlns:wpi="http://schemas.microsoft.com/office/word/2010/wordprocessingInk" xmlns:wne="http://schemas.microsoft.com/office/word/2006/wordml" xmlns:wps="http://schemas.microsoft.com/office/word/2010/wordprocessingShape" mc:Ignorable="w14 w15 w16se w16cid w16 w16cex w16sdtdh wp14">
+<w:footnotes xmlns:wpc="http://schemas.microsoft.com/office/word/2010/wordprocessingCanvas" xmlns:cx="http://schemas.microsoft.com/office/drawing/2014/chartex" xmlns:cx1="http://schemas.microsoft.com/office/drawing/2015/9/8/chartex" xmlns:cx2="http://schemas.microsoft.com/office/drawing/2015/10/21/chartex" xmlns:cx3="http://schemas.microsoft.com/office/drawing/2016/5/9/chartex" xmlns:cx4="http://schemas.microsoft.com/office/drawing/2016/5/10/chartex" xmlns:cx5="http://schemas.microsoft.com/office/drawing/2016/5/11/chartex" xmlns:cx6="http://schemas.microsoft.com/office/drawing/2016/5/12/chartex" xmlns:cx7="http://schemas.microsoft.com/office/drawing/2016/5/13/chartex" xmlns:cx8="http://schemas.microsoft.com/office/drawing/2016/5/14/chartex" xmlns:mc="http://schemas.openxmlformats.org/markup-compatibility/2006" xmlns:aink="http://schemas.microsoft.com/office/drawing/2016/ink" xmlns:am3d="http://schemas.microsoft.com/office/drawing/2017/model3d" xmlns:o="urn:schemas-microsoft-com:office:office" xmlns:r="http://schemas.openxmlformats.org/officeDocument/2006/relationships" xmlns:m="http://schemas.openxmlformats.org/officeDocument/2006/math" xmlns:v="urn:schemas-microsoft-com:vml" xmlns:wp14="http://schemas.microsoft.com/office/word/2010/wordprocessingDrawing" xmlns:wp="http://schemas.openxmlformats.org/drawingml/2006/wordprocessingDrawing" xmlns:w10="urn:schemas-microsoft-com:office:word" xmlns:w="http://schemas.openxmlformats.org/wordprocessingml/2006/main" xmlns:w14="http://schemas.microsoft.com/office/word/2010/wordml" xmlns:w15="http://schemas.microsoft.com/office/word/2012/wordml" xmlns:w16cid="http://schemas.microsoft.com/office/word/2016/wordml/cid" xmlns:w16se="http://schemas.microsoft.com/office/word/2015/wordml/symex" xmlns:wpg="http://schemas.microsoft.com/office/word/2010/wordprocessingGroup" xmlns:wpi="http://schemas.microsoft.com/office/word/2010/wordprocessingInk" xmlns:wne="http://schemas.microsoft.com/office/word/2006/wordml" xmlns:wps="http://schemas.microsoft.com/office/word/2010/wordprocessingShape" mc:Ignorable="w14 w15 w16se w16cid wp14">
   <w:footnote w:type="separator" w:id="-1">
     <w:p>
       <w:pPr>
@@ -32930,7 +32628,7 @@
 </file>
 
 <file path=word/numbering.xml><?xml version="1.0" encoding="utf-8"?>
-<w:numbering xmlns:wpc="http://schemas.microsoft.com/office/word/2010/wordprocessingCanvas" xmlns:cx="http://schemas.microsoft.com/office/drawing/2014/chartex" xmlns:cx1="http://schemas.microsoft.com/office/drawing/2015/9/8/chartex" xmlns:cx2="http://schemas.microsoft.com/office/drawing/2015/10/21/chartex" xmlns:cx3="http://schemas.microsoft.com/office/drawing/2016/5/9/chartex" xmlns:cx4="http://schemas.microsoft.com/office/drawing/2016/5/10/chartex" xmlns:cx5="http://schemas.microsoft.com/office/drawing/2016/5/11/chartex" xmlns:cx6="http://schemas.microsoft.com/office/drawing/2016/5/12/chartex" xmlns:cx7="http://schemas.microsoft.com/office/drawing/2016/5/13/chartex" xmlns:cx8="http://schemas.microsoft.com/office/drawing/2016/5/14/chartex" xmlns:mc="http://schemas.openxmlformats.org/markup-compatibility/2006" xmlns:aink="http://schemas.microsoft.com/office/drawing/2016/ink" xmlns:am3d="http://schemas.microsoft.com/office/drawing/2017/model3d" xmlns:o="urn:schemas-microsoft-com:office:office" xmlns:r="http://schemas.openxmlformats.org/officeDocument/2006/relationships" xmlns:m="http://schemas.openxmlformats.org/officeDocument/2006/math" xmlns:v="urn:schemas-microsoft-com:vml" xmlns:wp14="http://schemas.microsoft.com/office/word/2010/wordprocessingDrawing" xmlns:wp="http://schemas.openxmlformats.org/drawingml/2006/wordprocessingDrawing" xmlns:w10="urn:schemas-microsoft-com:office:word" xmlns:w="http://schemas.openxmlformats.org/wordprocessingml/2006/main" xmlns:w14="http://schemas.microsoft.com/office/word/2010/wordml" xmlns:w15="http://schemas.microsoft.com/office/word/2012/wordml" xmlns:w16cex="http://schemas.microsoft.com/office/word/2018/wordml/cex" xmlns:w16cid="http://schemas.microsoft.com/office/word/2016/wordml/cid" xmlns:w16="http://schemas.microsoft.com/office/word/2018/wordml" xmlns:w16sdtdh="http://schemas.microsoft.com/office/word/2020/wordml/sdtdatahash" xmlns:w16se="http://schemas.microsoft.com/office/word/2015/wordml/symex" xmlns:wpg="http://schemas.microsoft.com/office/word/2010/wordprocessingGroup" xmlns:wpi="http://schemas.microsoft.com/office/word/2010/wordprocessingInk" xmlns:wne="http://schemas.microsoft.com/office/word/2006/wordml" xmlns:wps="http://schemas.microsoft.com/office/word/2010/wordprocessingShape" mc:Ignorable="w14 w15 w16se w16cid w16 w16cex w16sdtdh wp14">
+<w:numbering xmlns:wpc="http://schemas.microsoft.com/office/word/2010/wordprocessingCanvas" xmlns:cx="http://schemas.microsoft.com/office/drawing/2014/chartex" xmlns:cx1="http://schemas.microsoft.com/office/drawing/2015/9/8/chartex" xmlns:cx2="http://schemas.microsoft.com/office/drawing/2015/10/21/chartex" xmlns:cx3="http://schemas.microsoft.com/office/drawing/2016/5/9/chartex" xmlns:cx4="http://schemas.microsoft.com/office/drawing/2016/5/10/chartex" xmlns:cx5="http://schemas.microsoft.com/office/drawing/2016/5/11/chartex" xmlns:cx6="http://schemas.microsoft.com/office/drawing/2016/5/12/chartex" xmlns:cx7="http://schemas.microsoft.com/office/drawing/2016/5/13/chartex" xmlns:cx8="http://schemas.microsoft.com/office/drawing/2016/5/14/chartex" xmlns:mc="http://schemas.openxmlformats.org/markup-compatibility/2006" xmlns:aink="http://schemas.microsoft.com/office/drawing/2016/ink" xmlns:am3d="http://schemas.microsoft.com/office/drawing/2017/model3d" xmlns:o="urn:schemas-microsoft-com:office:office" xmlns:r="http://schemas.openxmlformats.org/officeDocument/2006/relationships" xmlns:m="http://schemas.openxmlformats.org/officeDocument/2006/math" xmlns:v="urn:schemas-microsoft-com:vml" xmlns:wp14="http://schemas.microsoft.com/office/word/2010/wordprocessingDrawing" xmlns:wp="http://schemas.openxmlformats.org/drawingml/2006/wordprocessingDrawing" xmlns:w10="urn:schemas-microsoft-com:office:word" xmlns:w="http://schemas.openxmlformats.org/wordprocessingml/2006/main" xmlns:w14="http://schemas.microsoft.com/office/word/2010/wordml" xmlns:w15="http://schemas.microsoft.com/office/word/2012/wordml" xmlns:w16cid="http://schemas.microsoft.com/office/word/2016/wordml/cid" xmlns:w16se="http://schemas.microsoft.com/office/word/2015/wordml/symex" xmlns:wpg="http://schemas.microsoft.com/office/word/2010/wordprocessingGroup" xmlns:wpi="http://schemas.microsoft.com/office/word/2010/wordprocessingInk" xmlns:wne="http://schemas.microsoft.com/office/word/2006/wordml" xmlns:wps="http://schemas.microsoft.com/office/word/2010/wordprocessingShape" mc:Ignorable="w14 w15 w16se w16cid wp14">
   <w:abstractNum w:abstractNumId="0" w15:restartNumberingAfterBreak="0">
     <w:nsid w:val="0B0B5E07"/>
     <w:multiLevelType w:val="hybridMultilevel"/>
@@ -33437,7 +33135,7 @@
 </file>
 
 <file path=word/styles.xml><?xml version="1.0" encoding="utf-8"?>
-<w:styles xmlns:mc="http://schemas.openxmlformats.org/markup-compatibility/2006" xmlns:r="http://schemas.openxmlformats.org/officeDocument/2006/relationships" xmlns:w="http://schemas.openxmlformats.org/wordprocessingml/2006/main" xmlns:w14="http://schemas.microsoft.com/office/word/2010/wordml" xmlns:w15="http://schemas.microsoft.com/office/word/2012/wordml" xmlns:w16cex="http://schemas.microsoft.com/office/word/2018/wordml/cex" xmlns:w16cid="http://schemas.microsoft.com/office/word/2016/wordml/cid" xmlns:w16="http://schemas.microsoft.com/office/word/2018/wordml" xmlns:w16sdtdh="http://schemas.microsoft.com/office/word/2020/wordml/sdtdatahash" xmlns:w16se="http://schemas.microsoft.com/office/word/2015/wordml/symex" mc:Ignorable="w14 w15 w16se w16cid w16 w16cex w16sdtdh">
+<w:styles xmlns:mc="http://schemas.openxmlformats.org/markup-compatibility/2006" xmlns:r="http://schemas.openxmlformats.org/officeDocument/2006/relationships" xmlns:w="http://schemas.openxmlformats.org/wordprocessingml/2006/main" xmlns:w14="http://schemas.microsoft.com/office/word/2010/wordml" xmlns:w15="http://schemas.microsoft.com/office/word/2012/wordml" xmlns:w16cid="http://schemas.microsoft.com/office/word/2016/wordml/cid" xmlns:w16se="http://schemas.microsoft.com/office/word/2015/wordml/symex" mc:Ignorable="w14 w15 w16se w16cid">
   <w:docDefaults>
     <w:rPrDefault>
       <w:rPr>
@@ -33453,7 +33151,7 @@
       </w:pPr>
     </w:pPrDefault>
   </w:docDefaults>
-  <w:latentStyles w:defLockedState="0" w:defUIPriority="99" w:defSemiHidden="0" w:defUnhideWhenUsed="0" w:defQFormat="0" w:count="376">
+  <w:latentStyles w:defLockedState="0" w:defUIPriority="99" w:defSemiHidden="0" w:defUnhideWhenUsed="0" w:defQFormat="0" w:count="377">
     <w:lsdException w:name="Normal" w:uiPriority="0" w:qFormat="1"/>
     <w:lsdException w:name="heading 1" w:uiPriority="9" w:qFormat="1"/>
     <w:lsdException w:name="heading 2" w:semiHidden="1" w:uiPriority="9" w:unhideWhenUsed="1" w:qFormat="1"/>
@@ -33559,7 +33257,6 @@
     <w:lsdException w:name="HTML Sample" w:semiHidden="1" w:unhideWhenUsed="1"/>
     <w:lsdException w:name="HTML Typewriter" w:semiHidden="1" w:unhideWhenUsed="1"/>
     <w:lsdException w:name="HTML Variable" w:semiHidden="1" w:unhideWhenUsed="1"/>
-    <w:lsdException w:name="Normal Table" w:semiHidden="1" w:unhideWhenUsed="1"/>
     <w:lsdException w:name="annotation subject" w:semiHidden="1" w:unhideWhenUsed="1"/>
     <w:lsdException w:name="No List" w:semiHidden="1" w:unhideWhenUsed="1"/>
     <w:lsdException w:name="Outline List 1" w:semiHidden="1" w:unhideWhenUsed="1"/>
@@ -33606,10 +33303,8 @@
     <w:lsdException w:name="Table Subtle 2" w:semiHidden="1" w:unhideWhenUsed="1"/>
     <w:lsdException w:name="Table Web 1" w:semiHidden="1" w:unhideWhenUsed="1"/>
     <w:lsdException w:name="Table Web 2" w:semiHidden="1" w:unhideWhenUsed="1"/>
-    <w:lsdException w:name="Table Web 3" w:semiHidden="1" w:unhideWhenUsed="1"/>
     <w:lsdException w:name="Balloon Text" w:semiHidden="1" w:unhideWhenUsed="1"/>
     <w:lsdException w:name="Table Grid" w:uiPriority="39"/>
-    <w:lsdException w:name="Table Theme" w:semiHidden="1" w:unhideWhenUsed="1"/>
     <w:lsdException w:name="Placeholder Text" w:semiHidden="1"/>
     <w:lsdException w:name="No Spacing" w:uiPriority="1" w:qFormat="1"/>
     <w:lsdException w:name="Light Shading" w:uiPriority="60"/>
@@ -33830,6 +33525,7 @@
     <w:lsdException w:name="Hashtag" w:semiHidden="1" w:unhideWhenUsed="1"/>
     <w:lsdException w:name="Unresolved Mention" w:semiHidden="1" w:unhideWhenUsed="1"/>
     <w:lsdException w:name="Smart Link" w:semiHidden="1" w:unhideWhenUsed="1"/>
+    <w:lsdException w:name="Smart Link Error" w:semiHidden="1" w:unhideWhenUsed="1"/>
   </w:latentStyles>
   <w:style w:type="paragraph" w:default="1" w:styleId="a">
     <w:name w:val="Normal"/>
@@ -34481,7 +34177,7 @@
 </file>
 
 <file path=customXml/itemProps1.xml><?xml version="1.0" encoding="utf-8"?>
-<ds:datastoreItem xmlns:ds="http://schemas.openxmlformats.org/officeDocument/2006/customXml" ds:itemID="{C50B34BB-40A0-443D-A186-186E719970B3}">
+<ds:datastoreItem xmlns:ds="http://schemas.openxmlformats.org/officeDocument/2006/customXml" ds:itemID="{56D38C37-E0C6-44F2-ABF4-FE97E5B83916}">
   <ds:schemaRefs>
     <ds:schemaRef ds:uri="http://schemas.openxmlformats.org/officeDocument/2006/bibliography"/>
   </ds:schemaRefs>

</xml_diff>

<commit_message>
values of resistors of LEDs was changed
</commit_message>
<xml_diff>
--- a/stand/docs/Инструкция по монтажу.docx
+++ b/stand/docs/Инструкция по монтажу.docx
@@ -5,6 +5,9 @@
     <w:p>
       <w:pPr>
         <w:ind w:firstLine="0"/>
+        <w:rPr>
+          <w:lang w:val="en-US"/>
+        </w:rPr>
       </w:pPr>
     </w:p>
     <w:p>
@@ -130,9 +133,19 @@
           <w:bCs/>
           <w:sz w:val="38"/>
           <w:szCs w:val="38"/>
-          <w:lang w:val="ru-RU"/>
-        </w:rPr>
-        <w:t>2 2022</w:t>
+          <w:lang w:val="en-US"/>
+        </w:rPr>
+        <w:t>3</w:t>
+      </w:r>
+      <w:r>
+        <w:rPr>
+          <w:b/>
+          <w:bCs/>
+          <w:sz w:val="38"/>
+          <w:szCs w:val="38"/>
+          <w:lang w:val="ru-RU"/>
+        </w:rPr>
+        <w:t xml:space="preserve"> 2022</w:t>
       </w:r>
     </w:p>
     <w:p>
@@ -164,7 +177,7 @@
           <w:iCs/>
           <w:sz w:val="30"/>
           <w:szCs w:val="30"/>
-          <w:lang w:val="ru-RU"/>
+          <w:lang w:val="en-US"/>
         </w:rPr>
       </w:pPr>
       <w:r>
@@ -175,7 +188,17 @@
           <w:szCs w:val="30"/>
           <w:lang w:val="ru-RU"/>
         </w:rPr>
-        <w:t xml:space="preserve">версия 1.0 </w:t>
+        <w:t>версия 1.</w:t>
+      </w:r>
+      <w:r>
+        <w:rPr>
+          <w:i/>
+          <w:iCs/>
+          <w:sz w:val="30"/>
+          <w:szCs w:val="30"/>
+          <w:lang w:val="en-US"/>
+        </w:rPr>
+        <w:t>0</w:t>
       </w:r>
     </w:p>
     <w:p>
@@ -2948,7 +2971,13 @@
         <w:rPr>
           <w:lang w:val="ru-RU"/>
         </w:rPr>
-        <w:t>2 2022</w:t>
+        <w:t>3</w:t>
+      </w:r>
+      <w:r>
+        <w:rPr>
+          <w:lang w:val="ru-RU"/>
+        </w:rPr>
+        <w:t xml:space="preserve"> 2022</w:t>
       </w:r>
       <w:r>
         <w:rPr>
@@ -3833,6 +3862,7 @@
                 <w:lang w:val="ru-RU"/>
               </w:rPr>
             </w:pPr>
+            <w:proofErr w:type="spellStart"/>
             <w:r>
               <w:rPr>
                 <w:sz w:val="20"/>
@@ -3841,6 +3871,7 @@
               </w:rPr>
               <w:t>энкодер</w:t>
             </w:r>
+            <w:proofErr w:type="spellEnd"/>
           </w:p>
         </w:tc>
         <w:tc>
@@ -4220,8 +4251,18 @@
                 <w:szCs w:val="20"/>
                 <w:lang w:val="ru-RU"/>
               </w:rPr>
-              <w:t>датчик дальности ультрозвуковой</w:t>
-            </w:r>
+              <w:t xml:space="preserve">датчик дальности </w:t>
+            </w:r>
+            <w:proofErr w:type="spellStart"/>
+            <w:r>
+              <w:rPr>
+                <w:sz w:val="20"/>
+                <w:szCs w:val="20"/>
+                <w:lang w:val="ru-RU"/>
+              </w:rPr>
+              <w:t>ультрозвуковой</w:t>
+            </w:r>
+            <w:proofErr w:type="spellEnd"/>
           </w:p>
         </w:tc>
         <w:tc>
@@ -5340,6 +5381,7 @@
               </w:rPr>
               <w:t xml:space="preserve">Коммутационная плата </w:t>
             </w:r>
+            <w:proofErr w:type="spellStart"/>
             <w:r>
               <w:rPr>
                 <w:sz w:val="20"/>
@@ -5348,6 +5390,7 @@
               </w:rPr>
               <w:t>RPi</w:t>
             </w:r>
+            <w:proofErr w:type="spellEnd"/>
           </w:p>
         </w:tc>
         <w:tc>
@@ -8619,10 +8662,10 @@
             <v:path o:extrusionok="f" gradientshapeok="t" o:connecttype="rect"/>
             <o:lock v:ext="edit" aspectratio="t"/>
           </v:shapetype>
-          <v:shape id="_x0000_i1025" type="#_x0000_t75" style="width:362.5pt;height:260.5pt" o:ole="">
+          <v:shape id="_x0000_i1025" type="#_x0000_t75" style="width:362.55pt;height:260.55pt" o:ole="">
             <v:imagedata r:id="rId29" o:title=""/>
           </v:shape>
-          <o:OLEObject Type="Embed" ProgID="Visio.Drawing.15" ShapeID="_x0000_i1025" DrawAspect="Content" ObjectID="_1729417808" r:id="rId30"/>
+          <o:OLEObject Type="Embed" ProgID="Visio.Drawing.15" ShapeID="_x0000_i1025" DrawAspect="Content" ObjectID="_1732269208" r:id="rId30"/>
         </w:object>
       </w:r>
     </w:p>
@@ -8790,7 +8833,35 @@
         <w:rPr>
           <w:lang w:val="ru-RU"/>
         </w:rPr>
-        <w:t>между пинами разъемов и отсутствием короткого замыкания между соседними пинами на разъемах.</w:t>
+        <w:t xml:space="preserve">между </w:t>
+      </w:r>
+      <w:proofErr w:type="spellStart"/>
+      <w:r>
+        <w:rPr>
+          <w:lang w:val="ru-RU"/>
+        </w:rPr>
+        <w:t>пинами</w:t>
+      </w:r>
+      <w:proofErr w:type="spellEnd"/>
+      <w:r>
+        <w:rPr>
+          <w:lang w:val="ru-RU"/>
+        </w:rPr>
+        <w:t xml:space="preserve"> разъемов и отсутствием короткого замыкания между соседними </w:t>
+      </w:r>
+      <w:proofErr w:type="spellStart"/>
+      <w:r>
+        <w:rPr>
+          <w:lang w:val="ru-RU"/>
+        </w:rPr>
+        <w:t>пинами</w:t>
+      </w:r>
+      <w:proofErr w:type="spellEnd"/>
+      <w:r>
+        <w:rPr>
+          <w:lang w:val="ru-RU"/>
+        </w:rPr>
+        <w:t xml:space="preserve"> на разъемах.</w:t>
       </w:r>
     </w:p>
     <w:p>
@@ -9030,10 +9101,10 @@
       </w:pPr>
       <w:r>
         <w:object w:dxaOrig="6375" w:dyaOrig="4156" w14:anchorId="1782F4E9">
-          <v:shape id="_x0000_i1026" type="#_x0000_t75" style="width:257pt;height:167.5pt" o:ole="">
+          <v:shape id="_x0000_i1026" type="#_x0000_t75" style="width:256.7pt;height:167.55pt" o:ole="">
             <v:imagedata r:id="rId31" o:title=""/>
           </v:shape>
-          <o:OLEObject Type="Embed" ProgID="Visio.Drawing.15" ShapeID="_x0000_i1026" DrawAspect="Content" ObjectID="_1729417809" r:id="rId32"/>
+          <o:OLEObject Type="Embed" ProgID="Visio.Drawing.15" ShapeID="_x0000_i1026" DrawAspect="Content" ObjectID="_1732269209" r:id="rId32"/>
         </w:object>
       </w:r>
     </w:p>
@@ -9151,7 +9222,35 @@
         <w:rPr>
           <w:lang w:val="ru-RU"/>
         </w:rPr>
-        <w:t>в корректной коммутации между пинами разъемов и отсутствием короткого замыкания между соседними пинами на разъемах.</w:t>
+        <w:t xml:space="preserve">в корректной коммутации между </w:t>
+      </w:r>
+      <w:proofErr w:type="spellStart"/>
+      <w:r>
+        <w:rPr>
+          <w:lang w:val="ru-RU"/>
+        </w:rPr>
+        <w:t>пинами</w:t>
+      </w:r>
+      <w:proofErr w:type="spellEnd"/>
+      <w:r>
+        <w:rPr>
+          <w:lang w:val="ru-RU"/>
+        </w:rPr>
+        <w:t xml:space="preserve"> разъемов и отсутствием короткого замыкания между соседними </w:t>
+      </w:r>
+      <w:proofErr w:type="spellStart"/>
+      <w:r>
+        <w:rPr>
+          <w:lang w:val="ru-RU"/>
+        </w:rPr>
+        <w:t>пинами</w:t>
+      </w:r>
+      <w:proofErr w:type="spellEnd"/>
+      <w:r>
+        <w:rPr>
+          <w:lang w:val="ru-RU"/>
+        </w:rPr>
+        <w:t xml:space="preserve"> на разъемах.</w:t>
       </w:r>
     </w:p>
     <w:p>
@@ -9378,10 +9477,10 @@
       </w:pPr>
       <w:r>
         <w:object w:dxaOrig="6225" w:dyaOrig="3285" w14:anchorId="16A0EEFC">
-          <v:shape id="_x0000_i1027" type="#_x0000_t75" style="width:289.5pt;height:152.5pt" o:ole="">
+          <v:shape id="_x0000_i1027" type="#_x0000_t75" style="width:289.3pt;height:152.55pt" o:ole="">
             <v:imagedata r:id="rId33" o:title=""/>
           </v:shape>
-          <o:OLEObject Type="Embed" ProgID="Visio.Drawing.15" ShapeID="_x0000_i1027" DrawAspect="Content" ObjectID="_1729417810" r:id="rId34"/>
+          <o:OLEObject Type="Embed" ProgID="Visio.Drawing.15" ShapeID="_x0000_i1027" DrawAspect="Content" ObjectID="_1732269210" r:id="rId34"/>
         </w:object>
       </w:r>
     </w:p>
@@ -9457,7 +9556,35 @@
         <w:rPr>
           <w:lang w:val="ru-RU"/>
         </w:rPr>
-        <w:t xml:space="preserve"> в корректной коммутации между пинами разъемов и отсутствием короткого замыкания между соседними пинами на разъемах.</w:t>
+        <w:t xml:space="preserve"> в корректной коммутации между </w:t>
+      </w:r>
+      <w:proofErr w:type="spellStart"/>
+      <w:r>
+        <w:rPr>
+          <w:lang w:val="ru-RU"/>
+        </w:rPr>
+        <w:t>пинами</w:t>
+      </w:r>
+      <w:proofErr w:type="spellEnd"/>
+      <w:r>
+        <w:rPr>
+          <w:lang w:val="ru-RU"/>
+        </w:rPr>
+        <w:t xml:space="preserve"> разъемов и отсутствием короткого замыкания между соседними </w:t>
+      </w:r>
+      <w:proofErr w:type="spellStart"/>
+      <w:r>
+        <w:rPr>
+          <w:lang w:val="ru-RU"/>
+        </w:rPr>
+        <w:t>пинами</w:t>
+      </w:r>
+      <w:proofErr w:type="spellEnd"/>
+      <w:r>
+        <w:rPr>
+          <w:lang w:val="ru-RU"/>
+        </w:rPr>
+        <w:t xml:space="preserve"> на разъемах.</w:t>
       </w:r>
     </w:p>
     <w:p>
@@ -9672,10 +9799,10 @@
       </w:pPr>
       <w:r>
         <w:object w:dxaOrig="6225" w:dyaOrig="2595" w14:anchorId="15572B18">
-          <v:shape id="_x0000_i1028" type="#_x0000_t75" style="width:311.5pt;height:130pt" o:ole="">
+          <v:shape id="_x0000_i1028" type="#_x0000_t75" style="width:311.55pt;height:129.85pt" o:ole="">
             <v:imagedata r:id="rId35" o:title=""/>
           </v:shape>
-          <o:OLEObject Type="Embed" ProgID="Visio.Drawing.15" ShapeID="_x0000_i1028" DrawAspect="Content" ObjectID="_1729417811" r:id="rId36"/>
+          <o:OLEObject Type="Embed" ProgID="Visio.Drawing.15" ShapeID="_x0000_i1028" DrawAspect="Content" ObjectID="_1732269211" r:id="rId36"/>
         </w:object>
       </w:r>
     </w:p>
@@ -9763,7 +9890,35 @@
         <w:rPr>
           <w:lang w:val="ru-RU"/>
         </w:rPr>
-        <w:t xml:space="preserve"> в корректной коммутации между пинами разъемов и отсутствием короткого замыкания между соседними пинами на разъемах.</w:t>
+        <w:t xml:space="preserve"> в корректной коммутации между </w:t>
+      </w:r>
+      <w:proofErr w:type="spellStart"/>
+      <w:r>
+        <w:rPr>
+          <w:lang w:val="ru-RU"/>
+        </w:rPr>
+        <w:t>пинами</w:t>
+      </w:r>
+      <w:proofErr w:type="spellEnd"/>
+      <w:r>
+        <w:rPr>
+          <w:lang w:val="ru-RU"/>
+        </w:rPr>
+        <w:t xml:space="preserve"> разъемов и отсутствием короткого замыкания между соседними </w:t>
+      </w:r>
+      <w:proofErr w:type="spellStart"/>
+      <w:r>
+        <w:rPr>
+          <w:lang w:val="ru-RU"/>
+        </w:rPr>
+        <w:t>пинами</w:t>
+      </w:r>
+      <w:proofErr w:type="spellEnd"/>
+      <w:r>
+        <w:rPr>
+          <w:lang w:val="ru-RU"/>
+        </w:rPr>
+        <w:t xml:space="preserve"> на разъемах.</w:t>
       </w:r>
     </w:p>
     <w:p>
@@ -9942,10 +10097,10 @@
       </w:pPr>
       <w:r>
         <w:object w:dxaOrig="6181" w:dyaOrig="1471" w14:anchorId="7CBBFE23">
-          <v:shape id="_x0000_i1029" type="#_x0000_t75" style="width:309pt;height:73.5pt" o:ole="">
+          <v:shape id="_x0000_i1029" type="#_x0000_t75" style="width:309pt;height:73.3pt" o:ole="">
             <v:imagedata r:id="rId37" o:title=""/>
           </v:shape>
-          <o:OLEObject Type="Embed" ProgID="Visio.Drawing.15" ShapeID="_x0000_i1029" DrawAspect="Content" ObjectID="_1729417812" r:id="rId38"/>
+          <o:OLEObject Type="Embed" ProgID="Visio.Drawing.15" ShapeID="_x0000_i1029" DrawAspect="Content" ObjectID="_1732269212" r:id="rId38"/>
         </w:object>
       </w:r>
     </w:p>
@@ -10046,7 +10201,35 @@
         <w:rPr>
           <w:lang w:val="ru-RU"/>
         </w:rPr>
-        <w:t xml:space="preserve"> в корректной коммутации между пинами разъемов и отсутствием короткого замыкания между соседними пинами на разъемах.</w:t>
+        <w:t xml:space="preserve"> в корректной коммутации между </w:t>
+      </w:r>
+      <w:proofErr w:type="spellStart"/>
+      <w:r>
+        <w:rPr>
+          <w:lang w:val="ru-RU"/>
+        </w:rPr>
+        <w:t>пинами</w:t>
+      </w:r>
+      <w:proofErr w:type="spellEnd"/>
+      <w:r>
+        <w:rPr>
+          <w:lang w:val="ru-RU"/>
+        </w:rPr>
+        <w:t xml:space="preserve"> разъемов и отсутствием короткого замыкания между соседними </w:t>
+      </w:r>
+      <w:proofErr w:type="spellStart"/>
+      <w:r>
+        <w:rPr>
+          <w:lang w:val="ru-RU"/>
+        </w:rPr>
+        <w:t>пинами</w:t>
+      </w:r>
+      <w:proofErr w:type="spellEnd"/>
+      <w:r>
+        <w:rPr>
+          <w:lang w:val="ru-RU"/>
+        </w:rPr>
+        <w:t xml:space="preserve"> на разъемах.</w:t>
       </w:r>
     </w:p>
     <w:p>
@@ -10213,10 +10396,10 @@
       </w:pPr>
       <w:r>
         <w:object w:dxaOrig="6181" w:dyaOrig="1921" w14:anchorId="670CF907">
-          <v:shape id="_x0000_i1030" type="#_x0000_t75" style="width:406pt;height:126pt" o:ole="">
+          <v:shape id="_x0000_i1030" type="#_x0000_t75" style="width:406.3pt;height:126pt" o:ole="">
             <v:imagedata r:id="rId39" o:title=""/>
           </v:shape>
-          <o:OLEObject Type="Embed" ProgID="Visio.Drawing.15" ShapeID="_x0000_i1030" DrawAspect="Content" ObjectID="_1729417813" r:id="rId40"/>
+          <o:OLEObject Type="Embed" ProgID="Visio.Drawing.15" ShapeID="_x0000_i1030" DrawAspect="Content" ObjectID="_1732269213" r:id="rId40"/>
         </w:object>
       </w:r>
     </w:p>
@@ -10316,7 +10499,35 @@
         <w:rPr>
           <w:lang w:val="ru-RU"/>
         </w:rPr>
-        <w:t xml:space="preserve"> в корректной коммутации между пинами разъемов и отсутствием короткого замыкания между соседними пинами на разъемах.</w:t>
+        <w:t xml:space="preserve"> в корректной коммутации между </w:t>
+      </w:r>
+      <w:proofErr w:type="spellStart"/>
+      <w:r>
+        <w:rPr>
+          <w:lang w:val="ru-RU"/>
+        </w:rPr>
+        <w:t>пинами</w:t>
+      </w:r>
+      <w:proofErr w:type="spellEnd"/>
+      <w:r>
+        <w:rPr>
+          <w:lang w:val="ru-RU"/>
+        </w:rPr>
+        <w:t xml:space="preserve"> разъемов и отсутствием короткого замыкания между соседними </w:t>
+      </w:r>
+      <w:proofErr w:type="spellStart"/>
+      <w:r>
+        <w:rPr>
+          <w:lang w:val="ru-RU"/>
+        </w:rPr>
+        <w:t>пинами</w:t>
+      </w:r>
+      <w:proofErr w:type="spellEnd"/>
+      <w:r>
+        <w:rPr>
+          <w:lang w:val="ru-RU"/>
+        </w:rPr>
+        <w:t xml:space="preserve"> на разъемах.</w:t>
       </w:r>
     </w:p>
     <w:p>
@@ -10349,6 +10560,7 @@
         </w:rPr>
         <w:t xml:space="preserve">оммутационной платы </w:t>
       </w:r>
+      <w:proofErr w:type="spellStart"/>
       <w:r>
         <w:rPr>
           <w:lang w:val="en-US"/>
@@ -10356,6 +10568,7 @@
         <w:t>RPi</w:t>
       </w:r>
       <w:bookmarkEnd w:id="17"/>
+      <w:proofErr w:type="spellEnd"/>
     </w:p>
     <w:p>
       <w:pPr>
@@ -10412,12 +10625,14 @@
         </w:rPr>
         <w:t xml:space="preserve">Коммутационная плата </w:t>
       </w:r>
+      <w:proofErr w:type="spellStart"/>
       <w:r>
         <w:rPr>
           <w:lang w:val="en-US"/>
         </w:rPr>
         <w:t>RPi</w:t>
       </w:r>
+      <w:proofErr w:type="spellEnd"/>
       <w:r>
         <w:rPr>
           <w:lang w:val="ru-RU"/>
@@ -10478,12 +10693,14 @@
         </w:rPr>
         <w:t>в соответствующие разъемы области «</w:t>
       </w:r>
+      <w:proofErr w:type="spellStart"/>
       <w:r>
         <w:rPr>
           <w:lang w:val="en-US"/>
         </w:rPr>
         <w:t>RPi</w:t>
       </w:r>
+      <w:proofErr w:type="spellEnd"/>
       <w:r>
         <w:rPr>
           <w:lang w:val="ru-RU"/>
@@ -10549,12 +10766,14 @@
         </w:rPr>
         <w:t xml:space="preserve">Приложение 2. Перечень компонентов Коммутационной платы </w:t>
       </w:r>
+      <w:proofErr w:type="spellStart"/>
       <w:r>
         <w:rPr>
           <w:lang w:val="en-US"/>
         </w:rPr>
         <w:t>RPi</w:t>
       </w:r>
+      <w:proofErr w:type="spellEnd"/>
       <w:r>
         <w:rPr>
           <w:lang w:val="ru-RU"/>
@@ -10605,12 +10824,14 @@
         </w:rPr>
         <w:t xml:space="preserve">Монтажная схема Коммутационной платы </w:t>
       </w:r>
+      <w:proofErr w:type="spellStart"/>
       <w:r>
         <w:rPr>
           <w:lang w:val="en-US"/>
         </w:rPr>
         <w:t>RPi</w:t>
       </w:r>
+      <w:proofErr w:type="spellEnd"/>
       <w:r>
         <w:rPr>
           <w:lang w:val="ru-RU"/>
@@ -13033,13 +13254,41 @@
               </w:rPr>
               <w:t xml:space="preserve">абель </w:t>
             </w:r>
-            <w:r>
-              <w:rPr>
-                <w:sz w:val="20"/>
-                <w:szCs w:val="20"/>
-                <w:lang w:val="ru-RU"/>
-              </w:rPr>
-              <w:t xml:space="preserve">крас./черн. на </w:t>
+            <w:proofErr w:type="spellStart"/>
+            <w:r>
+              <w:rPr>
+                <w:sz w:val="20"/>
+                <w:szCs w:val="20"/>
+                <w:lang w:val="ru-RU"/>
+              </w:rPr>
+              <w:t>крас</w:t>
+            </w:r>
+            <w:proofErr w:type="spellEnd"/>
+            <w:r>
+              <w:rPr>
+                <w:sz w:val="20"/>
+                <w:szCs w:val="20"/>
+                <w:lang w:val="ru-RU"/>
+              </w:rPr>
+              <w:t>./</w:t>
+            </w:r>
+            <w:proofErr w:type="spellStart"/>
+            <w:r>
+              <w:rPr>
+                <w:sz w:val="20"/>
+                <w:szCs w:val="20"/>
+                <w:lang w:val="ru-RU"/>
+              </w:rPr>
+              <w:t>черн</w:t>
+            </w:r>
+            <w:proofErr w:type="spellEnd"/>
+            <w:r>
+              <w:rPr>
+                <w:sz w:val="20"/>
+                <w:szCs w:val="20"/>
+                <w:lang w:val="ru-RU"/>
+              </w:rPr>
+              <w:t xml:space="preserve">. на </w:t>
             </w:r>
             <w:r>
               <w:rPr>
@@ -13208,13 +13457,23 @@
               </w:rPr>
               <w:t xml:space="preserve">плоский кабель 4 пина на </w:t>
             </w:r>
-            <w:r>
-              <w:rPr>
-                <w:sz w:val="20"/>
-                <w:szCs w:val="20"/>
-                <w:lang w:val="ru-RU"/>
-              </w:rPr>
-              <w:t>на Кабел</w:t>
+            <w:proofErr w:type="spellStart"/>
+            <w:r>
+              <w:rPr>
+                <w:sz w:val="20"/>
+                <w:szCs w:val="20"/>
+                <w:lang w:val="ru-RU"/>
+              </w:rPr>
+              <w:t>на</w:t>
+            </w:r>
+            <w:proofErr w:type="spellEnd"/>
+            <w:r>
+              <w:rPr>
+                <w:sz w:val="20"/>
+                <w:szCs w:val="20"/>
+                <w:lang w:val="ru-RU"/>
+              </w:rPr>
+              <w:t xml:space="preserve"> Кабел</w:t>
             </w:r>
             <w:r>
               <w:rPr>
@@ -13307,12 +13566,14 @@
         <w:lastRenderedPageBreak/>
         <w:t xml:space="preserve">Приложение 2. Перечень компонентов Коммутационной платы </w:t>
       </w:r>
+      <w:proofErr w:type="spellStart"/>
       <w:r>
         <w:rPr>
           <w:lang w:val="en-US"/>
         </w:rPr>
         <w:t>RPi</w:t>
       </w:r>
+      <w:proofErr w:type="spellEnd"/>
     </w:p>
     <w:p>
       <w:pPr>
@@ -19699,13 +19960,41 @@
               </w:rPr>
               <w:t xml:space="preserve">абель </w:t>
             </w:r>
-            <w:r>
-              <w:rPr>
-                <w:sz w:val="20"/>
-                <w:szCs w:val="20"/>
-                <w:lang w:val="ru-RU"/>
-              </w:rPr>
-              <w:t xml:space="preserve">крас./черн. на </w:t>
+            <w:proofErr w:type="spellStart"/>
+            <w:r>
+              <w:rPr>
+                <w:sz w:val="20"/>
+                <w:szCs w:val="20"/>
+                <w:lang w:val="ru-RU"/>
+              </w:rPr>
+              <w:t>крас</w:t>
+            </w:r>
+            <w:proofErr w:type="spellEnd"/>
+            <w:r>
+              <w:rPr>
+                <w:sz w:val="20"/>
+                <w:szCs w:val="20"/>
+                <w:lang w:val="ru-RU"/>
+              </w:rPr>
+              <w:t>./</w:t>
+            </w:r>
+            <w:proofErr w:type="spellStart"/>
+            <w:r>
+              <w:rPr>
+                <w:sz w:val="20"/>
+                <w:szCs w:val="20"/>
+                <w:lang w:val="ru-RU"/>
+              </w:rPr>
+              <w:t>черн</w:t>
+            </w:r>
+            <w:proofErr w:type="spellEnd"/>
+            <w:r>
+              <w:rPr>
+                <w:sz w:val="20"/>
+                <w:szCs w:val="20"/>
+                <w:lang w:val="ru-RU"/>
+              </w:rPr>
+              <w:t xml:space="preserve">. на </w:t>
             </w:r>
             <w:r>
               <w:rPr>
@@ -19874,13 +20163,23 @@
               </w:rPr>
               <w:t xml:space="preserve">плоский кабель 4 пина на </w:t>
             </w:r>
-            <w:r>
-              <w:rPr>
-                <w:sz w:val="20"/>
-                <w:szCs w:val="20"/>
-                <w:lang w:val="ru-RU"/>
-              </w:rPr>
-              <w:t>на Кабел</w:t>
+            <w:proofErr w:type="spellStart"/>
+            <w:r>
+              <w:rPr>
+                <w:sz w:val="20"/>
+                <w:szCs w:val="20"/>
+                <w:lang w:val="ru-RU"/>
+              </w:rPr>
+              <w:t>на</w:t>
+            </w:r>
+            <w:proofErr w:type="spellEnd"/>
+            <w:r>
+              <w:rPr>
+                <w:sz w:val="20"/>
+                <w:szCs w:val="20"/>
+                <w:lang w:val="ru-RU"/>
+              </w:rPr>
+              <w:t xml:space="preserve"> Кабел</w:t>
             </w:r>
             <w:r>
               <w:rPr>
@@ -19975,6 +20274,7 @@
         <w:lastRenderedPageBreak/>
         <w:t xml:space="preserve">Приложение 2. Перечень компонентов Коммутационной платы </w:t>
       </w:r>
+      <w:proofErr w:type="spellStart"/>
       <w:r>
         <w:rPr>
           <w:lang w:val="en-US"/>
@@ -19983,6 +20283,7 @@
       </w:r>
       <w:bookmarkEnd w:id="31"/>
       <w:bookmarkEnd w:id="32"/>
+      <w:proofErr w:type="spellEnd"/>
     </w:p>
     <w:p>
       <w:pPr>
@@ -22219,7 +22520,27 @@
                 <w:szCs w:val="20"/>
                 <w:lang w:val="ru-RU"/>
               </w:rPr>
-              <w:t xml:space="preserve"> тант.</w:t>
+              <w:t xml:space="preserve"> </w:t>
+            </w:r>
+            <w:proofErr w:type="spellStart"/>
+            <w:r>
+              <w:rPr>
+                <w:color w:val="000000"/>
+                <w:sz w:val="20"/>
+                <w:szCs w:val="20"/>
+                <w:lang w:val="ru-RU"/>
+              </w:rPr>
+              <w:t>тант</w:t>
+            </w:r>
+            <w:proofErr w:type="spellEnd"/>
+            <w:r>
+              <w:rPr>
+                <w:color w:val="000000"/>
+                <w:sz w:val="20"/>
+                <w:szCs w:val="20"/>
+                <w:lang w:val="ru-RU"/>
+              </w:rPr>
+              <w:t>.</w:t>
             </w:r>
             <w:r>
               <w:rPr>
@@ -22683,7 +23004,27 @@
                 <w:szCs w:val="20"/>
                 <w:lang w:val="ru-RU"/>
               </w:rPr>
-              <w:t xml:space="preserve"> тант.</w:t>
+              <w:t xml:space="preserve"> </w:t>
+            </w:r>
+            <w:proofErr w:type="spellStart"/>
+            <w:r>
+              <w:rPr>
+                <w:color w:val="000000"/>
+                <w:sz w:val="20"/>
+                <w:szCs w:val="20"/>
+                <w:lang w:val="ru-RU"/>
+              </w:rPr>
+              <w:t>тант</w:t>
+            </w:r>
+            <w:proofErr w:type="spellEnd"/>
+            <w:r>
+              <w:rPr>
+                <w:color w:val="000000"/>
+                <w:sz w:val="20"/>
+                <w:szCs w:val="20"/>
+                <w:lang w:val="ru-RU"/>
+              </w:rPr>
+              <w:t>.</w:t>
             </w:r>
             <w:r>
               <w:rPr>
@@ -22874,7 +23215,27 @@
                 <w:szCs w:val="20"/>
                 <w:lang w:val="ru-RU"/>
               </w:rPr>
-              <w:t xml:space="preserve"> тант.</w:t>
+              <w:t xml:space="preserve"> </w:t>
+            </w:r>
+            <w:proofErr w:type="spellStart"/>
+            <w:r>
+              <w:rPr>
+                <w:color w:val="000000"/>
+                <w:sz w:val="20"/>
+                <w:szCs w:val="20"/>
+                <w:lang w:val="ru-RU"/>
+              </w:rPr>
+              <w:t>тант</w:t>
+            </w:r>
+            <w:proofErr w:type="spellEnd"/>
+            <w:r>
+              <w:rPr>
+                <w:color w:val="000000"/>
+                <w:sz w:val="20"/>
+                <w:szCs w:val="20"/>
+                <w:lang w:val="ru-RU"/>
+              </w:rPr>
+              <w:t>.</w:t>
             </w:r>
             <w:r>
               <w:rPr>
@@ -24386,8 +24747,19 @@
                 <w:szCs w:val="20"/>
                 <w:lang w:val="ru-RU"/>
               </w:rPr>
-              <w:t>диод Шоттки</w:t>
-            </w:r>
+              <w:t xml:space="preserve">диод </w:t>
+            </w:r>
+            <w:proofErr w:type="spellStart"/>
+            <w:r>
+              <w:rPr>
+                <w:color w:val="000000"/>
+                <w:sz w:val="20"/>
+                <w:szCs w:val="20"/>
+                <w:lang w:val="ru-RU"/>
+              </w:rPr>
+              <w:t>Шоттки</w:t>
+            </w:r>
+            <w:proofErr w:type="spellEnd"/>
           </w:p>
         </w:tc>
       </w:tr>
@@ -24723,8 +25095,6 @@
               </w:rPr>
               <w:t>USB</w:t>
             </w:r>
-            <w:bookmarkStart w:id="34" w:name="_GoBack"/>
-            <w:bookmarkEnd w:id="34"/>
           </w:p>
         </w:tc>
       </w:tr>
@@ -26888,7 +27258,23 @@
                 <w:sz w:val="20"/>
                 <w:szCs w:val="20"/>
               </w:rPr>
-              <w:t>R1, R3, R4, R5, R10, R11, R19, R20, R21</w:t>
+              <w:t>R</w:t>
+            </w:r>
+            <w:r>
+              <w:rPr>
+                <w:color w:val="000000"/>
+                <w:sz w:val="20"/>
+                <w:szCs w:val="20"/>
+              </w:rPr>
+              <w:t>1</w:t>
+            </w:r>
+            <w:r>
+              <w:rPr>
+                <w:color w:val="000000"/>
+                <w:sz w:val="20"/>
+                <w:szCs w:val="20"/>
+              </w:rPr>
+              <w:t>, R20</w:t>
             </w:r>
           </w:p>
         </w:tc>
@@ -26904,7 +27290,6 @@
                 <w:color w:val="000000"/>
                 <w:sz w:val="20"/>
                 <w:szCs w:val="20"/>
-                <w:lang w:val="ru-RU"/>
               </w:rPr>
             </w:pPr>
             <w:r>
@@ -26947,7 +27332,7 @@
                 <w:sz w:val="20"/>
                 <w:szCs w:val="20"/>
               </w:rPr>
-              <w:t>330</w:t>
+              <w:t>680</w:t>
             </w:r>
           </w:p>
         </w:tc>
@@ -26973,24 +27358,22 @@
                 <w:sz w:val="20"/>
                 <w:szCs w:val="20"/>
               </w:rPr>
-              <w:t>9</w:t>
+              <w:t>2</w:t>
             </w:r>
           </w:p>
         </w:tc>
         <w:tc>
           <w:tcPr>
             <w:tcW w:w="2970" w:type="dxa"/>
-            <w:vAlign w:val="bottom"/>
-          </w:tcPr>
-          <w:p>
-            <w:pPr>
-              <w:spacing w:line="240" w:lineRule="auto"/>
-              <w:ind w:firstLine="0"/>
-              <w:rPr>
-                <w:color w:val="000000"/>
-                <w:sz w:val="20"/>
-                <w:szCs w:val="20"/>
-                <w:lang w:val="ru-RU"/>
+          </w:tcPr>
+          <w:p>
+            <w:pPr>
+              <w:spacing w:line="240" w:lineRule="auto"/>
+              <w:ind w:firstLine="0"/>
+              <w:rPr>
+                <w:color w:val="000000"/>
+                <w:sz w:val="20"/>
+                <w:szCs w:val="20"/>
               </w:rPr>
             </w:pPr>
             <w:r>
@@ -27149,6 +27532,7 @@
                 <w:color w:val="000000"/>
                 <w:sz w:val="20"/>
                 <w:szCs w:val="20"/>
+                <w:lang w:val="ru-RU"/>
               </w:rPr>
             </w:pPr>
             <w:r>
@@ -27207,7 +27591,15 @@
                 <w:sz w:val="20"/>
                 <w:szCs w:val="20"/>
               </w:rPr>
-              <w:t>R6, R7</w:t>
+              <w:t>R</w:t>
+            </w:r>
+            <w:r>
+              <w:rPr>
+                <w:color w:val="000000"/>
+                <w:sz w:val="20"/>
+                <w:szCs w:val="20"/>
+              </w:rPr>
+              <w:t>3</w:t>
             </w:r>
           </w:p>
         </w:tc>
@@ -27265,7 +27657,7 @@
                 <w:sz w:val="20"/>
                 <w:szCs w:val="20"/>
               </w:rPr>
-              <w:t>4K7</w:t>
+              <w:t>1K5</w:t>
             </w:r>
           </w:p>
         </w:tc>
@@ -27291,7 +27683,7 @@
                 <w:sz w:val="20"/>
                 <w:szCs w:val="20"/>
               </w:rPr>
-              <w:t>2</w:t>
+              <w:t>1</w:t>
             </w:r>
           </w:p>
         </w:tc>
@@ -27307,6 +27699,7 @@
                 <w:color w:val="000000"/>
                 <w:sz w:val="20"/>
                 <w:szCs w:val="20"/>
+                <w:lang w:val="ru-RU"/>
               </w:rPr>
             </w:pPr>
             <w:r>
@@ -27365,7 +27758,15 @@
                 <w:sz w:val="20"/>
                 <w:szCs w:val="20"/>
               </w:rPr>
-              <w:t>R8, R9</w:t>
+              <w:t>R</w:t>
+            </w:r>
+            <w:r>
+              <w:rPr>
+                <w:color w:val="000000"/>
+                <w:sz w:val="20"/>
+                <w:szCs w:val="20"/>
+              </w:rPr>
+              <w:t>4</w:t>
             </w:r>
           </w:p>
         </w:tc>
@@ -27423,7 +27824,7 @@
                 <w:sz w:val="20"/>
                 <w:szCs w:val="20"/>
               </w:rPr>
-              <w:t>10</w:t>
+              <w:t>4K7</w:t>
             </w:r>
           </w:p>
         </w:tc>
@@ -27449,7 +27850,7 @@
                 <w:sz w:val="20"/>
                 <w:szCs w:val="20"/>
               </w:rPr>
-              <w:t>2</w:t>
+              <w:t>1</w:t>
             </w:r>
           </w:p>
         </w:tc>
@@ -27465,6 +27866,7 @@
                 <w:color w:val="000000"/>
                 <w:sz w:val="20"/>
                 <w:szCs w:val="20"/>
+                <w:lang w:val="ru-RU"/>
               </w:rPr>
             </w:pPr>
             <w:r>
@@ -27523,7 +27925,15 @@
                 <w:sz w:val="20"/>
                 <w:szCs w:val="20"/>
               </w:rPr>
-              <w:t>R12, R14, R22, R24, R31, R32, R33</w:t>
+              <w:t>R</w:t>
+            </w:r>
+            <w:r>
+              <w:rPr>
+                <w:color w:val="000000"/>
+                <w:sz w:val="20"/>
+                <w:szCs w:val="20"/>
+              </w:rPr>
+              <w:t>5, R11</w:t>
             </w:r>
           </w:p>
         </w:tc>
@@ -27581,7 +27991,7 @@
                 <w:sz w:val="20"/>
                 <w:szCs w:val="20"/>
               </w:rPr>
-              <w:t>10K</w:t>
+              <w:t>910</w:t>
             </w:r>
           </w:p>
         </w:tc>
@@ -27607,7 +28017,7 @@
                 <w:sz w:val="20"/>
                 <w:szCs w:val="20"/>
               </w:rPr>
-              <w:t>7</w:t>
+              <w:t>2</w:t>
             </w:r>
           </w:p>
         </w:tc>
@@ -27623,6 +28033,7 @@
                 <w:color w:val="000000"/>
                 <w:sz w:val="20"/>
                 <w:szCs w:val="20"/>
+                <w:lang w:val="ru-RU"/>
               </w:rPr>
             </w:pPr>
             <w:r>
@@ -27681,7 +28092,7 @@
                 <w:sz w:val="20"/>
                 <w:szCs w:val="20"/>
               </w:rPr>
-              <w:t>R13</w:t>
+              <w:t>R6, R7</w:t>
             </w:r>
           </w:p>
         </w:tc>
@@ -27739,7 +28150,7 @@
                 <w:sz w:val="20"/>
                 <w:szCs w:val="20"/>
               </w:rPr>
-              <w:t> </w:t>
+              <w:t>4K7</w:t>
             </w:r>
           </w:p>
         </w:tc>
@@ -27765,7 +28176,7 @@
                 <w:sz w:val="20"/>
                 <w:szCs w:val="20"/>
               </w:rPr>
-              <w:t>1</w:t>
+              <w:t>2</w:t>
             </w:r>
           </w:p>
         </w:tc>
@@ -27781,6 +28192,7 @@
                 <w:color w:val="000000"/>
                 <w:sz w:val="20"/>
                 <w:szCs w:val="20"/>
+                <w:lang w:val="ru-RU"/>
               </w:rPr>
             </w:pPr>
             <w:r>
@@ -27839,7 +28251,7 @@
                 <w:sz w:val="20"/>
                 <w:szCs w:val="20"/>
               </w:rPr>
-              <w:t>R15</w:t>
+              <w:t>R8, R9</w:t>
             </w:r>
           </w:p>
         </w:tc>
@@ -27897,7 +28309,7 @@
                 <w:sz w:val="20"/>
                 <w:szCs w:val="20"/>
               </w:rPr>
-              <w:t>1K</w:t>
+              <w:t>10</w:t>
             </w:r>
           </w:p>
         </w:tc>
@@ -27923,7 +28335,7 @@
                 <w:sz w:val="20"/>
                 <w:szCs w:val="20"/>
               </w:rPr>
-              <w:t>1</w:t>
+              <w:t>2</w:t>
             </w:r>
           </w:p>
         </w:tc>
@@ -27939,6 +28351,7 @@
                 <w:color w:val="000000"/>
                 <w:sz w:val="20"/>
                 <w:szCs w:val="20"/>
+                <w:lang w:val="ru-RU"/>
               </w:rPr>
             </w:pPr>
             <w:r>
@@ -27997,7 +28410,15 @@
                 <w:sz w:val="20"/>
                 <w:szCs w:val="20"/>
               </w:rPr>
-              <w:t>R16, R17, R18</w:t>
+              <w:t>R</w:t>
+            </w:r>
+            <w:r>
+              <w:rPr>
+                <w:color w:val="000000"/>
+                <w:sz w:val="20"/>
+                <w:szCs w:val="20"/>
+              </w:rPr>
+              <w:t>10</w:t>
             </w:r>
           </w:p>
         </w:tc>
@@ -28055,7 +28476,7 @@
                 <w:sz w:val="20"/>
                 <w:szCs w:val="20"/>
               </w:rPr>
-              <w:t>0</w:t>
+              <w:t>3K</w:t>
             </w:r>
           </w:p>
         </w:tc>
@@ -28081,7 +28502,7 @@
                 <w:sz w:val="20"/>
                 <w:szCs w:val="20"/>
               </w:rPr>
-              <w:t>3</w:t>
+              <w:t>1</w:t>
             </w:r>
           </w:p>
         </w:tc>
@@ -28097,6 +28518,7 @@
                 <w:color w:val="000000"/>
                 <w:sz w:val="20"/>
                 <w:szCs w:val="20"/>
+                <w:lang w:val="ru-RU"/>
               </w:rPr>
             </w:pPr>
             <w:r>
@@ -28131,6 +28553,978 @@
                 <w:lang w:val="en-US"/>
               </w:rPr>
             </w:pPr>
+          </w:p>
+        </w:tc>
+        <w:tc>
+          <w:tcPr>
+            <w:tcW w:w="2020" w:type="dxa"/>
+            <w:vAlign w:val="bottom"/>
+          </w:tcPr>
+          <w:p>
+            <w:pPr>
+              <w:spacing w:line="240" w:lineRule="auto"/>
+              <w:ind w:firstLine="0"/>
+              <w:jc w:val="left"/>
+              <w:rPr>
+                <w:color w:val="000000"/>
+                <w:sz w:val="20"/>
+                <w:szCs w:val="20"/>
+              </w:rPr>
+            </w:pPr>
+            <w:r>
+              <w:rPr>
+                <w:color w:val="000000"/>
+                <w:sz w:val="20"/>
+                <w:szCs w:val="20"/>
+              </w:rPr>
+              <w:t>R12, R14, R22, R24, R31, R32, R33</w:t>
+            </w:r>
+          </w:p>
+        </w:tc>
+        <w:tc>
+          <w:tcPr>
+            <w:tcW w:w="2380" w:type="dxa"/>
+          </w:tcPr>
+          <w:p>
+            <w:pPr>
+              <w:spacing w:line="240" w:lineRule="auto"/>
+              <w:ind w:firstLine="0"/>
+              <w:rPr>
+                <w:color w:val="000000"/>
+                <w:sz w:val="20"/>
+                <w:szCs w:val="20"/>
+              </w:rPr>
+            </w:pPr>
+            <w:r>
+              <w:rPr>
+                <w:color w:val="000000"/>
+                <w:sz w:val="20"/>
+                <w:szCs w:val="20"/>
+              </w:rPr>
+              <w:t>R0805</w:t>
+            </w:r>
+            <w:r>
+              <w:rPr>
+                <w:color w:val="000000"/>
+                <w:sz w:val="20"/>
+                <w:szCs w:val="20"/>
+                <w:lang w:val="ru-RU"/>
+              </w:rPr>
+              <w:t xml:space="preserve"> 1%</w:t>
+            </w:r>
+          </w:p>
+        </w:tc>
+        <w:tc>
+          <w:tcPr>
+            <w:tcW w:w="1051" w:type="dxa"/>
+            <w:vAlign w:val="bottom"/>
+          </w:tcPr>
+          <w:p>
+            <w:pPr>
+              <w:spacing w:line="240" w:lineRule="auto"/>
+              <w:ind w:firstLine="0"/>
+              <w:rPr>
+                <w:color w:val="000000"/>
+                <w:sz w:val="20"/>
+                <w:szCs w:val="20"/>
+              </w:rPr>
+            </w:pPr>
+            <w:r>
+              <w:rPr>
+                <w:color w:val="000000"/>
+                <w:sz w:val="20"/>
+                <w:szCs w:val="20"/>
+              </w:rPr>
+              <w:t>10K</w:t>
+            </w:r>
+          </w:p>
+        </w:tc>
+        <w:tc>
+          <w:tcPr>
+            <w:tcW w:w="680" w:type="dxa"/>
+            <w:vAlign w:val="bottom"/>
+          </w:tcPr>
+          <w:p>
+            <w:pPr>
+              <w:spacing w:line="240" w:lineRule="auto"/>
+              <w:ind w:firstLine="0"/>
+              <w:jc w:val="right"/>
+              <w:rPr>
+                <w:color w:val="000000"/>
+                <w:sz w:val="20"/>
+                <w:szCs w:val="20"/>
+              </w:rPr>
+            </w:pPr>
+            <w:r>
+              <w:rPr>
+                <w:color w:val="000000"/>
+                <w:sz w:val="20"/>
+                <w:szCs w:val="20"/>
+              </w:rPr>
+              <w:t>7</w:t>
+            </w:r>
+          </w:p>
+        </w:tc>
+        <w:tc>
+          <w:tcPr>
+            <w:tcW w:w="2970" w:type="dxa"/>
+          </w:tcPr>
+          <w:p>
+            <w:pPr>
+              <w:spacing w:line="240" w:lineRule="auto"/>
+              <w:ind w:firstLine="0"/>
+              <w:rPr>
+                <w:color w:val="000000"/>
+                <w:sz w:val="20"/>
+                <w:szCs w:val="20"/>
+                <w:lang w:val="ru-RU"/>
+              </w:rPr>
+            </w:pPr>
+            <w:r>
+              <w:rPr>
+                <w:color w:val="000000"/>
+                <w:sz w:val="20"/>
+                <w:szCs w:val="20"/>
+                <w:lang w:val="ru-RU"/>
+              </w:rPr>
+              <w:t>резистор чип</w:t>
+            </w:r>
+          </w:p>
+        </w:tc>
+      </w:tr>
+      <w:tr>
+        <w:tc>
+          <w:tcPr>
+            <w:tcW w:w="527" w:type="dxa"/>
+          </w:tcPr>
+          <w:p>
+            <w:pPr>
+              <w:pStyle w:val="ab"/>
+              <w:numPr>
+                <w:ilvl w:val="0"/>
+                <w:numId w:val="3"/>
+              </w:numPr>
+              <w:spacing w:line="240" w:lineRule="auto"/>
+              <w:jc w:val="center"/>
+              <w:rPr>
+                <w:sz w:val="20"/>
+                <w:szCs w:val="20"/>
+                <w:lang w:val="en-US"/>
+              </w:rPr>
+            </w:pPr>
+          </w:p>
+        </w:tc>
+        <w:tc>
+          <w:tcPr>
+            <w:tcW w:w="2020" w:type="dxa"/>
+            <w:vAlign w:val="bottom"/>
+          </w:tcPr>
+          <w:p>
+            <w:pPr>
+              <w:spacing w:line="240" w:lineRule="auto"/>
+              <w:ind w:firstLine="0"/>
+              <w:jc w:val="left"/>
+              <w:rPr>
+                <w:color w:val="000000"/>
+                <w:sz w:val="20"/>
+                <w:szCs w:val="20"/>
+              </w:rPr>
+            </w:pPr>
+            <w:r>
+              <w:rPr>
+                <w:color w:val="000000"/>
+                <w:sz w:val="20"/>
+                <w:szCs w:val="20"/>
+              </w:rPr>
+              <w:t>R13</w:t>
+            </w:r>
+          </w:p>
+        </w:tc>
+        <w:tc>
+          <w:tcPr>
+            <w:tcW w:w="2380" w:type="dxa"/>
+          </w:tcPr>
+          <w:p>
+            <w:pPr>
+              <w:spacing w:line="240" w:lineRule="auto"/>
+              <w:ind w:firstLine="0"/>
+              <w:rPr>
+                <w:color w:val="000000"/>
+                <w:sz w:val="20"/>
+                <w:szCs w:val="20"/>
+              </w:rPr>
+            </w:pPr>
+            <w:r>
+              <w:rPr>
+                <w:color w:val="000000"/>
+                <w:sz w:val="20"/>
+                <w:szCs w:val="20"/>
+              </w:rPr>
+              <w:t>R0805</w:t>
+            </w:r>
+            <w:r>
+              <w:rPr>
+                <w:color w:val="000000"/>
+                <w:sz w:val="20"/>
+                <w:szCs w:val="20"/>
+                <w:lang w:val="ru-RU"/>
+              </w:rPr>
+              <w:t xml:space="preserve"> 1%</w:t>
+            </w:r>
+          </w:p>
+        </w:tc>
+        <w:tc>
+          <w:tcPr>
+            <w:tcW w:w="1051" w:type="dxa"/>
+            <w:vAlign w:val="bottom"/>
+          </w:tcPr>
+          <w:p>
+            <w:pPr>
+              <w:spacing w:line="240" w:lineRule="auto"/>
+              <w:ind w:firstLine="0"/>
+              <w:rPr>
+                <w:color w:val="000000"/>
+                <w:sz w:val="20"/>
+                <w:szCs w:val="20"/>
+              </w:rPr>
+            </w:pPr>
+            <w:r>
+              <w:rPr>
+                <w:color w:val="000000"/>
+                <w:sz w:val="20"/>
+                <w:szCs w:val="20"/>
+              </w:rPr>
+              <w:t> </w:t>
+            </w:r>
+          </w:p>
+        </w:tc>
+        <w:tc>
+          <w:tcPr>
+            <w:tcW w:w="680" w:type="dxa"/>
+            <w:vAlign w:val="bottom"/>
+          </w:tcPr>
+          <w:p>
+            <w:pPr>
+              <w:spacing w:line="240" w:lineRule="auto"/>
+              <w:ind w:firstLine="0"/>
+              <w:jc w:val="right"/>
+              <w:rPr>
+                <w:color w:val="000000"/>
+                <w:sz w:val="20"/>
+                <w:szCs w:val="20"/>
+              </w:rPr>
+            </w:pPr>
+            <w:r>
+              <w:rPr>
+                <w:color w:val="000000"/>
+                <w:sz w:val="20"/>
+                <w:szCs w:val="20"/>
+              </w:rPr>
+              <w:t>1</w:t>
+            </w:r>
+          </w:p>
+        </w:tc>
+        <w:tc>
+          <w:tcPr>
+            <w:tcW w:w="2970" w:type="dxa"/>
+          </w:tcPr>
+          <w:p>
+            <w:pPr>
+              <w:spacing w:line="240" w:lineRule="auto"/>
+              <w:ind w:firstLine="0"/>
+              <w:rPr>
+                <w:color w:val="000000"/>
+                <w:sz w:val="20"/>
+                <w:szCs w:val="20"/>
+                <w:lang w:val="ru-RU"/>
+              </w:rPr>
+            </w:pPr>
+            <w:r>
+              <w:rPr>
+                <w:color w:val="000000"/>
+                <w:sz w:val="20"/>
+                <w:szCs w:val="20"/>
+                <w:lang w:val="ru-RU"/>
+              </w:rPr>
+              <w:t>резистор чип</w:t>
+            </w:r>
+          </w:p>
+        </w:tc>
+      </w:tr>
+      <w:tr>
+        <w:tc>
+          <w:tcPr>
+            <w:tcW w:w="527" w:type="dxa"/>
+          </w:tcPr>
+          <w:p>
+            <w:pPr>
+              <w:pStyle w:val="ab"/>
+              <w:numPr>
+                <w:ilvl w:val="0"/>
+                <w:numId w:val="3"/>
+              </w:numPr>
+              <w:spacing w:line="240" w:lineRule="auto"/>
+              <w:jc w:val="center"/>
+              <w:rPr>
+                <w:sz w:val="20"/>
+                <w:szCs w:val="20"/>
+                <w:lang w:val="en-US"/>
+              </w:rPr>
+            </w:pPr>
+          </w:p>
+        </w:tc>
+        <w:tc>
+          <w:tcPr>
+            <w:tcW w:w="2020" w:type="dxa"/>
+            <w:vAlign w:val="bottom"/>
+          </w:tcPr>
+          <w:p>
+            <w:pPr>
+              <w:spacing w:line="240" w:lineRule="auto"/>
+              <w:ind w:firstLine="0"/>
+              <w:jc w:val="left"/>
+              <w:rPr>
+                <w:color w:val="000000"/>
+                <w:sz w:val="20"/>
+                <w:szCs w:val="20"/>
+              </w:rPr>
+            </w:pPr>
+            <w:r>
+              <w:rPr>
+                <w:color w:val="000000"/>
+                <w:sz w:val="20"/>
+                <w:szCs w:val="20"/>
+              </w:rPr>
+              <w:t>R15</w:t>
+            </w:r>
+          </w:p>
+        </w:tc>
+        <w:tc>
+          <w:tcPr>
+            <w:tcW w:w="2380" w:type="dxa"/>
+          </w:tcPr>
+          <w:p>
+            <w:pPr>
+              <w:spacing w:line="240" w:lineRule="auto"/>
+              <w:ind w:firstLine="0"/>
+              <w:rPr>
+                <w:color w:val="000000"/>
+                <w:sz w:val="20"/>
+                <w:szCs w:val="20"/>
+              </w:rPr>
+            </w:pPr>
+            <w:r>
+              <w:rPr>
+                <w:color w:val="000000"/>
+                <w:sz w:val="20"/>
+                <w:szCs w:val="20"/>
+              </w:rPr>
+              <w:t>R0805</w:t>
+            </w:r>
+            <w:r>
+              <w:rPr>
+                <w:color w:val="000000"/>
+                <w:sz w:val="20"/>
+                <w:szCs w:val="20"/>
+                <w:lang w:val="ru-RU"/>
+              </w:rPr>
+              <w:t xml:space="preserve"> 1%</w:t>
+            </w:r>
+          </w:p>
+        </w:tc>
+        <w:tc>
+          <w:tcPr>
+            <w:tcW w:w="1051" w:type="dxa"/>
+            <w:vAlign w:val="bottom"/>
+          </w:tcPr>
+          <w:p>
+            <w:pPr>
+              <w:spacing w:line="240" w:lineRule="auto"/>
+              <w:ind w:firstLine="0"/>
+              <w:rPr>
+                <w:color w:val="000000"/>
+                <w:sz w:val="20"/>
+                <w:szCs w:val="20"/>
+              </w:rPr>
+            </w:pPr>
+            <w:r>
+              <w:rPr>
+                <w:color w:val="000000"/>
+                <w:sz w:val="20"/>
+                <w:szCs w:val="20"/>
+              </w:rPr>
+              <w:t>1K</w:t>
+            </w:r>
+          </w:p>
+        </w:tc>
+        <w:tc>
+          <w:tcPr>
+            <w:tcW w:w="680" w:type="dxa"/>
+            <w:vAlign w:val="bottom"/>
+          </w:tcPr>
+          <w:p>
+            <w:pPr>
+              <w:spacing w:line="240" w:lineRule="auto"/>
+              <w:ind w:firstLine="0"/>
+              <w:jc w:val="right"/>
+              <w:rPr>
+                <w:color w:val="000000"/>
+                <w:sz w:val="20"/>
+                <w:szCs w:val="20"/>
+              </w:rPr>
+            </w:pPr>
+            <w:r>
+              <w:rPr>
+                <w:color w:val="000000"/>
+                <w:sz w:val="20"/>
+                <w:szCs w:val="20"/>
+              </w:rPr>
+              <w:t>1</w:t>
+            </w:r>
+          </w:p>
+        </w:tc>
+        <w:tc>
+          <w:tcPr>
+            <w:tcW w:w="2970" w:type="dxa"/>
+          </w:tcPr>
+          <w:p>
+            <w:pPr>
+              <w:spacing w:line="240" w:lineRule="auto"/>
+              <w:ind w:firstLine="0"/>
+              <w:rPr>
+                <w:color w:val="000000"/>
+                <w:sz w:val="20"/>
+                <w:szCs w:val="20"/>
+                <w:lang w:val="ru-RU"/>
+              </w:rPr>
+            </w:pPr>
+            <w:r>
+              <w:rPr>
+                <w:color w:val="000000"/>
+                <w:sz w:val="20"/>
+                <w:szCs w:val="20"/>
+                <w:lang w:val="ru-RU"/>
+              </w:rPr>
+              <w:t>резистор чип</w:t>
+            </w:r>
+          </w:p>
+        </w:tc>
+      </w:tr>
+      <w:tr>
+        <w:tc>
+          <w:tcPr>
+            <w:tcW w:w="527" w:type="dxa"/>
+          </w:tcPr>
+          <w:p>
+            <w:pPr>
+              <w:pStyle w:val="ab"/>
+              <w:numPr>
+                <w:ilvl w:val="0"/>
+                <w:numId w:val="3"/>
+              </w:numPr>
+              <w:spacing w:line="240" w:lineRule="auto"/>
+              <w:jc w:val="center"/>
+              <w:rPr>
+                <w:sz w:val="20"/>
+                <w:szCs w:val="20"/>
+                <w:lang w:val="en-US"/>
+              </w:rPr>
+            </w:pPr>
+          </w:p>
+        </w:tc>
+        <w:tc>
+          <w:tcPr>
+            <w:tcW w:w="2020" w:type="dxa"/>
+            <w:vAlign w:val="bottom"/>
+          </w:tcPr>
+          <w:p>
+            <w:pPr>
+              <w:spacing w:line="240" w:lineRule="auto"/>
+              <w:ind w:firstLine="0"/>
+              <w:jc w:val="left"/>
+              <w:rPr>
+                <w:color w:val="000000"/>
+                <w:sz w:val="20"/>
+                <w:szCs w:val="20"/>
+              </w:rPr>
+            </w:pPr>
+            <w:r>
+              <w:rPr>
+                <w:color w:val="000000"/>
+                <w:sz w:val="20"/>
+                <w:szCs w:val="20"/>
+              </w:rPr>
+              <w:t>R16, R17, R18</w:t>
+            </w:r>
+          </w:p>
+        </w:tc>
+        <w:tc>
+          <w:tcPr>
+            <w:tcW w:w="2380" w:type="dxa"/>
+          </w:tcPr>
+          <w:p>
+            <w:pPr>
+              <w:spacing w:line="240" w:lineRule="auto"/>
+              <w:ind w:firstLine="0"/>
+              <w:rPr>
+                <w:color w:val="000000"/>
+                <w:sz w:val="20"/>
+                <w:szCs w:val="20"/>
+              </w:rPr>
+            </w:pPr>
+            <w:r>
+              <w:rPr>
+                <w:color w:val="000000"/>
+                <w:sz w:val="20"/>
+                <w:szCs w:val="20"/>
+              </w:rPr>
+              <w:t>R0805</w:t>
+            </w:r>
+            <w:r>
+              <w:rPr>
+                <w:color w:val="000000"/>
+                <w:sz w:val="20"/>
+                <w:szCs w:val="20"/>
+                <w:lang w:val="ru-RU"/>
+              </w:rPr>
+              <w:t xml:space="preserve"> 1%</w:t>
+            </w:r>
+          </w:p>
+        </w:tc>
+        <w:tc>
+          <w:tcPr>
+            <w:tcW w:w="1051" w:type="dxa"/>
+            <w:vAlign w:val="bottom"/>
+          </w:tcPr>
+          <w:p>
+            <w:pPr>
+              <w:spacing w:line="240" w:lineRule="auto"/>
+              <w:ind w:firstLine="0"/>
+              <w:rPr>
+                <w:color w:val="000000"/>
+                <w:sz w:val="20"/>
+                <w:szCs w:val="20"/>
+              </w:rPr>
+            </w:pPr>
+            <w:r>
+              <w:rPr>
+                <w:color w:val="000000"/>
+                <w:sz w:val="20"/>
+                <w:szCs w:val="20"/>
+              </w:rPr>
+              <w:t>0</w:t>
+            </w:r>
+          </w:p>
+        </w:tc>
+        <w:tc>
+          <w:tcPr>
+            <w:tcW w:w="680" w:type="dxa"/>
+            <w:vAlign w:val="bottom"/>
+          </w:tcPr>
+          <w:p>
+            <w:pPr>
+              <w:spacing w:line="240" w:lineRule="auto"/>
+              <w:ind w:firstLine="0"/>
+              <w:jc w:val="right"/>
+              <w:rPr>
+                <w:color w:val="000000"/>
+                <w:sz w:val="20"/>
+                <w:szCs w:val="20"/>
+              </w:rPr>
+            </w:pPr>
+            <w:r>
+              <w:rPr>
+                <w:color w:val="000000"/>
+                <w:sz w:val="20"/>
+                <w:szCs w:val="20"/>
+              </w:rPr>
+              <w:t>3</w:t>
+            </w:r>
+          </w:p>
+        </w:tc>
+        <w:tc>
+          <w:tcPr>
+            <w:tcW w:w="2970" w:type="dxa"/>
+          </w:tcPr>
+          <w:p>
+            <w:pPr>
+              <w:spacing w:line="240" w:lineRule="auto"/>
+              <w:ind w:firstLine="0"/>
+              <w:rPr>
+                <w:color w:val="000000"/>
+                <w:sz w:val="20"/>
+                <w:szCs w:val="20"/>
+                <w:lang w:val="ru-RU"/>
+              </w:rPr>
+            </w:pPr>
+            <w:r>
+              <w:rPr>
+                <w:color w:val="000000"/>
+                <w:sz w:val="20"/>
+                <w:szCs w:val="20"/>
+                <w:lang w:val="ru-RU"/>
+              </w:rPr>
+              <w:t>резистор чип</w:t>
+            </w:r>
+          </w:p>
+        </w:tc>
+      </w:tr>
+      <w:tr>
+        <w:tc>
+          <w:tcPr>
+            <w:tcW w:w="527" w:type="dxa"/>
+          </w:tcPr>
+          <w:p>
+            <w:pPr>
+              <w:pStyle w:val="ab"/>
+              <w:numPr>
+                <w:ilvl w:val="0"/>
+                <w:numId w:val="3"/>
+              </w:numPr>
+              <w:spacing w:line="240" w:lineRule="auto"/>
+              <w:jc w:val="center"/>
+              <w:rPr>
+                <w:sz w:val="20"/>
+                <w:szCs w:val="20"/>
+                <w:lang w:val="en-US"/>
+              </w:rPr>
+            </w:pPr>
+          </w:p>
+        </w:tc>
+        <w:tc>
+          <w:tcPr>
+            <w:tcW w:w="2020" w:type="dxa"/>
+            <w:vAlign w:val="bottom"/>
+          </w:tcPr>
+          <w:p>
+            <w:pPr>
+              <w:spacing w:line="240" w:lineRule="auto"/>
+              <w:ind w:firstLine="0"/>
+              <w:jc w:val="left"/>
+              <w:rPr>
+                <w:color w:val="000000"/>
+                <w:sz w:val="20"/>
+                <w:szCs w:val="20"/>
+              </w:rPr>
+            </w:pPr>
+            <w:r>
+              <w:rPr>
+                <w:color w:val="000000"/>
+                <w:sz w:val="20"/>
+                <w:szCs w:val="20"/>
+              </w:rPr>
+              <w:t>R</w:t>
+            </w:r>
+            <w:r>
+              <w:rPr>
+                <w:color w:val="000000"/>
+                <w:sz w:val="20"/>
+                <w:szCs w:val="20"/>
+              </w:rPr>
+              <w:t>19</w:t>
+            </w:r>
+          </w:p>
+        </w:tc>
+        <w:tc>
+          <w:tcPr>
+            <w:tcW w:w="2380" w:type="dxa"/>
+          </w:tcPr>
+          <w:p>
+            <w:pPr>
+              <w:spacing w:line="240" w:lineRule="auto"/>
+              <w:ind w:firstLine="0"/>
+              <w:rPr>
+                <w:color w:val="000000"/>
+                <w:sz w:val="20"/>
+                <w:szCs w:val="20"/>
+              </w:rPr>
+            </w:pPr>
+            <w:r>
+              <w:rPr>
+                <w:color w:val="000000"/>
+                <w:sz w:val="20"/>
+                <w:szCs w:val="20"/>
+              </w:rPr>
+              <w:t>R0805</w:t>
+            </w:r>
+            <w:r>
+              <w:rPr>
+                <w:color w:val="000000"/>
+                <w:sz w:val="20"/>
+                <w:szCs w:val="20"/>
+                <w:lang w:val="ru-RU"/>
+              </w:rPr>
+              <w:t xml:space="preserve"> 1%</w:t>
+            </w:r>
+          </w:p>
+        </w:tc>
+        <w:tc>
+          <w:tcPr>
+            <w:tcW w:w="1051" w:type="dxa"/>
+            <w:vAlign w:val="bottom"/>
+          </w:tcPr>
+          <w:p>
+            <w:pPr>
+              <w:spacing w:line="240" w:lineRule="auto"/>
+              <w:ind w:firstLine="0"/>
+              <w:rPr>
+                <w:color w:val="000000"/>
+                <w:sz w:val="20"/>
+                <w:szCs w:val="20"/>
+              </w:rPr>
+            </w:pPr>
+            <w:r>
+              <w:rPr>
+                <w:color w:val="000000"/>
+                <w:sz w:val="20"/>
+                <w:szCs w:val="20"/>
+              </w:rPr>
+              <w:t>330</w:t>
+            </w:r>
+          </w:p>
+        </w:tc>
+        <w:tc>
+          <w:tcPr>
+            <w:tcW w:w="680" w:type="dxa"/>
+            <w:vAlign w:val="bottom"/>
+          </w:tcPr>
+          <w:p>
+            <w:pPr>
+              <w:spacing w:line="240" w:lineRule="auto"/>
+              <w:ind w:firstLine="0"/>
+              <w:jc w:val="right"/>
+              <w:rPr>
+                <w:color w:val="000000"/>
+                <w:sz w:val="20"/>
+                <w:szCs w:val="20"/>
+              </w:rPr>
+            </w:pPr>
+            <w:r>
+              <w:rPr>
+                <w:color w:val="000000"/>
+                <w:sz w:val="20"/>
+                <w:szCs w:val="20"/>
+              </w:rPr>
+              <w:t>1</w:t>
+            </w:r>
+          </w:p>
+        </w:tc>
+        <w:tc>
+          <w:tcPr>
+            <w:tcW w:w="2970" w:type="dxa"/>
+          </w:tcPr>
+          <w:p>
+            <w:pPr>
+              <w:spacing w:line="240" w:lineRule="auto"/>
+              <w:ind w:firstLine="0"/>
+              <w:rPr>
+                <w:color w:val="000000"/>
+                <w:sz w:val="20"/>
+                <w:szCs w:val="20"/>
+                <w:lang w:val="ru-RU"/>
+              </w:rPr>
+            </w:pPr>
+            <w:r>
+              <w:rPr>
+                <w:color w:val="000000"/>
+                <w:sz w:val="20"/>
+                <w:szCs w:val="20"/>
+                <w:lang w:val="ru-RU"/>
+              </w:rPr>
+              <w:t>резистор чип</w:t>
+            </w:r>
+          </w:p>
+        </w:tc>
+      </w:tr>
+      <w:tr>
+        <w:tc>
+          <w:tcPr>
+            <w:tcW w:w="527" w:type="dxa"/>
+          </w:tcPr>
+          <w:p>
+            <w:pPr>
+              <w:pStyle w:val="ab"/>
+              <w:numPr>
+                <w:ilvl w:val="0"/>
+                <w:numId w:val="3"/>
+              </w:numPr>
+              <w:spacing w:line="240" w:lineRule="auto"/>
+              <w:jc w:val="center"/>
+              <w:rPr>
+                <w:sz w:val="20"/>
+                <w:szCs w:val="20"/>
+                <w:lang w:val="en-US"/>
+              </w:rPr>
+            </w:pPr>
+          </w:p>
+        </w:tc>
+        <w:tc>
+          <w:tcPr>
+            <w:tcW w:w="2020" w:type="dxa"/>
+            <w:vAlign w:val="bottom"/>
+          </w:tcPr>
+          <w:p>
+            <w:pPr>
+              <w:spacing w:line="240" w:lineRule="auto"/>
+              <w:ind w:firstLine="0"/>
+              <w:jc w:val="left"/>
+              <w:rPr>
+                <w:color w:val="000000"/>
+                <w:sz w:val="20"/>
+                <w:szCs w:val="20"/>
+              </w:rPr>
+            </w:pPr>
+            <w:r>
+              <w:rPr>
+                <w:color w:val="000000"/>
+                <w:sz w:val="20"/>
+                <w:szCs w:val="20"/>
+              </w:rPr>
+              <w:t>R</w:t>
+            </w:r>
+            <w:r>
+              <w:rPr>
+                <w:color w:val="000000"/>
+                <w:sz w:val="20"/>
+                <w:szCs w:val="20"/>
+              </w:rPr>
+              <w:t>21</w:t>
+            </w:r>
+          </w:p>
+        </w:tc>
+        <w:tc>
+          <w:tcPr>
+            <w:tcW w:w="2380" w:type="dxa"/>
+          </w:tcPr>
+          <w:p>
+            <w:pPr>
+              <w:spacing w:line="240" w:lineRule="auto"/>
+              <w:ind w:firstLine="0"/>
+              <w:rPr>
+                <w:color w:val="000000"/>
+                <w:sz w:val="20"/>
+                <w:szCs w:val="20"/>
+              </w:rPr>
+            </w:pPr>
+            <w:r>
+              <w:rPr>
+                <w:color w:val="000000"/>
+                <w:sz w:val="20"/>
+                <w:szCs w:val="20"/>
+              </w:rPr>
+              <w:t>R0805</w:t>
+            </w:r>
+            <w:r>
+              <w:rPr>
+                <w:color w:val="000000"/>
+                <w:sz w:val="20"/>
+                <w:szCs w:val="20"/>
+                <w:lang w:val="ru-RU"/>
+              </w:rPr>
+              <w:t xml:space="preserve"> 1%</w:t>
+            </w:r>
+          </w:p>
+        </w:tc>
+        <w:tc>
+          <w:tcPr>
+            <w:tcW w:w="1051" w:type="dxa"/>
+            <w:vAlign w:val="bottom"/>
+          </w:tcPr>
+          <w:p>
+            <w:pPr>
+              <w:spacing w:line="240" w:lineRule="auto"/>
+              <w:ind w:firstLine="0"/>
+              <w:rPr>
+                <w:color w:val="000000"/>
+                <w:sz w:val="20"/>
+                <w:szCs w:val="20"/>
+              </w:rPr>
+            </w:pPr>
+            <w:r>
+              <w:rPr>
+                <w:color w:val="000000"/>
+                <w:sz w:val="20"/>
+                <w:szCs w:val="20"/>
+              </w:rPr>
+              <w:t>2K2</w:t>
+            </w:r>
+          </w:p>
+        </w:tc>
+        <w:tc>
+          <w:tcPr>
+            <w:tcW w:w="680" w:type="dxa"/>
+            <w:vAlign w:val="bottom"/>
+          </w:tcPr>
+          <w:p>
+            <w:pPr>
+              <w:spacing w:line="240" w:lineRule="auto"/>
+              <w:ind w:firstLine="0"/>
+              <w:jc w:val="right"/>
+              <w:rPr>
+                <w:color w:val="000000"/>
+                <w:sz w:val="20"/>
+                <w:szCs w:val="20"/>
+              </w:rPr>
+            </w:pPr>
+            <w:r>
+              <w:rPr>
+                <w:color w:val="000000"/>
+                <w:sz w:val="20"/>
+                <w:szCs w:val="20"/>
+              </w:rPr>
+              <w:t>1</w:t>
+            </w:r>
+          </w:p>
+        </w:tc>
+        <w:tc>
+          <w:tcPr>
+            <w:tcW w:w="2970" w:type="dxa"/>
+          </w:tcPr>
+          <w:p>
+            <w:pPr>
+              <w:spacing w:line="240" w:lineRule="auto"/>
+              <w:ind w:firstLine="0"/>
+              <w:rPr>
+                <w:color w:val="000000"/>
+                <w:sz w:val="20"/>
+                <w:szCs w:val="20"/>
+                <w:lang w:val="ru-RU"/>
+              </w:rPr>
+            </w:pPr>
+            <w:r>
+              <w:rPr>
+                <w:color w:val="000000"/>
+                <w:sz w:val="20"/>
+                <w:szCs w:val="20"/>
+                <w:lang w:val="ru-RU"/>
+              </w:rPr>
+              <w:t>резистор чип</w:t>
+            </w:r>
+          </w:p>
+        </w:tc>
+      </w:tr>
+      <w:tr>
+        <w:tc>
+          <w:tcPr>
+            <w:tcW w:w="527" w:type="dxa"/>
+          </w:tcPr>
+          <w:p>
+            <w:pPr>
+              <w:pStyle w:val="ab"/>
+              <w:numPr>
+                <w:ilvl w:val="0"/>
+                <w:numId w:val="3"/>
+              </w:numPr>
+              <w:spacing w:line="240" w:lineRule="auto"/>
+              <w:jc w:val="center"/>
+              <w:rPr>
+                <w:sz w:val="20"/>
+                <w:szCs w:val="20"/>
+                <w:lang w:val="en-US"/>
+              </w:rPr>
+            </w:pPr>
+            <w:bookmarkStart w:id="34" w:name="_GoBack"/>
+            <w:bookmarkEnd w:id="34"/>
           </w:p>
         </w:tc>
         <w:tc>
@@ -32566,7 +33960,6 @@
         <w:docPartUnique/>
       </w:docPartObj>
     </w:sdtPr>
-    <w:sdtEndPr/>
     <w:sdtContent>
       <w:p>
         <w:pPr>
@@ -33257,6 +34650,7 @@
     <w:lsdException w:name="HTML Sample" w:semiHidden="1" w:unhideWhenUsed="1"/>
     <w:lsdException w:name="HTML Typewriter" w:semiHidden="1" w:unhideWhenUsed="1"/>
     <w:lsdException w:name="HTML Variable" w:semiHidden="1" w:unhideWhenUsed="1"/>
+    <w:lsdException w:name="Normal Table" w:semiHidden="1" w:unhideWhenUsed="1"/>
     <w:lsdException w:name="annotation subject" w:semiHidden="1" w:unhideWhenUsed="1"/>
     <w:lsdException w:name="No List" w:semiHidden="1" w:unhideWhenUsed="1"/>
     <w:lsdException w:name="Outline List 1" w:semiHidden="1" w:unhideWhenUsed="1"/>
@@ -33303,8 +34697,10 @@
     <w:lsdException w:name="Table Subtle 2" w:semiHidden="1" w:unhideWhenUsed="1"/>
     <w:lsdException w:name="Table Web 1" w:semiHidden="1" w:unhideWhenUsed="1"/>
     <w:lsdException w:name="Table Web 2" w:semiHidden="1" w:unhideWhenUsed="1"/>
+    <w:lsdException w:name="Table Web 3" w:semiHidden="1" w:unhideWhenUsed="1"/>
     <w:lsdException w:name="Balloon Text" w:semiHidden="1" w:unhideWhenUsed="1"/>
     <w:lsdException w:name="Table Grid" w:uiPriority="39"/>
+    <w:lsdException w:name="Table Theme" w:semiHidden="1" w:unhideWhenUsed="1"/>
     <w:lsdException w:name="Placeholder Text" w:semiHidden="1"/>
     <w:lsdException w:name="No Spacing" w:uiPriority="1" w:qFormat="1"/>
     <w:lsdException w:name="Light Shading" w:uiPriority="60"/>
@@ -34177,7 +35573,7 @@
 </file>
 
 <file path=customXml/itemProps1.xml><?xml version="1.0" encoding="utf-8"?>
-<ds:datastoreItem xmlns:ds="http://schemas.openxmlformats.org/officeDocument/2006/customXml" ds:itemID="{56D38C37-E0C6-44F2-ABF4-FE97E5B83916}">
+<ds:datastoreItem xmlns:ds="http://schemas.openxmlformats.org/officeDocument/2006/customXml" ds:itemID="{1A8B671B-16FA-45A4-BF50-7B0443278E87}">
   <ds:schemaRefs>
     <ds:schemaRef ds:uri="http://schemas.openxmlformats.org/officeDocument/2006/bibliography"/>
   </ds:schemaRefs>

</xml_diff>

<commit_message>
docs folder was updated
</commit_message>
<xml_diff>
--- a/stand/docs/Инструкция по монтажу.docx
+++ b/stand/docs/Инструкция по монтажу.docx
@@ -2,49 +2,6 @@
 <file path=word/document.xml><?xml version="1.0" encoding="utf-8"?>
 <w:document xmlns:wpc="http://schemas.microsoft.com/office/word/2010/wordprocessingCanvas" xmlns:cx="http://schemas.microsoft.com/office/drawing/2014/chartex" xmlns:cx1="http://schemas.microsoft.com/office/drawing/2015/9/8/chartex" xmlns:cx2="http://schemas.microsoft.com/office/drawing/2015/10/21/chartex" xmlns:cx3="http://schemas.microsoft.com/office/drawing/2016/5/9/chartex" xmlns:cx4="http://schemas.microsoft.com/office/drawing/2016/5/10/chartex" xmlns:cx5="http://schemas.microsoft.com/office/drawing/2016/5/11/chartex" xmlns:cx6="http://schemas.microsoft.com/office/drawing/2016/5/12/chartex" xmlns:cx7="http://schemas.microsoft.com/office/drawing/2016/5/13/chartex" xmlns:cx8="http://schemas.microsoft.com/office/drawing/2016/5/14/chartex" xmlns:mc="http://schemas.openxmlformats.org/markup-compatibility/2006" xmlns:aink="http://schemas.microsoft.com/office/drawing/2016/ink" xmlns:am3d="http://schemas.microsoft.com/office/drawing/2017/model3d" xmlns:o="urn:schemas-microsoft-com:office:office" xmlns:r="http://schemas.openxmlformats.org/officeDocument/2006/relationships" xmlns:m="http://schemas.openxmlformats.org/officeDocument/2006/math" xmlns:v="urn:schemas-microsoft-com:vml" xmlns:wp14="http://schemas.microsoft.com/office/word/2010/wordprocessingDrawing" xmlns:wp="http://schemas.openxmlformats.org/drawingml/2006/wordprocessingDrawing" xmlns:w10="urn:schemas-microsoft-com:office:word" xmlns:w="http://schemas.openxmlformats.org/wordprocessingml/2006/main" xmlns:w14="http://schemas.microsoft.com/office/word/2010/wordml" xmlns:w15="http://schemas.microsoft.com/office/word/2012/wordml" xmlns:w16cid="http://schemas.microsoft.com/office/word/2016/wordml/cid" xmlns:w16se="http://schemas.microsoft.com/office/word/2015/wordml/symex" xmlns:wpg="http://schemas.microsoft.com/office/word/2010/wordprocessingGroup" xmlns:wpi="http://schemas.microsoft.com/office/word/2010/wordprocessingInk" xmlns:wne="http://schemas.microsoft.com/office/word/2006/wordml" xmlns:wps="http://schemas.microsoft.com/office/word/2010/wordprocessingShape" mc:Ignorable="w14 w15 w16se w16cid wp14">
   <w:body>
-    <w:p>
-      <w:pPr>
-        <w:ind w:firstLine="0"/>
-        <w:rPr>
-          <w:lang w:val="en-US"/>
-        </w:rPr>
-      </w:pPr>
-    </w:p>
-    <w:p>
-      <w:pPr>
-        <w:ind w:firstLine="0"/>
-      </w:pPr>
-    </w:p>
-    <w:p>
-      <w:pPr>
-        <w:ind w:firstLine="0"/>
-      </w:pPr>
-    </w:p>
-    <w:p>
-      <w:pPr>
-        <w:ind w:firstLine="0"/>
-      </w:pPr>
-    </w:p>
-    <w:p>
-      <w:pPr>
-        <w:ind w:firstLine="0"/>
-      </w:pPr>
-    </w:p>
-    <w:p>
-      <w:pPr>
-        <w:ind w:firstLine="0"/>
-      </w:pPr>
-    </w:p>
-    <w:p>
-      <w:pPr>
-        <w:ind w:firstLine="0"/>
-      </w:pPr>
-    </w:p>
-    <w:p>
-      <w:pPr>
-        <w:ind w:firstLine="0"/>
-      </w:pPr>
-    </w:p>
     <w:p>
       <w:pPr>
         <w:ind w:firstLine="0"/>
@@ -63,26 +20,6 @@
           <w:lang w:val="ru-RU"/>
         </w:rPr>
       </w:pPr>
-      <w:r>
-        <w:rPr>
-          <w:b/>
-          <w:bCs/>
-          <w:sz w:val="38"/>
-          <w:szCs w:val="38"/>
-          <w:lang w:val="ru-RU"/>
-        </w:rPr>
-        <w:t xml:space="preserve">Инструкция по монтажу </w:t>
-      </w:r>
-      <w:r>
-        <w:rPr>
-          <w:b/>
-          <w:bCs/>
-          <w:sz w:val="38"/>
-          <w:szCs w:val="38"/>
-          <w:lang w:val="ru-RU"/>
-        </w:rPr>
-        <w:t>образовательного стенда</w:t>
-      </w:r>
     </w:p>
     <w:p>
       <w:pPr>
@@ -97,6 +34,56 @@
           <w:lang w:val="ru-RU"/>
         </w:rPr>
       </w:pPr>
+    </w:p>
+    <w:p>
+      <w:pPr>
+        <w:spacing w:line="360" w:lineRule="auto"/>
+        <w:ind w:firstLine="0"/>
+        <w:jc w:val="center"/>
+        <w:rPr>
+          <w:b/>
+          <w:bCs/>
+          <w:sz w:val="38"/>
+          <w:szCs w:val="38"/>
+          <w:lang w:val="ru-RU"/>
+        </w:rPr>
+      </w:pPr>
+      <w:bookmarkStart w:id="0" w:name="_GoBack"/>
+      <w:bookmarkEnd w:id="0"/>
+      <w:r>
+        <w:rPr>
+          <w:b/>
+          <w:bCs/>
+          <w:sz w:val="38"/>
+          <w:szCs w:val="38"/>
+          <w:lang w:val="ru-RU"/>
+        </w:rPr>
+        <w:t xml:space="preserve">Инструкция по монтажу </w:t>
+      </w:r>
+      <w:r>
+        <w:rPr>
+          <w:b/>
+          <w:bCs/>
+          <w:sz w:val="38"/>
+          <w:szCs w:val="38"/>
+          <w:lang w:val="ru-RU"/>
+        </w:rPr>
+        <w:t>образовательного стенда</w:t>
+      </w:r>
+    </w:p>
+    <w:p>
+      <w:pPr>
+        <w:spacing w:line="360" w:lineRule="auto"/>
+        <w:ind w:firstLine="0"/>
+        <w:jc w:val="center"/>
+        <w:rPr>
+          <w:b/>
+          <w:bCs/>
+          <w:sz w:val="38"/>
+          <w:szCs w:val="38"/>
+          <w:lang w:val="ru-RU"/>
+        </w:rPr>
+      </w:pPr>
       <w:r>
         <w:rPr>
           <w:b/>
@@ -147,16 +134,6 @@
         </w:rPr>
         <w:t xml:space="preserve"> 2022</w:t>
       </w:r>
-    </w:p>
-    <w:p>
-      <w:pPr>
-        <w:ind w:firstLine="0"/>
-        <w:rPr>
-          <w:sz w:val="30"/>
-          <w:szCs w:val="30"/>
-          <w:lang w:val="ru-RU"/>
-        </w:rPr>
-      </w:pPr>
     </w:p>
     <w:p>
       <w:pPr>
@@ -226,7 +203,6 @@
     <w:p>
       <w:pPr>
         <w:ind w:firstLine="0"/>
-        <w:jc w:val="center"/>
         <w:rPr>
           <w:sz w:val="30"/>
           <w:szCs w:val="30"/>
@@ -244,11 +220,76 @@
           <w:lang w:val="ru-RU"/>
         </w:rPr>
       </w:pPr>
+      <w:r>
+        <w:rPr>
+          <w:noProof/>
+          <w:sz w:val="30"/>
+          <w:szCs w:val="30"/>
+          <w:lang w:val="ru-RU"/>
+        </w:rPr>
+        <w:drawing>
+          <wp:inline distT="0" distB="0" distL="0" distR="0" wp14:anchorId="34B4902F" wp14:editId="6D91E760">
+            <wp:extent cx="4991100" cy="4162012"/>
+            <wp:effectExtent l="0" t="0" r="0" b="0"/>
+            <wp:docPr id="6" name="Рисунок 6"/>
+            <wp:cNvGraphicFramePr>
+              <a:graphicFrameLocks xmlns:a="http://schemas.openxmlformats.org/drawingml/2006/main" noChangeAspect="1"/>
+            </wp:cNvGraphicFramePr>
+            <a:graphic xmlns:a="http://schemas.openxmlformats.org/drawingml/2006/main">
+              <a:graphicData uri="http://schemas.openxmlformats.org/drawingml/2006/picture">
+                <pic:pic xmlns:pic="http://schemas.openxmlformats.org/drawingml/2006/picture">
+                  <pic:nvPicPr>
+                    <pic:cNvPr id="0" name="Picture 8"/>
+                    <pic:cNvPicPr>
+                      <a:picLocks noChangeAspect="1" noChangeArrowheads="1"/>
+                    </pic:cNvPicPr>
+                  </pic:nvPicPr>
+                  <pic:blipFill>
+                    <a:blip r:embed="rId8" cstate="print">
+                      <a:extLst>
+                        <a:ext uri="{28A0092B-C50C-407E-A947-70E740481C1C}">
+                          <a14:useLocalDpi xmlns:a14="http://schemas.microsoft.com/office/drawing/2010/main" val="0"/>
+                        </a:ext>
+                      </a:extLst>
+                    </a:blip>
+                    <a:srcRect/>
+                    <a:stretch>
+                      <a:fillRect/>
+                    </a:stretch>
+                  </pic:blipFill>
+                  <pic:spPr bwMode="auto">
+                    <a:xfrm>
+                      <a:off x="0" y="0"/>
+                      <a:ext cx="4992461" cy="4163147"/>
+                    </a:xfrm>
+                    <a:prstGeom prst="rect">
+                      <a:avLst/>
+                    </a:prstGeom>
+                    <a:noFill/>
+                    <a:ln>
+                      <a:noFill/>
+                    </a:ln>
+                  </pic:spPr>
+                </pic:pic>
+              </a:graphicData>
+            </a:graphic>
+          </wp:inline>
+        </w:drawing>
+      </w:r>
     </w:p>
     <w:p>
       <w:pPr>
         <w:ind w:firstLine="0"/>
-        <w:jc w:val="center"/>
+        <w:rPr>
+          <w:sz w:val="30"/>
+          <w:szCs w:val="30"/>
+          <w:lang w:val="ru-RU"/>
+        </w:rPr>
+      </w:pPr>
+    </w:p>
+    <w:p>
+      <w:pPr>
+        <w:ind w:firstLine="0"/>
         <w:rPr>
           <w:sz w:val="30"/>
           <w:szCs w:val="30"/>
@@ -283,8 +324,6 @@
         <w:ind w:firstLine="0"/>
         <w:jc w:val="center"/>
         <w:rPr>
-          <w:sz w:val="30"/>
-          <w:szCs w:val="30"/>
           <w:lang w:val="ru-RU"/>
         </w:rPr>
       </w:pPr>
@@ -294,139 +333,9 @@
         <w:ind w:firstLine="0"/>
         <w:jc w:val="center"/>
         <w:rPr>
-          <w:sz w:val="30"/>
-          <w:szCs w:val="30"/>
           <w:lang w:val="ru-RU"/>
         </w:rPr>
       </w:pPr>
-    </w:p>
-    <w:p>
-      <w:pPr>
-        <w:ind w:firstLine="0"/>
-        <w:jc w:val="center"/>
-        <w:rPr>
-          <w:sz w:val="30"/>
-          <w:szCs w:val="30"/>
-          <w:lang w:val="ru-RU"/>
-        </w:rPr>
-      </w:pPr>
-    </w:p>
-    <w:p>
-      <w:pPr>
-        <w:ind w:firstLine="0"/>
-        <w:jc w:val="center"/>
-        <w:rPr>
-          <w:sz w:val="30"/>
-          <w:szCs w:val="30"/>
-          <w:lang w:val="ru-RU"/>
-        </w:rPr>
-      </w:pPr>
-    </w:p>
-    <w:p>
-      <w:pPr>
-        <w:ind w:firstLine="0"/>
-        <w:jc w:val="center"/>
-        <w:rPr>
-          <w:sz w:val="30"/>
-          <w:szCs w:val="30"/>
-          <w:lang w:val="ru-RU"/>
-        </w:rPr>
-      </w:pPr>
-    </w:p>
-    <w:p>
-      <w:pPr>
-        <w:ind w:firstLine="0"/>
-        <w:jc w:val="center"/>
-        <w:rPr>
-          <w:sz w:val="30"/>
-          <w:szCs w:val="30"/>
-          <w:lang w:val="ru-RU"/>
-        </w:rPr>
-      </w:pPr>
-    </w:p>
-    <w:p>
-      <w:pPr>
-        <w:ind w:firstLine="0"/>
-        <w:jc w:val="center"/>
-        <w:rPr>
-          <w:sz w:val="30"/>
-          <w:szCs w:val="30"/>
-          <w:lang w:val="ru-RU"/>
-        </w:rPr>
-      </w:pPr>
-    </w:p>
-    <w:p>
-      <w:pPr>
-        <w:ind w:firstLine="0"/>
-        <w:jc w:val="center"/>
-        <w:rPr>
-          <w:sz w:val="30"/>
-          <w:szCs w:val="30"/>
-          <w:lang w:val="ru-RU"/>
-        </w:rPr>
-      </w:pPr>
-    </w:p>
-    <w:p>
-      <w:pPr>
-        <w:ind w:firstLine="0"/>
-        <w:jc w:val="center"/>
-        <w:rPr>
-          <w:sz w:val="30"/>
-          <w:szCs w:val="30"/>
-          <w:lang w:val="ru-RU"/>
-        </w:rPr>
-      </w:pPr>
-    </w:p>
-    <w:p>
-      <w:pPr>
-        <w:ind w:firstLine="0"/>
-        <w:jc w:val="center"/>
-        <w:rPr>
-          <w:sz w:val="30"/>
-          <w:szCs w:val="30"/>
-          <w:lang w:val="ru-RU"/>
-        </w:rPr>
-      </w:pPr>
-    </w:p>
-    <w:p>
-      <w:pPr>
-        <w:ind w:firstLine="0"/>
-        <w:jc w:val="center"/>
-        <w:rPr>
-          <w:sz w:val="30"/>
-          <w:szCs w:val="30"/>
-          <w:lang w:val="ru-RU"/>
-        </w:rPr>
-      </w:pPr>
-    </w:p>
-    <w:p>
-      <w:pPr>
-        <w:ind w:firstLine="0"/>
-        <w:jc w:val="center"/>
-        <w:rPr>
-          <w:sz w:val="30"/>
-          <w:szCs w:val="30"/>
-          <w:lang w:val="ru-RU"/>
-        </w:rPr>
-      </w:pPr>
-    </w:p>
-    <w:p>
-      <w:pPr>
-        <w:ind w:firstLine="0"/>
-        <w:jc w:val="center"/>
-        <w:rPr>
-          <w:lang w:val="ru-RU"/>
-        </w:rPr>
-      </w:pPr>
-    </w:p>
-    <w:p>
-      <w:pPr>
-        <w:ind w:firstLine="0"/>
-        <w:jc w:val="center"/>
-        <w:rPr>
-          <w:lang w:val="ru-RU"/>
-        </w:rPr>
-      </w:pPr>
       <w:r>
         <w:rPr>
           <w:lang w:val="ru-RU"/>
@@ -439,8 +348,6 @@
         </w:rPr>
         <w:br w:type="page"/>
       </w:r>
-      <w:bookmarkStart w:id="0" w:name="_GoBack"/>
-      <w:bookmarkEnd w:id="0"/>
     </w:p>
     <w:sdt>
       <w:sdtPr>
@@ -2598,23 +2505,7 @@
                 <w:noProof/>
                 <w:lang w:val="ru-RU"/>
               </w:rPr>
-              <w:t xml:space="preserve">Приложение 1. Перечень </w:t>
-            </w:r>
-            <w:r>
-              <w:rPr>
-                <w:rStyle w:val="a9"/>
-                <w:noProof/>
-                <w:lang w:val="ru-RU"/>
-              </w:rPr>
-              <w:t>к</w:t>
-            </w:r>
-            <w:r>
-              <w:rPr>
-                <w:rStyle w:val="a9"/>
-                <w:noProof/>
-                <w:lang w:val="ru-RU"/>
-              </w:rPr>
-              <w:t>омпонентов для кабелей</w:t>
+              <w:t>Приложение 1. Перечень компонентов для кабелей</w:t>
             </w:r>
             <w:r>
               <w:rPr>
@@ -3450,7 +3341,7 @@
                 <w:lang w:val="en-US"/>
               </w:rPr>
             </w:pPr>
-            <w:hyperlink r:id="rId8" w:history="1">
+            <w:hyperlink r:id="rId9" w:history="1">
               <w:r>
                 <w:rPr>
                   <w:rStyle w:val="a9"/>
@@ -3577,7 +3468,7 @@
                 <w:lang w:val="en-US"/>
               </w:rPr>
             </w:pPr>
-            <w:hyperlink r:id="rId9" w:history="1">
+            <w:hyperlink r:id="rId10" w:history="1">
               <w:r>
                 <w:rPr>
                   <w:rStyle w:val="a9"/>
@@ -3704,7 +3595,7 @@
                 <w:lang w:val="en-US"/>
               </w:rPr>
             </w:pPr>
-            <w:hyperlink r:id="rId10" w:history="1">
+            <w:hyperlink r:id="rId11" w:history="1">
               <w:r>
                 <w:rPr>
                   <w:rStyle w:val="a9"/>
@@ -3831,7 +3722,7 @@
                 <w:lang w:val="en-US"/>
               </w:rPr>
             </w:pPr>
-            <w:hyperlink r:id="rId11" w:history="1">
+            <w:hyperlink r:id="rId12" w:history="1">
               <w:r>
                 <w:rPr>
                   <w:rStyle w:val="a9"/>
@@ -3885,6 +3776,7 @@
                 <w:lang w:val="ru-RU"/>
               </w:rPr>
             </w:pPr>
+            <w:proofErr w:type="spellStart"/>
             <w:r>
               <w:rPr>
                 <w:sz w:val="20"/>
@@ -3893,6 +3785,7 @@
               </w:rPr>
               <w:t>энкодер</w:t>
             </w:r>
+            <w:proofErr w:type="spellEnd"/>
           </w:p>
         </w:tc>
         <w:tc>
@@ -3958,7 +3851,7 @@
                 <w:lang w:val="en-US"/>
               </w:rPr>
             </w:pPr>
-            <w:hyperlink r:id="rId12" w:history="1">
+            <w:hyperlink r:id="rId13" w:history="1">
               <w:r>
                 <w:rPr>
                   <w:rStyle w:val="a9"/>
@@ -4085,7 +3978,7 @@
                 <w:lang w:val="ru-RU"/>
               </w:rPr>
             </w:pPr>
-            <w:hyperlink r:id="rId13" w:history="1">
+            <w:hyperlink r:id="rId14" w:history="1">
               <w:r>
                 <w:rPr>
                   <w:rStyle w:val="a9"/>
@@ -4212,7 +4105,7 @@
                 <w:lang w:val="en-US"/>
               </w:rPr>
             </w:pPr>
-            <w:hyperlink r:id="rId14" w:history="1">
+            <w:hyperlink r:id="rId15" w:history="1">
               <w:r>
                 <w:rPr>
                   <w:rStyle w:val="a9"/>
@@ -4272,8 +4165,18 @@
                 <w:szCs w:val="20"/>
                 <w:lang w:val="ru-RU"/>
               </w:rPr>
-              <w:t>датчик дальности ультрозвуковой</w:t>
-            </w:r>
+              <w:t xml:space="preserve">датчик дальности </w:t>
+            </w:r>
+            <w:proofErr w:type="spellStart"/>
+            <w:r>
+              <w:rPr>
+                <w:sz w:val="20"/>
+                <w:szCs w:val="20"/>
+                <w:lang w:val="ru-RU"/>
+              </w:rPr>
+              <w:t>ультрозвуковой</w:t>
+            </w:r>
+            <w:proofErr w:type="spellEnd"/>
           </w:p>
         </w:tc>
         <w:tc>
@@ -4339,7 +4242,7 @@
                 <w:lang w:val="en-US"/>
               </w:rPr>
             </w:pPr>
-            <w:hyperlink r:id="rId15" w:history="1">
+            <w:hyperlink r:id="rId16" w:history="1">
               <w:r>
                 <w:rPr>
                   <w:rStyle w:val="a9"/>
@@ -4466,7 +4369,7 @@
                 <w:lang w:val="en-US"/>
               </w:rPr>
             </w:pPr>
-            <w:hyperlink r:id="rId16" w:history="1">
+            <w:hyperlink r:id="rId17" w:history="1">
               <w:r>
                 <w:rPr>
                   <w:rStyle w:val="a9"/>
@@ -4593,7 +4496,7 @@
                 <w:lang w:val="en-US"/>
               </w:rPr>
             </w:pPr>
-            <w:hyperlink r:id="rId17" w:history="1">
+            <w:hyperlink r:id="rId18" w:history="1">
               <w:r>
                 <w:rPr>
                   <w:rStyle w:val="a9"/>
@@ -4744,7 +4647,7 @@
                 <w:lang w:val="en-US"/>
               </w:rPr>
             </w:pPr>
-            <w:hyperlink r:id="rId18" w:history="1">
+            <w:hyperlink r:id="rId19" w:history="1">
               <w:r>
                 <w:rPr>
                   <w:rStyle w:val="a9"/>
@@ -4878,7 +4781,7 @@
                 <w:szCs w:val="20"/>
               </w:rPr>
             </w:pPr>
-            <w:hyperlink r:id="rId19" w:history="1">
+            <w:hyperlink r:id="rId20" w:history="1">
               <w:r>
                 <w:rPr>
                   <w:rStyle w:val="a9"/>
@@ -5004,7 +4907,7 @@
                 <w:szCs w:val="20"/>
               </w:rPr>
             </w:pPr>
-            <w:hyperlink r:id="rId20" w:history="1">
+            <w:hyperlink r:id="rId21" w:history="1">
               <w:r>
                 <w:rPr>
                   <w:rStyle w:val="a9"/>
@@ -5131,7 +5034,7 @@
                 <w:lang w:val="en-US"/>
               </w:rPr>
             </w:pPr>
-            <w:hyperlink r:id="rId21" w:history="1">
+            <w:hyperlink r:id="rId22" w:history="1">
               <w:r>
                 <w:rPr>
                   <w:rStyle w:val="a9"/>
@@ -5257,7 +5160,7 @@
                 <w:szCs w:val="20"/>
               </w:rPr>
             </w:pPr>
-            <w:hyperlink r:id="rId22" w:history="1">
+            <w:hyperlink r:id="rId23" w:history="1">
               <w:r>
                 <w:rPr>
                   <w:rStyle w:val="a9"/>
@@ -5392,6 +5295,7 @@
               </w:rPr>
               <w:t xml:space="preserve">Коммутационная плата </w:t>
             </w:r>
+            <w:proofErr w:type="spellStart"/>
             <w:r>
               <w:rPr>
                 <w:sz w:val="20"/>
@@ -5400,6 +5304,7 @@
               </w:rPr>
               <w:t>RPi</w:t>
             </w:r>
+            <w:proofErr w:type="spellEnd"/>
           </w:p>
         </w:tc>
         <w:tc>
@@ -7276,7 +7181,7 @@
                     </pic:cNvPicPr>
                   </pic:nvPicPr>
                   <pic:blipFill>
-                    <a:blip r:embed="rId23" cstate="print">
+                    <a:blip r:embed="rId24" cstate="print">
                       <a:extLst>
                         <a:ext uri="{28A0092B-C50C-407E-A947-70E740481C1C}">
                           <a14:useLocalDpi xmlns:a14="http://schemas.microsoft.com/office/drawing/2010/main" val="0"/>
@@ -7500,7 +7405,7 @@
                     </pic:cNvPicPr>
                   </pic:nvPicPr>
                   <pic:blipFill>
-                    <a:blip r:embed="rId24" cstate="print">
+                    <a:blip r:embed="rId25" cstate="print">
                       <a:extLst>
                         <a:ext uri="{28A0092B-C50C-407E-A947-70E740481C1C}">
                           <a14:useLocalDpi xmlns:a14="http://schemas.microsoft.com/office/drawing/2010/main" val="0"/>
@@ -7675,7 +7580,7 @@
                     </pic:cNvPicPr>
                   </pic:nvPicPr>
                   <pic:blipFill>
-                    <a:blip r:embed="rId25" cstate="print">
+                    <a:blip r:embed="rId26" cstate="print">
                       <a:extLst>
                         <a:ext uri="{28A0092B-C50C-407E-A947-70E740481C1C}">
                           <a14:useLocalDpi xmlns:a14="http://schemas.microsoft.com/office/drawing/2010/main" val="0"/>
@@ -7852,7 +7757,7 @@
                     </pic:cNvPicPr>
                   </pic:nvPicPr>
                   <pic:blipFill>
-                    <a:blip r:embed="rId26" cstate="print">
+                    <a:blip r:embed="rId27" cstate="print">
                       <a:extLst>
                         <a:ext uri="{28A0092B-C50C-407E-A947-70E740481C1C}">
                           <a14:useLocalDpi xmlns:a14="http://schemas.microsoft.com/office/drawing/2010/main" val="0"/>
@@ -8042,7 +7947,7 @@
                     </pic:cNvPicPr>
                   </pic:nvPicPr>
                   <pic:blipFill>
-                    <a:blip r:embed="rId27">
+                    <a:blip r:embed="rId28">
                       <a:extLst>
                         <a:ext uri="{28A0092B-C50C-407E-A947-70E740481C1C}">
                           <a14:useLocalDpi xmlns:a14="http://schemas.microsoft.com/office/drawing/2010/main" val="0"/>
@@ -8224,7 +8129,7 @@
                     </pic:cNvPicPr>
                   </pic:nvPicPr>
                   <pic:blipFill>
-                    <a:blip r:embed="rId28" cstate="print">
+                    <a:blip r:embed="rId29" cstate="print">
                       <a:extLst>
                         <a:ext uri="{28A0092B-C50C-407E-A947-70E740481C1C}">
                           <a14:useLocalDpi xmlns:a14="http://schemas.microsoft.com/office/drawing/2010/main" val="0"/>
@@ -8671,10 +8576,10 @@
             <v:path o:extrusionok="f" gradientshapeok="t" o:connecttype="rect"/>
             <o:lock v:ext="edit" aspectratio="t"/>
           </v:shapetype>
-          <v:shape id="_x0000_i1025" type="#_x0000_t75" style="width:362.55pt;height:260.55pt" o:ole="">
-            <v:imagedata r:id="rId29" o:title=""/>
+          <v:shape id="_x0000_i1025" type="#_x0000_t75" style="width:363pt;height:261pt" o:ole="">
+            <v:imagedata r:id="rId30" o:title=""/>
           </v:shape>
-          <o:OLEObject Type="Embed" ProgID="Visio.Drawing.15" ShapeID="_x0000_i1025" DrawAspect="Content" ObjectID="_1732270483" r:id="rId30"/>
+          <o:OLEObject Type="Embed" ProgID="Visio.Drawing.15" ShapeID="_x0000_i1025" DrawAspect="Content" ObjectID="_1732272624" r:id="rId31"/>
         </w:object>
       </w:r>
     </w:p>
@@ -8842,7 +8747,35 @@
         <w:rPr>
           <w:lang w:val="ru-RU"/>
         </w:rPr>
-        <w:t>между пинами разъемов и отсутствием короткого замыкания между соседними пинами на разъемах.</w:t>
+        <w:t xml:space="preserve">между </w:t>
+      </w:r>
+      <w:proofErr w:type="spellStart"/>
+      <w:r>
+        <w:rPr>
+          <w:lang w:val="ru-RU"/>
+        </w:rPr>
+        <w:t>пинами</w:t>
+      </w:r>
+      <w:proofErr w:type="spellEnd"/>
+      <w:r>
+        <w:rPr>
+          <w:lang w:val="ru-RU"/>
+        </w:rPr>
+        <w:t xml:space="preserve"> разъемов и отсутствием короткого замыкания между соседними </w:t>
+      </w:r>
+      <w:proofErr w:type="spellStart"/>
+      <w:r>
+        <w:rPr>
+          <w:lang w:val="ru-RU"/>
+        </w:rPr>
+        <w:t>пинами</w:t>
+      </w:r>
+      <w:proofErr w:type="spellEnd"/>
+      <w:r>
+        <w:rPr>
+          <w:lang w:val="ru-RU"/>
+        </w:rPr>
+        <w:t xml:space="preserve"> на разъемах.</w:t>
       </w:r>
     </w:p>
     <w:p>
@@ -9082,10 +9015,10 @@
       </w:pPr>
       <w:r>
         <w:object w:dxaOrig="6375" w:dyaOrig="4156" w14:anchorId="1782F4E9">
-          <v:shape id="_x0000_i1026" type="#_x0000_t75" style="width:257.15pt;height:167.15pt" o:ole="">
-            <v:imagedata r:id="rId31" o:title=""/>
+          <v:shape id="_x0000_i1026" type="#_x0000_t75" style="width:256.5pt;height:166.5pt" o:ole="">
+            <v:imagedata r:id="rId32" o:title=""/>
           </v:shape>
-          <o:OLEObject Type="Embed" ProgID="Visio.Drawing.15" ShapeID="_x0000_i1026" DrawAspect="Content" ObjectID="_1732270484" r:id="rId32"/>
+          <o:OLEObject Type="Embed" ProgID="Visio.Drawing.15" ShapeID="_x0000_i1026" DrawAspect="Content" ObjectID="_1732272625" r:id="rId33"/>
         </w:object>
       </w:r>
     </w:p>
@@ -9203,7 +9136,35 @@
         <w:rPr>
           <w:lang w:val="ru-RU"/>
         </w:rPr>
-        <w:t>в корректной коммутации между пинами разъемов и отсутствием короткого замыкания между соседними пинами на разъемах.</w:t>
+        <w:t xml:space="preserve">в корректной коммутации между </w:t>
+      </w:r>
+      <w:proofErr w:type="spellStart"/>
+      <w:r>
+        <w:rPr>
+          <w:lang w:val="ru-RU"/>
+        </w:rPr>
+        <w:t>пинами</w:t>
+      </w:r>
+      <w:proofErr w:type="spellEnd"/>
+      <w:r>
+        <w:rPr>
+          <w:lang w:val="ru-RU"/>
+        </w:rPr>
+        <w:t xml:space="preserve"> разъемов и отсутствием короткого замыкания между соседними </w:t>
+      </w:r>
+      <w:proofErr w:type="spellStart"/>
+      <w:r>
+        <w:rPr>
+          <w:lang w:val="ru-RU"/>
+        </w:rPr>
+        <w:t>пинами</w:t>
+      </w:r>
+      <w:proofErr w:type="spellEnd"/>
+      <w:r>
+        <w:rPr>
+          <w:lang w:val="ru-RU"/>
+        </w:rPr>
+        <w:t xml:space="preserve"> на разъемах.</w:t>
       </w:r>
     </w:p>
     <w:p>
@@ -9430,10 +9391,10 @@
       </w:pPr>
       <w:r>
         <w:object w:dxaOrig="6225" w:dyaOrig="3285" w14:anchorId="16A0EEFC">
-          <v:shape id="_x0000_i1027" type="#_x0000_t75" style="width:289.7pt;height:152.55pt" o:ole="">
-            <v:imagedata r:id="rId33" o:title=""/>
+          <v:shape id="_x0000_i1027" type="#_x0000_t75" style="width:289.5pt;height:153pt" o:ole="">
+            <v:imagedata r:id="rId34" o:title=""/>
           </v:shape>
-          <o:OLEObject Type="Embed" ProgID="Visio.Drawing.15" ShapeID="_x0000_i1027" DrawAspect="Content" ObjectID="_1732270485" r:id="rId34"/>
+          <o:OLEObject Type="Embed" ProgID="Visio.Drawing.15" ShapeID="_x0000_i1027" DrawAspect="Content" ObjectID="_1732272626" r:id="rId35"/>
         </w:object>
       </w:r>
     </w:p>
@@ -9509,7 +9470,35 @@
         <w:rPr>
           <w:lang w:val="ru-RU"/>
         </w:rPr>
-        <w:t xml:space="preserve"> в корректной коммутации между пинами разъемов и отсутствием короткого замыкания между соседними пинами на разъемах.</w:t>
+        <w:t xml:space="preserve"> в корректной коммутации между </w:t>
+      </w:r>
+      <w:proofErr w:type="spellStart"/>
+      <w:r>
+        <w:rPr>
+          <w:lang w:val="ru-RU"/>
+        </w:rPr>
+        <w:t>пинами</w:t>
+      </w:r>
+      <w:proofErr w:type="spellEnd"/>
+      <w:r>
+        <w:rPr>
+          <w:lang w:val="ru-RU"/>
+        </w:rPr>
+        <w:t xml:space="preserve"> разъемов и отсутствием короткого замыкания между соседними </w:t>
+      </w:r>
+      <w:proofErr w:type="spellStart"/>
+      <w:r>
+        <w:rPr>
+          <w:lang w:val="ru-RU"/>
+        </w:rPr>
+        <w:t>пинами</w:t>
+      </w:r>
+      <w:proofErr w:type="spellEnd"/>
+      <w:r>
+        <w:rPr>
+          <w:lang w:val="ru-RU"/>
+        </w:rPr>
+        <w:t xml:space="preserve"> на разъемах.</w:t>
       </w:r>
     </w:p>
     <w:p>
@@ -9724,10 +9713,10 @@
       </w:pPr>
       <w:r>
         <w:object w:dxaOrig="6225" w:dyaOrig="2595" w14:anchorId="15572B18">
-          <v:shape id="_x0000_i1028" type="#_x0000_t75" style="width:311.15pt;height:129.45pt" o:ole="">
-            <v:imagedata r:id="rId35" o:title=""/>
+          <v:shape id="_x0000_i1028" type="#_x0000_t75" style="width:312pt;height:129pt" o:ole="">
+            <v:imagedata r:id="rId36" o:title=""/>
           </v:shape>
-          <o:OLEObject Type="Embed" ProgID="Visio.Drawing.15" ShapeID="_x0000_i1028" DrawAspect="Content" ObjectID="_1732270486" r:id="rId36"/>
+          <o:OLEObject Type="Embed" ProgID="Visio.Drawing.15" ShapeID="_x0000_i1028" DrawAspect="Content" ObjectID="_1732272627" r:id="rId37"/>
         </w:object>
       </w:r>
     </w:p>
@@ -9815,7 +9804,35 @@
         <w:rPr>
           <w:lang w:val="ru-RU"/>
         </w:rPr>
-        <w:t xml:space="preserve"> в корректной коммутации между пинами разъемов и отсутствием короткого замыкания между соседними пинами на разъемах.</w:t>
+        <w:t xml:space="preserve"> в корректной коммутации между </w:t>
+      </w:r>
+      <w:proofErr w:type="spellStart"/>
+      <w:r>
+        <w:rPr>
+          <w:lang w:val="ru-RU"/>
+        </w:rPr>
+        <w:t>пинами</w:t>
+      </w:r>
+      <w:proofErr w:type="spellEnd"/>
+      <w:r>
+        <w:rPr>
+          <w:lang w:val="ru-RU"/>
+        </w:rPr>
+        <w:t xml:space="preserve"> разъемов и отсутствием короткого замыкания между соседними </w:t>
+      </w:r>
+      <w:proofErr w:type="spellStart"/>
+      <w:r>
+        <w:rPr>
+          <w:lang w:val="ru-RU"/>
+        </w:rPr>
+        <w:t>пинами</w:t>
+      </w:r>
+      <w:proofErr w:type="spellEnd"/>
+      <w:r>
+        <w:rPr>
+          <w:lang w:val="ru-RU"/>
+        </w:rPr>
+        <w:t xml:space="preserve"> на разъемах.</w:t>
       </w:r>
     </w:p>
     <w:p>
@@ -9994,10 +10011,10 @@
       </w:pPr>
       <w:r>
         <w:object w:dxaOrig="6181" w:dyaOrig="1471" w14:anchorId="7CBBFE23">
-          <v:shape id="_x0000_i1029" type="#_x0000_t75" style="width:309.45pt;height:73.7pt" o:ole="">
-            <v:imagedata r:id="rId37" o:title=""/>
+          <v:shape id="_x0000_i1029" type="#_x0000_t75" style="width:309pt;height:73.5pt" o:ole="">
+            <v:imagedata r:id="rId38" o:title=""/>
           </v:shape>
-          <o:OLEObject Type="Embed" ProgID="Visio.Drawing.15" ShapeID="_x0000_i1029" DrawAspect="Content" ObjectID="_1732270487" r:id="rId38"/>
+          <o:OLEObject Type="Embed" ProgID="Visio.Drawing.15" ShapeID="_x0000_i1029" DrawAspect="Content" ObjectID="_1732272628" r:id="rId39"/>
         </w:object>
       </w:r>
     </w:p>
@@ -10098,7 +10115,35 @@
         <w:rPr>
           <w:lang w:val="ru-RU"/>
         </w:rPr>
-        <w:t xml:space="preserve"> в корректной коммутации между пинами разъемов и отсутствием короткого замыкания между соседними пинами на разъемах.</w:t>
+        <w:t xml:space="preserve"> в корректной коммутации между </w:t>
+      </w:r>
+      <w:proofErr w:type="spellStart"/>
+      <w:r>
+        <w:rPr>
+          <w:lang w:val="ru-RU"/>
+        </w:rPr>
+        <w:t>пинами</w:t>
+      </w:r>
+      <w:proofErr w:type="spellEnd"/>
+      <w:r>
+        <w:rPr>
+          <w:lang w:val="ru-RU"/>
+        </w:rPr>
+        <w:t xml:space="preserve"> разъемов и отсутствием короткого замыкания между соседними </w:t>
+      </w:r>
+      <w:proofErr w:type="spellStart"/>
+      <w:r>
+        <w:rPr>
+          <w:lang w:val="ru-RU"/>
+        </w:rPr>
+        <w:t>пинами</w:t>
+      </w:r>
+      <w:proofErr w:type="spellEnd"/>
+      <w:r>
+        <w:rPr>
+          <w:lang w:val="ru-RU"/>
+        </w:rPr>
+        <w:t xml:space="preserve"> на разъемах.</w:t>
       </w:r>
     </w:p>
     <w:p>
@@ -10265,10 +10310,10 @@
       </w:pPr>
       <w:r>
         <w:object w:dxaOrig="6181" w:dyaOrig="1921" w14:anchorId="670CF907">
-          <v:shape id="_x0000_i1030" type="#_x0000_t75" style="width:405.45pt;height:126pt" o:ole="">
-            <v:imagedata r:id="rId39" o:title=""/>
+          <v:shape id="_x0000_i1030" type="#_x0000_t75" style="width:405pt;height:126pt" o:ole="">
+            <v:imagedata r:id="rId40" o:title=""/>
           </v:shape>
-          <o:OLEObject Type="Embed" ProgID="Visio.Drawing.15" ShapeID="_x0000_i1030" DrawAspect="Content" ObjectID="_1732270488" r:id="rId40"/>
+          <o:OLEObject Type="Embed" ProgID="Visio.Drawing.15" ShapeID="_x0000_i1030" DrawAspect="Content" ObjectID="_1732272629" r:id="rId41"/>
         </w:object>
       </w:r>
     </w:p>
@@ -10368,7 +10413,35 @@
         <w:rPr>
           <w:lang w:val="ru-RU"/>
         </w:rPr>
-        <w:t xml:space="preserve"> в корректной коммутации между пинами разъемов и отсутствием короткого замыкания между соседними пинами на разъемах.</w:t>
+        <w:t xml:space="preserve"> в корректной коммутации между </w:t>
+      </w:r>
+      <w:proofErr w:type="spellStart"/>
+      <w:r>
+        <w:rPr>
+          <w:lang w:val="ru-RU"/>
+        </w:rPr>
+        <w:t>пинами</w:t>
+      </w:r>
+      <w:proofErr w:type="spellEnd"/>
+      <w:r>
+        <w:rPr>
+          <w:lang w:val="ru-RU"/>
+        </w:rPr>
+        <w:t xml:space="preserve"> разъемов и отсутствием короткого замыкания между соседними </w:t>
+      </w:r>
+      <w:proofErr w:type="spellStart"/>
+      <w:r>
+        <w:rPr>
+          <w:lang w:val="ru-RU"/>
+        </w:rPr>
+        <w:t>пинами</w:t>
+      </w:r>
+      <w:proofErr w:type="spellEnd"/>
+      <w:r>
+        <w:rPr>
+          <w:lang w:val="ru-RU"/>
+        </w:rPr>
+        <w:t xml:space="preserve"> на разъемах.</w:t>
       </w:r>
     </w:p>
     <w:p>
@@ -10401,6 +10474,7 @@
         </w:rPr>
         <w:t xml:space="preserve">оммутационной платы </w:t>
       </w:r>
+      <w:proofErr w:type="spellStart"/>
       <w:r>
         <w:rPr>
           <w:lang w:val="en-US"/>
@@ -10408,6 +10482,7 @@
         <w:t>RPi</w:t>
       </w:r>
       <w:bookmarkEnd w:id="18"/>
+      <w:proofErr w:type="spellEnd"/>
     </w:p>
     <w:p>
       <w:pPr>
@@ -10464,12 +10539,14 @@
         </w:rPr>
         <w:t xml:space="preserve">Коммутационная плата </w:t>
       </w:r>
+      <w:proofErr w:type="spellStart"/>
       <w:r>
         <w:rPr>
           <w:lang w:val="en-US"/>
         </w:rPr>
         <w:t>RPi</w:t>
       </w:r>
+      <w:proofErr w:type="spellEnd"/>
       <w:r>
         <w:rPr>
           <w:lang w:val="ru-RU"/>
@@ -10530,12 +10607,14 @@
         </w:rPr>
         <w:t>в соответствующие разъемы области «</w:t>
       </w:r>
+      <w:proofErr w:type="spellStart"/>
       <w:r>
         <w:rPr>
           <w:lang w:val="en-US"/>
         </w:rPr>
         <w:t>RPi</w:t>
       </w:r>
+      <w:proofErr w:type="spellEnd"/>
       <w:r>
         <w:rPr>
           <w:lang w:val="ru-RU"/>
@@ -10601,12 +10680,14 @@
         </w:rPr>
         <w:t xml:space="preserve">Приложение 2. Перечень компонентов Коммутационной платы </w:t>
       </w:r>
+      <w:proofErr w:type="spellStart"/>
       <w:r>
         <w:rPr>
           <w:lang w:val="en-US"/>
         </w:rPr>
         <w:t>RPi</w:t>
       </w:r>
+      <w:proofErr w:type="spellEnd"/>
       <w:r>
         <w:rPr>
           <w:lang w:val="ru-RU"/>
@@ -10657,12 +10738,14 @@
         </w:rPr>
         <w:t xml:space="preserve">Монтажная схема Коммутационной платы </w:t>
       </w:r>
+      <w:proofErr w:type="spellStart"/>
       <w:r>
         <w:rPr>
           <w:lang w:val="en-US"/>
         </w:rPr>
         <w:t>RPi</w:t>
       </w:r>
+      <w:proofErr w:type="spellEnd"/>
       <w:r>
         <w:rPr>
           <w:lang w:val="ru-RU"/>
@@ -10731,7 +10814,7 @@
                     </pic:cNvPicPr>
                   </pic:nvPicPr>
                   <pic:blipFill>
-                    <a:blip r:embed="rId41">
+                    <a:blip r:embed="rId42">
                       <a:extLst>
                         <a:ext uri="{28A0092B-C50C-407E-A947-70E740481C1C}">
                           <a14:useLocalDpi xmlns:a14="http://schemas.microsoft.com/office/drawing/2010/main" val="0"/>
@@ -10959,7 +11042,7 @@
                     </pic:cNvPicPr>
                   </pic:nvPicPr>
                   <pic:blipFill>
-                    <a:blip r:embed="rId42">
+                    <a:blip r:embed="rId43">
                       <a:extLst>
                         <a:ext uri="{28A0092B-C50C-407E-A947-70E740481C1C}">
                           <a14:useLocalDpi xmlns:a14="http://schemas.microsoft.com/office/drawing/2010/main" val="0"/>
@@ -11080,12 +11163,15 @@
         <w:rPr>
           <w:lang w:val="ru-RU"/>
         </w:rPr>
-      </w:r>
-      <w:r>
-        <w:rPr>
-          <w:lang w:val="ru-RU"/>
-        </w:rPr>
         <w:instrText xml:space="preserve"> \* MERGEFORMAT </w:instrText>
+      </w:r>
+      <w:r>
+        <w:rPr>
+          <w:rFonts w:eastAsiaTheme="majorEastAsia" w:cstheme="majorBidi"/>
+          <w:b/>
+          <w:szCs w:val="32"/>
+          <w:lang w:val="ru-RU"/>
+        </w:rPr>
       </w:r>
       <w:r>
         <w:rPr>
@@ -11905,7 +11991,6 @@
                 <w:sz w:val="20"/>
                 <w:szCs w:val="20"/>
               </w:rPr>
-              <w:lastRenderedPageBreak/>
               <w:t>IDC-08F</w:t>
             </w:r>
           </w:p>
@@ -12894,6 +12979,7 @@
               </w:rPr>
               <w:t xml:space="preserve">абель </w:t>
             </w:r>
+            <w:proofErr w:type="spellStart"/>
             <w:proofErr w:type="gramStart"/>
             <w:r>
               <w:rPr>
@@ -12901,8 +12987,18 @@
                 <w:szCs w:val="20"/>
                 <w:lang w:val="ru-RU"/>
               </w:rPr>
-              <w:t>крас./</w:t>
-            </w:r>
+              <w:t>крас</w:t>
+            </w:r>
+            <w:proofErr w:type="spellEnd"/>
+            <w:r>
+              <w:rPr>
+                <w:sz w:val="20"/>
+                <w:szCs w:val="20"/>
+                <w:lang w:val="ru-RU"/>
+              </w:rPr>
+              <w:t>./</w:t>
+            </w:r>
+            <w:proofErr w:type="spellStart"/>
             <w:proofErr w:type="gramEnd"/>
             <w:r>
               <w:rPr>
@@ -12910,7 +13006,16 @@
                 <w:szCs w:val="20"/>
                 <w:lang w:val="ru-RU"/>
               </w:rPr>
-              <w:t xml:space="preserve">черн. на </w:t>
+              <w:t>черн</w:t>
+            </w:r>
+            <w:proofErr w:type="spellEnd"/>
+            <w:r>
+              <w:rPr>
+                <w:sz w:val="20"/>
+                <w:szCs w:val="20"/>
+                <w:lang w:val="ru-RU"/>
+              </w:rPr>
+              <w:t xml:space="preserve">. на </w:t>
             </w:r>
             <w:r>
               <w:rPr>
@@ -13064,30 +13169,31 @@
               </w:rPr>
               <w:t xml:space="preserve">плоский кабель 4 пина на </w:t>
             </w:r>
-            <w:r>
-              <w:rPr>
-                <w:sz w:val="20"/>
-                <w:szCs w:val="20"/>
-                <w:lang w:val="ru-RU"/>
-              </w:rPr>
-              <w:t>на Кабел</w:t>
-            </w:r>
-            <w:r>
-              <w:rPr>
-                <w:sz w:val="20"/>
-                <w:szCs w:val="20"/>
-                <w:lang w:val="ru-RU"/>
-              </w:rPr>
-              <w:t>ь управ</w:t>
-            </w:r>
-            <w:r>
-              <w:rPr>
-                <w:sz w:val="20"/>
-                <w:szCs w:val="20"/>
-                <w:lang w:val="ru-RU"/>
-              </w:rPr>
-              <w:lastRenderedPageBreak/>
-              <w:t xml:space="preserve">ления </w:t>
+            <w:proofErr w:type="spellStart"/>
+            <w:r>
+              <w:rPr>
+                <w:sz w:val="20"/>
+                <w:szCs w:val="20"/>
+                <w:lang w:val="ru-RU"/>
+              </w:rPr>
+              <w:t>на</w:t>
+            </w:r>
+            <w:proofErr w:type="spellEnd"/>
+            <w:r>
+              <w:rPr>
+                <w:sz w:val="20"/>
+                <w:szCs w:val="20"/>
+                <w:lang w:val="ru-RU"/>
+              </w:rPr>
+              <w:t xml:space="preserve"> Кабел</w:t>
+            </w:r>
+            <w:r>
+              <w:rPr>
+                <w:sz w:val="20"/>
+                <w:szCs w:val="20"/>
+                <w:lang w:val="ru-RU"/>
+              </w:rPr>
+              <w:t xml:space="preserve">ь управления </w:t>
             </w:r>
             <w:r>
               <w:rPr>
@@ -13163,14 +13269,17 @@
         <w:rPr>
           <w:lang w:val="ru-RU"/>
         </w:rPr>
+        <w:lastRenderedPageBreak/>
         <w:t xml:space="preserve">Приложение 2. Перечень компонентов Коммутационной платы </w:t>
       </w:r>
+      <w:proofErr w:type="spellStart"/>
       <w:r>
         <w:rPr>
           <w:lang w:val="en-US"/>
         </w:rPr>
         <w:t>RPi</w:t>
       </w:r>
+      <w:proofErr w:type="spellEnd"/>
     </w:p>
     <w:p>
       <w:pPr>
@@ -14077,16 +14186,7 @@
                 <w:szCs w:val="20"/>
                 <w:lang w:val="ru-RU"/>
               </w:rPr>
-              <w:t>резистор (то</w:t>
-            </w:r>
-            <w:r>
-              <w:rPr>
-                <w:sz w:val="20"/>
-                <w:szCs w:val="20"/>
-                <w:lang w:val="ru-RU"/>
-              </w:rPr>
-              <w:lastRenderedPageBreak/>
-              <w:t>лько для Варианта 9)</w:t>
+              <w:t>резистор (только для Варианта 9)</w:t>
             </w:r>
           </w:p>
         </w:tc>
@@ -14161,6 +14261,7 @@
         <w:rPr>
           <w:lang w:val="ru-RU"/>
         </w:rPr>
+        <w:lastRenderedPageBreak/>
         <w:t xml:space="preserve">Приложение 3. Перечень компонентов печатной платы </w:t>
       </w:r>
       <w:r>
@@ -14294,7 +14395,7 @@
         </w:rPr>
         <w:t xml:space="preserve"> и по ссылке </w:t>
       </w:r>
-      <w:hyperlink r:id="rId43" w:history="1">
+      <w:hyperlink r:id="rId44" w:history="1">
         <w:r>
           <w:rPr>
             <w:rStyle w:val="a9"/>
@@ -14339,7 +14440,7 @@
         </w:rPr>
         <w:t xml:space="preserve">, расположенной по ссылке </w:t>
       </w:r>
-      <w:hyperlink r:id="rId44" w:history="1">
+      <w:hyperlink r:id="rId45" w:history="1">
         <w:r>
           <w:rPr>
             <w:rStyle w:val="a9"/>
@@ -14482,7 +14583,7 @@
                     <pic:cNvPicPr/>
                   </pic:nvPicPr>
                   <pic:blipFill>
-                    <a:blip r:embed="rId45"/>
+                    <a:blip r:embed="rId46"/>
                     <a:stretch>
                       <a:fillRect/>
                     </a:stretch>
@@ -15074,7 +15175,7 @@
                     </pic:cNvPicPr>
                   </pic:nvPicPr>
                   <pic:blipFill>
-                    <a:blip r:embed="rId46" cstate="print">
+                    <a:blip r:embed="rId47" cstate="print">
                       <a:extLst>
                         <a:ext uri="{28A0092B-C50C-407E-A947-70E740481C1C}">
                           <a14:useLocalDpi xmlns:a14="http://schemas.microsoft.com/office/drawing/2010/main" val="0"/>
@@ -15946,7 +16047,7 @@
                     <pic:cNvPicPr/>
                   </pic:nvPicPr>
                   <pic:blipFill>
-                    <a:blip r:embed="rId47"/>
+                    <a:blip r:embed="rId48"/>
                     <a:stretch>
                       <a:fillRect/>
                     </a:stretch>
@@ -16719,7 +16820,7 @@
                     </pic:cNvPicPr>
                   </pic:nvPicPr>
                   <pic:blipFill>
-                    <a:blip r:embed="rId48" cstate="print">
+                    <a:blip r:embed="rId49" cstate="print">
                       <a:extLst>
                         <a:ext uri="{28A0092B-C50C-407E-A947-70E740481C1C}">
                           <a14:useLocalDpi xmlns:a14="http://schemas.microsoft.com/office/drawing/2010/main" val="0"/>
@@ -17438,8 +17539,8 @@
         </w:rPr>
       </w:pPr>
       <w:bookmarkStart w:id="29" w:name="_Ref115547210"/>
-      <w:bookmarkStart w:id="30" w:name="_Ref115530181"/>
-      <w:bookmarkStart w:id="31" w:name="_Toc121657691"/>
+      <w:bookmarkStart w:id="30" w:name="_Toc121657691"/>
+      <w:bookmarkStart w:id="31" w:name="_Ref115530181"/>
       <w:r>
         <w:rPr>
           <w:lang w:val="ru-RU"/>
@@ -17448,7 +17549,7 @@
         <w:t>Приложение 1. Перечень компонентов для кабелей</w:t>
       </w:r>
       <w:bookmarkEnd w:id="29"/>
-      <w:bookmarkEnd w:id="31"/>
+      <w:bookmarkEnd w:id="30"/>
     </w:p>
     <w:p>
       <w:pPr>
@@ -19442,6 +19543,7 @@
               </w:rPr>
               <w:t xml:space="preserve">абель </w:t>
             </w:r>
+            <w:proofErr w:type="spellStart"/>
             <w:proofErr w:type="gramStart"/>
             <w:r>
               <w:rPr>
@@ -19449,8 +19551,18 @@
                 <w:szCs w:val="20"/>
                 <w:lang w:val="ru-RU"/>
               </w:rPr>
-              <w:t>крас./</w:t>
-            </w:r>
+              <w:t>крас</w:t>
+            </w:r>
+            <w:proofErr w:type="spellEnd"/>
+            <w:r>
+              <w:rPr>
+                <w:sz w:val="20"/>
+                <w:szCs w:val="20"/>
+                <w:lang w:val="ru-RU"/>
+              </w:rPr>
+              <w:t>./</w:t>
+            </w:r>
+            <w:proofErr w:type="spellStart"/>
             <w:proofErr w:type="gramEnd"/>
             <w:r>
               <w:rPr>
@@ -19458,7 +19570,16 @@
                 <w:szCs w:val="20"/>
                 <w:lang w:val="ru-RU"/>
               </w:rPr>
-              <w:t xml:space="preserve">черн. на </w:t>
+              <w:t>черн</w:t>
+            </w:r>
+            <w:proofErr w:type="spellEnd"/>
+            <w:r>
+              <w:rPr>
+                <w:sz w:val="20"/>
+                <w:szCs w:val="20"/>
+                <w:lang w:val="ru-RU"/>
+              </w:rPr>
+              <w:t xml:space="preserve">. на </w:t>
             </w:r>
             <w:r>
               <w:rPr>
@@ -19627,13 +19748,23 @@
               </w:rPr>
               <w:t xml:space="preserve">плоский кабель 4 пина на </w:t>
             </w:r>
-            <w:r>
-              <w:rPr>
-                <w:sz w:val="20"/>
-                <w:szCs w:val="20"/>
-                <w:lang w:val="ru-RU"/>
-              </w:rPr>
-              <w:t>на Кабел</w:t>
+            <w:proofErr w:type="spellStart"/>
+            <w:r>
+              <w:rPr>
+                <w:sz w:val="20"/>
+                <w:szCs w:val="20"/>
+                <w:lang w:val="ru-RU"/>
+              </w:rPr>
+              <w:t>на</w:t>
+            </w:r>
+            <w:proofErr w:type="spellEnd"/>
+            <w:r>
+              <w:rPr>
+                <w:sz w:val="20"/>
+                <w:szCs w:val="20"/>
+                <w:lang w:val="ru-RU"/>
+              </w:rPr>
+              <w:t xml:space="preserve"> Кабел</w:t>
             </w:r>
             <w:r>
               <w:rPr>
@@ -19728,6 +19859,7 @@
         <w:lastRenderedPageBreak/>
         <w:t xml:space="preserve">Приложение 2. Перечень компонентов Коммутационной платы </w:t>
       </w:r>
+      <w:proofErr w:type="spellStart"/>
       <w:r>
         <w:rPr>
           <w:lang w:val="en-US"/>
@@ -19736,6 +19868,7 @@
       </w:r>
       <w:bookmarkEnd w:id="32"/>
       <w:bookmarkEnd w:id="33"/>
+      <w:proofErr w:type="spellEnd"/>
     </w:p>
     <w:p>
       <w:pPr>
@@ -20859,7 +20992,7 @@
         </w:rPr>
         <w:t>standos</w:t>
       </w:r>
-      <w:bookmarkEnd w:id="30"/>
+      <w:bookmarkEnd w:id="31"/>
       <w:bookmarkEnd w:id="34"/>
     </w:p>
     <w:p>
@@ -21972,7 +22105,27 @@
                 <w:szCs w:val="20"/>
                 <w:lang w:val="ru-RU"/>
               </w:rPr>
-              <w:t xml:space="preserve"> тант.</w:t>
+              <w:t xml:space="preserve"> </w:t>
+            </w:r>
+            <w:proofErr w:type="spellStart"/>
+            <w:r>
+              <w:rPr>
+                <w:color w:val="000000"/>
+                <w:sz w:val="20"/>
+                <w:szCs w:val="20"/>
+                <w:lang w:val="ru-RU"/>
+              </w:rPr>
+              <w:t>тант</w:t>
+            </w:r>
+            <w:proofErr w:type="spellEnd"/>
+            <w:r>
+              <w:rPr>
+                <w:color w:val="000000"/>
+                <w:sz w:val="20"/>
+                <w:szCs w:val="20"/>
+                <w:lang w:val="ru-RU"/>
+              </w:rPr>
+              <w:t>.</w:t>
             </w:r>
             <w:r>
               <w:rPr>
@@ -22436,7 +22589,27 @@
                 <w:szCs w:val="20"/>
                 <w:lang w:val="ru-RU"/>
               </w:rPr>
-              <w:t xml:space="preserve"> тант.</w:t>
+              <w:t xml:space="preserve"> </w:t>
+            </w:r>
+            <w:proofErr w:type="spellStart"/>
+            <w:r>
+              <w:rPr>
+                <w:color w:val="000000"/>
+                <w:sz w:val="20"/>
+                <w:szCs w:val="20"/>
+                <w:lang w:val="ru-RU"/>
+              </w:rPr>
+              <w:t>тант</w:t>
+            </w:r>
+            <w:proofErr w:type="spellEnd"/>
+            <w:r>
+              <w:rPr>
+                <w:color w:val="000000"/>
+                <w:sz w:val="20"/>
+                <w:szCs w:val="20"/>
+                <w:lang w:val="ru-RU"/>
+              </w:rPr>
+              <w:t>.</w:t>
             </w:r>
             <w:r>
               <w:rPr>
@@ -22627,7 +22800,27 @@
                 <w:szCs w:val="20"/>
                 <w:lang w:val="ru-RU"/>
               </w:rPr>
-              <w:t xml:space="preserve"> тант.</w:t>
+              <w:t xml:space="preserve"> </w:t>
+            </w:r>
+            <w:proofErr w:type="spellStart"/>
+            <w:r>
+              <w:rPr>
+                <w:color w:val="000000"/>
+                <w:sz w:val="20"/>
+                <w:szCs w:val="20"/>
+                <w:lang w:val="ru-RU"/>
+              </w:rPr>
+              <w:t>тант</w:t>
+            </w:r>
+            <w:proofErr w:type="spellEnd"/>
+            <w:r>
+              <w:rPr>
+                <w:color w:val="000000"/>
+                <w:sz w:val="20"/>
+                <w:szCs w:val="20"/>
+                <w:lang w:val="ru-RU"/>
+              </w:rPr>
+              <w:t>.</w:t>
             </w:r>
             <w:r>
               <w:rPr>
@@ -24139,8 +24332,19 @@
                 <w:szCs w:val="20"/>
                 <w:lang w:val="ru-RU"/>
               </w:rPr>
-              <w:t>диод Шоттки</w:t>
-            </w:r>
+              <w:t xml:space="preserve">диод </w:t>
+            </w:r>
+            <w:proofErr w:type="spellStart"/>
+            <w:r>
+              <w:rPr>
+                <w:color w:val="000000"/>
+                <w:sz w:val="20"/>
+                <w:szCs w:val="20"/>
+                <w:lang w:val="ru-RU"/>
+              </w:rPr>
+              <w:t>Шоттки</w:t>
+            </w:r>
+            <w:proofErr w:type="spellEnd"/>
           </w:p>
         </w:tc>
       </w:tr>
@@ -33260,7 +33464,7 @@
                     </pic:cNvPicPr>
                   </pic:nvPicPr>
                   <pic:blipFill>
-                    <a:blip r:embed="rId49">
+                    <a:blip r:embed="rId50">
                       <a:extLst>
                         <a:ext uri="{28A0092B-C50C-407E-A947-70E740481C1C}">
                           <a14:useLocalDpi xmlns:a14="http://schemas.microsoft.com/office/drawing/2010/main" val="0"/>
@@ -33293,7 +33497,7 @@
       </w:r>
     </w:p>
     <w:sectPr>
-      <w:footerReference w:type="default" r:id="rId50"/>
+      <w:footerReference w:type="default" r:id="rId51"/>
       <w:pgSz w:w="11906" w:h="16838"/>
       <w:pgMar w:top="1134" w:right="1134" w:bottom="1134" w:left="1134" w:header="709" w:footer="709" w:gutter="0"/>
       <w:cols w:space="708"/>
@@ -34953,7 +35157,7 @@
 </file>
 
 <file path=customXml/itemProps1.xml><?xml version="1.0" encoding="utf-8"?>
-<ds:datastoreItem xmlns:ds="http://schemas.openxmlformats.org/officeDocument/2006/customXml" ds:itemID="{5BB93B2C-434E-4832-8C6F-C530334A294B}">
+<ds:datastoreItem xmlns:ds="http://schemas.openxmlformats.org/officeDocument/2006/customXml" ds:itemID="{8904A1AF-F79D-49BC-A88E-15B2D42B35E9}">
   <ds:schemaRefs>
     <ds:schemaRef ds:uri="http://schemas.openxmlformats.org/officeDocument/2006/bibliography"/>
   </ds:schemaRefs>

</xml_diff>